<commit_message>
todo git push ord
</commit_message>
<xml_diff>
--- a/framework.service.AcMS.broadcast.docx
+++ b/framework.service.AcMS.broadcast.docx
@@ -1177,10 +1177,7 @@
         <w:t>发生时，有系统自动发出。</w:t>
       </w:r>
     </w:p>
-    <w:p>
-      <w:bookmarkStart w:id="3" w:name="_GoBack"/>
-      <w:bookmarkEnd w:id="3"/>
-    </w:p>
+    <w:p/>
     <w:p>
       <w:pPr>
         <w:pStyle w:val="3"/>
@@ -2787,7 +2784,7 @@
         </w:rPr>
         <w:t>具体指的是</w:t>
       </w:r>
-      <w:commentRangeStart w:id="4"/>
+      <w:commentRangeStart w:id="3"/>
       <w:r>
         <w:rPr>
           <w:rFonts w:hint="eastAsia"/>
@@ -2800,12 +2797,12 @@
         </w:rPr>
         <w:t>；</w:t>
       </w:r>
-      <w:commentRangeEnd w:id="4"/>
+      <w:commentRangeEnd w:id="3"/>
       <w:r>
         <w:rPr>
           <w:rStyle w:val="a6"/>
         </w:rPr>
-        <w:commentReference w:id="4"/>
+        <w:commentReference w:id="3"/>
       </w:r>
     </w:p>
     <w:p/>
@@ -3242,7 +3239,7 @@
         </w:rPr>
         <w:t>当消息队列中的</w:t>
       </w:r>
-      <w:commentRangeStart w:id="5"/>
+      <w:commentRangeStart w:id="4"/>
       <w:r>
         <w:rPr>
           <w:rFonts w:hint="eastAsia"/>
@@ -3255,12 +3252,12 @@
         </w:rPr>
         <w:t>消</w:t>
       </w:r>
-      <w:commentRangeEnd w:id="5"/>
+      <w:commentRangeEnd w:id="4"/>
       <w:r>
         <w:rPr>
           <w:rStyle w:val="a6"/>
         </w:rPr>
-        <w:commentReference w:id="5"/>
+        <w:commentReference w:id="4"/>
       </w:r>
       <w:r>
         <w:rPr>
@@ -16135,7 +16132,7 @@
       <w:pPr>
         <w:ind w:firstLine="420"/>
       </w:pPr>
-      <w:commentRangeStart w:id="6"/>
+      <w:commentRangeStart w:id="5"/>
       <w:r>
         <w:rPr>
           <w:rFonts w:hint="eastAsia"/>
@@ -16161,12 +16158,12 @@
         </w:rPr>
         <w:t>方法启动这个应用程序进程</w:t>
       </w:r>
-      <w:commentRangeEnd w:id="6"/>
+      <w:commentRangeEnd w:id="5"/>
       <w:r>
         <w:rPr>
           <w:rStyle w:val="a6"/>
         </w:rPr>
-        <w:commentReference w:id="6"/>
+        <w:commentReference w:id="5"/>
       </w:r>
     </w:p>
     <w:p>
@@ -20905,18 +20902,294 @@
         </w:rPr>
         <w:t>中</w:t>
       </w:r>
+      <w:commentRangeStart w:id="6"/>
+      <w:r>
+        <w:rPr>
+          <w:rFonts w:hint="eastAsia"/>
+        </w:rPr>
+        <w:t>)</w:t>
+      </w:r>
+      <w:r>
+        <w:rPr>
+          <w:rFonts w:hint="eastAsia"/>
+        </w:rPr>
+        <w:t>，它的接收器将会无法接收任何广播</w:t>
+      </w:r>
+      <w:commentRangeEnd w:id="6"/>
+      <w:r>
+        <w:rPr>
+          <w:rStyle w:val="a6"/>
+        </w:rPr>
+        <w:commentReference w:id="6"/>
+      </w:r>
+    </w:p>
+    <w:p>
+      <w:r>
+        <w:rPr>
+          <w:rFonts w:hint="eastAsia"/>
+        </w:rPr>
+        <w:t>与此同时系统增加了</w:t>
+      </w:r>
+      <w:r>
+        <w:rPr>
+          <w:rFonts w:hint="eastAsia"/>
+        </w:rPr>
+        <w:t>2</w:t>
+      </w:r>
+      <w:r>
+        <w:rPr>
+          <w:rFonts w:hint="eastAsia"/>
+        </w:rPr>
+        <w:t>个</w:t>
+      </w:r>
+      <w:r>
+        <w:rPr>
+          <w:rFonts w:hint="eastAsia"/>
+        </w:rPr>
+        <w:t>Flag</w:t>
+      </w:r>
+      <w:r>
+        <w:rPr>
+          <w:rFonts w:hint="eastAsia"/>
+        </w:rPr>
+        <w:t>：</w:t>
+      </w:r>
+      <w:r>
+        <w:rPr>
+          <w:rFonts w:hint="eastAsia"/>
+        </w:rPr>
+        <w:t>FLAG_INCLUDE_STOPPED_PACKAGES</w:t>
+      </w:r>
+      <w:r>
+        <w:rPr>
+          <w:rFonts w:hint="eastAsia"/>
+        </w:rPr>
+        <w:t>和</w:t>
+      </w:r>
+      <w:r>
+        <w:rPr>
+          <w:rFonts w:hint="eastAsia"/>
+        </w:rPr>
+        <w:t xml:space="preserve">FLAG_EXCLUDE_STOPPED_PACKAGES </w:t>
+      </w:r>
+      <w:r>
+        <w:rPr>
+          <w:rFonts w:hint="eastAsia"/>
+        </w:rPr>
+        <w:t>，来标识一个</w:t>
+      </w:r>
+      <w:r>
+        <w:rPr>
+          <w:rFonts w:hint="eastAsia"/>
+        </w:rPr>
+        <w:t>intent</w:t>
+      </w:r>
+      <w:r>
+        <w:rPr>
+          <w:rFonts w:hint="eastAsia"/>
+        </w:rPr>
+        <w:t>是否激活处于“</w:t>
+      </w:r>
+      <w:r>
+        <w:rPr>
+          <w:rFonts w:hint="eastAsia"/>
+        </w:rPr>
+        <w:t>stopped state</w:t>
+      </w:r>
+      <w:r>
+        <w:rPr>
+          <w:rFonts w:hint="eastAsia"/>
+        </w:rPr>
+        <w:t>”的应用。</w:t>
+      </w:r>
+    </w:p>
+    <w:p/>
+    <w:p>
+      <w:r>
+        <w:rPr>
+          <w:rFonts w:hint="eastAsia"/>
+        </w:rPr>
+        <w:t>给广播</w:t>
+      </w:r>
+      <w:r>
+        <w:rPr>
+          <w:rFonts w:hint="eastAsia"/>
+        </w:rPr>
+        <w:t>intent</w:t>
+      </w:r>
+      <w:r>
+        <w:rPr>
+          <w:rFonts w:hint="eastAsia"/>
+        </w:rPr>
+        <w:t>设置</w:t>
+      </w:r>
+      <w:r>
+        <w:rPr>
+          <w:rFonts w:hint="eastAsia"/>
+        </w:rPr>
+        <w:t>FLAG_INCLUDE_STOPPED_PACKAGES</w:t>
+      </w:r>
+      <w:r>
+        <w:rPr>
+          <w:rFonts w:hint="eastAsia"/>
+        </w:rPr>
+        <w:t>来唤醒处于“</w:t>
+      </w:r>
+      <w:r>
+        <w:rPr>
+          <w:rFonts w:hint="eastAsia"/>
+        </w:rPr>
+        <w:t>stopped state</w:t>
+      </w:r>
+      <w:r>
+        <w:rPr>
+          <w:rFonts w:hint="eastAsia"/>
+        </w:rPr>
+        <w:t>”的程序，也就是用户自己写的广播</w:t>
+      </w:r>
+      <w:r>
+        <w:rPr>
+          <w:rFonts w:hint="eastAsia"/>
+        </w:rPr>
+        <w:t>intent</w:t>
+      </w:r>
+      <w:r>
+        <w:rPr>
+          <w:rFonts w:hint="eastAsia"/>
+        </w:rPr>
+        <w:t>可以控制这个机制，但是系统自带的广播</w:t>
+      </w:r>
+      <w:r>
+        <w:rPr>
+          <w:rFonts w:hint="eastAsia"/>
+        </w:rPr>
+        <w:t>intent</w:t>
+      </w:r>
+      <w:r>
+        <w:rPr>
+          <w:rFonts w:hint="eastAsia"/>
+        </w:rPr>
+        <w:t>默认都是</w:t>
+      </w:r>
+      <w:r>
+        <w:rPr>
+          <w:rFonts w:hint="eastAsia"/>
+        </w:rPr>
+        <w:t>FLAG_EXCLUDE_STOPPED_PACKAGES</w:t>
+      </w:r>
+      <w:r>
+        <w:rPr>
+          <w:rFonts w:hint="eastAsia"/>
+        </w:rPr>
+        <w:t>，由于不能修改，所以就没法通过系统广播自启动了。</w:t>
+      </w:r>
+    </w:p>
+    <w:p/>
+    <w:p>
+      <w:r>
+        <w:t>/**</w:t>
+      </w:r>
+    </w:p>
+    <w:p>
+      <w:r>
+        <w:t xml:space="preserve">     * Broadcast Action: This is broadcast once, after the user has finished</w:t>
+      </w:r>
+    </w:p>
+    <w:p>
+      <w:r>
+        <w:t xml:space="preserve">     * booting. It can be used to perform application-specific initialization,</w:t>
+      </w:r>
+    </w:p>
+    <w:p>
+      <w:r>
+        <w:t xml:space="preserve">     * such as installing alarms. You must hold the</w:t>
+      </w:r>
+    </w:p>
+    <w:p>
+      <w:r>
+        <w:t xml:space="preserve">     * {@link android.Manifest.permission#RECEIVE_BOOT_COMPLETED} permission in</w:t>
+      </w:r>
+    </w:p>
+    <w:p>
+      <w:r>
+        <w:t xml:space="preserve">     * order to receive this broadcast.</w:t>
+      </w:r>
+    </w:p>
+    <w:p>
+      <w:r>
+        <w:t xml:space="preserve">     * &lt;p&gt;</w:t>
+      </w:r>
+    </w:p>
+    <w:p>
+      <w:r>
+        <w:t xml:space="preserve">     * This broadcast is sent at boot by all devices (both with and without</w:t>
+      </w:r>
+    </w:p>
+    <w:p>
+      <w:r>
+        <w:t xml:space="preserve">     * direct boot support). Upon receipt of this broadcast, the user is</w:t>
+      </w:r>
+    </w:p>
+    <w:p>
+      <w:r>
+        <w:t xml:space="preserve">     * unlocked and both device-protected and credential-protected storage can</w:t>
+      </w:r>
+    </w:p>
+    <w:p>
+      <w:r>
+        <w:t xml:space="preserve">     * accessed safely.</w:t>
+      </w:r>
+    </w:p>
+    <w:p>
+      <w:r>
+        <w:t xml:space="preserve">     * &lt;p&gt;</w:t>
+      </w:r>
+    </w:p>
+    <w:p>
+      <w:r>
+        <w:t xml:space="preserve">     * If you need to run while the user is still locked (before they've entered</w:t>
+      </w:r>
+    </w:p>
+    <w:p>
+      <w:r>
+        <w:t xml:space="preserve">     * their lock pattern or PIN for the first time), you can listen for the</w:t>
+      </w:r>
+    </w:p>
+    <w:p>
+      <w:r>
+        <w:t xml:space="preserve">     * {@link #ACTION_LOCKED_BOOT_COMPLETED} broadcast.</w:t>
+      </w:r>
+    </w:p>
+    <w:p>
+      <w:r>
+        <w:t xml:space="preserve">     * &lt;p class="note"&gt;</w:t>
+      </w:r>
+    </w:p>
+    <w:p>
+      <w:r>
+        <w:t xml:space="preserve">     * This is a protected intent that can only be sent by the system.</w:t>
+      </w:r>
+    </w:p>
+    <w:p>
+      <w:r>
+        <w:t xml:space="preserve">     */</w:t>
+      </w:r>
+    </w:p>
+    <w:p>
+      <w:r>
+        <w:t xml:space="preserve">    @SdkConstant(SdkConstantType.BROADCAST_INTENT_ACTION)</w:t>
+      </w:r>
+    </w:p>
+    <w:p>
+      <w:pPr>
+        <w:ind w:firstLine="420"/>
+      </w:pPr>
+      <w:r>
+        <w:t xml:space="preserve">public static final String ACTION_BOOT_COMPLETED = </w:t>
+      </w:r>
       <w:commentRangeStart w:id="7"/>
       <w:r>
-        <w:rPr>
-          <w:rFonts w:hint="eastAsia"/>
-        </w:rPr>
-        <w:t>)</w:t>
-      </w:r>
-      <w:r>
-        <w:rPr>
-          <w:rFonts w:hint="eastAsia"/>
-        </w:rPr>
-        <w:t>，它的接收器将会无法接收任何广播</w:t>
+        <w:t>"android.intent.action.BOOT_COMPLETED";</w:t>
       </w:r>
       <w:commentRangeEnd w:id="7"/>
       <w:r>
@@ -20924,282 +21197,6 @@
           <w:rStyle w:val="a6"/>
         </w:rPr>
         <w:commentReference w:id="7"/>
-      </w:r>
-    </w:p>
-    <w:p>
-      <w:r>
-        <w:rPr>
-          <w:rFonts w:hint="eastAsia"/>
-        </w:rPr>
-        <w:t>与此同时系统增加了</w:t>
-      </w:r>
-      <w:r>
-        <w:rPr>
-          <w:rFonts w:hint="eastAsia"/>
-        </w:rPr>
-        <w:t>2</w:t>
-      </w:r>
-      <w:r>
-        <w:rPr>
-          <w:rFonts w:hint="eastAsia"/>
-        </w:rPr>
-        <w:t>个</w:t>
-      </w:r>
-      <w:r>
-        <w:rPr>
-          <w:rFonts w:hint="eastAsia"/>
-        </w:rPr>
-        <w:t>Flag</w:t>
-      </w:r>
-      <w:r>
-        <w:rPr>
-          <w:rFonts w:hint="eastAsia"/>
-        </w:rPr>
-        <w:t>：</w:t>
-      </w:r>
-      <w:r>
-        <w:rPr>
-          <w:rFonts w:hint="eastAsia"/>
-        </w:rPr>
-        <w:t>FLAG_INCLUDE_STOPPED_PACKAGES</w:t>
-      </w:r>
-      <w:r>
-        <w:rPr>
-          <w:rFonts w:hint="eastAsia"/>
-        </w:rPr>
-        <w:t>和</w:t>
-      </w:r>
-      <w:r>
-        <w:rPr>
-          <w:rFonts w:hint="eastAsia"/>
-        </w:rPr>
-        <w:t xml:space="preserve">FLAG_EXCLUDE_STOPPED_PACKAGES </w:t>
-      </w:r>
-      <w:r>
-        <w:rPr>
-          <w:rFonts w:hint="eastAsia"/>
-        </w:rPr>
-        <w:t>，来标识一个</w:t>
-      </w:r>
-      <w:r>
-        <w:rPr>
-          <w:rFonts w:hint="eastAsia"/>
-        </w:rPr>
-        <w:t>intent</w:t>
-      </w:r>
-      <w:r>
-        <w:rPr>
-          <w:rFonts w:hint="eastAsia"/>
-        </w:rPr>
-        <w:t>是否激活处于“</w:t>
-      </w:r>
-      <w:r>
-        <w:rPr>
-          <w:rFonts w:hint="eastAsia"/>
-        </w:rPr>
-        <w:t>stopped state</w:t>
-      </w:r>
-      <w:r>
-        <w:rPr>
-          <w:rFonts w:hint="eastAsia"/>
-        </w:rPr>
-        <w:t>”的应用。</w:t>
-      </w:r>
-    </w:p>
-    <w:p/>
-    <w:p>
-      <w:r>
-        <w:rPr>
-          <w:rFonts w:hint="eastAsia"/>
-        </w:rPr>
-        <w:t>给广播</w:t>
-      </w:r>
-      <w:r>
-        <w:rPr>
-          <w:rFonts w:hint="eastAsia"/>
-        </w:rPr>
-        <w:t>intent</w:t>
-      </w:r>
-      <w:r>
-        <w:rPr>
-          <w:rFonts w:hint="eastAsia"/>
-        </w:rPr>
-        <w:t>设置</w:t>
-      </w:r>
-      <w:r>
-        <w:rPr>
-          <w:rFonts w:hint="eastAsia"/>
-        </w:rPr>
-        <w:t>FLAG_INCLUDE_STOPPED_PACKAGES</w:t>
-      </w:r>
-      <w:r>
-        <w:rPr>
-          <w:rFonts w:hint="eastAsia"/>
-        </w:rPr>
-        <w:t>来唤醒处于“</w:t>
-      </w:r>
-      <w:r>
-        <w:rPr>
-          <w:rFonts w:hint="eastAsia"/>
-        </w:rPr>
-        <w:t>stopped state</w:t>
-      </w:r>
-      <w:r>
-        <w:rPr>
-          <w:rFonts w:hint="eastAsia"/>
-        </w:rPr>
-        <w:t>”的程序，也就是用户自己写的广播</w:t>
-      </w:r>
-      <w:r>
-        <w:rPr>
-          <w:rFonts w:hint="eastAsia"/>
-        </w:rPr>
-        <w:t>intent</w:t>
-      </w:r>
-      <w:r>
-        <w:rPr>
-          <w:rFonts w:hint="eastAsia"/>
-        </w:rPr>
-        <w:t>可以控制这个机制，但是系统自带的广播</w:t>
-      </w:r>
-      <w:r>
-        <w:rPr>
-          <w:rFonts w:hint="eastAsia"/>
-        </w:rPr>
-        <w:t>intent</w:t>
-      </w:r>
-      <w:r>
-        <w:rPr>
-          <w:rFonts w:hint="eastAsia"/>
-        </w:rPr>
-        <w:t>默认都是</w:t>
-      </w:r>
-      <w:r>
-        <w:rPr>
-          <w:rFonts w:hint="eastAsia"/>
-        </w:rPr>
-        <w:t>FLAG_EXCLUDE_STOPPED_PACKAGES</w:t>
-      </w:r>
-      <w:r>
-        <w:rPr>
-          <w:rFonts w:hint="eastAsia"/>
-        </w:rPr>
-        <w:t>，由于不能修改，所以就没法通过系统广播自启动了。</w:t>
-      </w:r>
-    </w:p>
-    <w:p/>
-    <w:p>
-      <w:r>
-        <w:t>/**</w:t>
-      </w:r>
-    </w:p>
-    <w:p>
-      <w:r>
-        <w:t xml:space="preserve">     * Broadcast Action: This is broadcast once, after the user has finished</w:t>
-      </w:r>
-    </w:p>
-    <w:p>
-      <w:r>
-        <w:t xml:space="preserve">     * booting. It can be used to perform application-specific initialization,</w:t>
-      </w:r>
-    </w:p>
-    <w:p>
-      <w:r>
-        <w:t xml:space="preserve">     * such as installing alarms. You must hold the</w:t>
-      </w:r>
-    </w:p>
-    <w:p>
-      <w:r>
-        <w:t xml:space="preserve">     * {@link android.Manifest.permission#RECEIVE_BOOT_COMPLETED} permission in</w:t>
-      </w:r>
-    </w:p>
-    <w:p>
-      <w:r>
-        <w:t xml:space="preserve">     * order to receive this broadcast.</w:t>
-      </w:r>
-    </w:p>
-    <w:p>
-      <w:r>
-        <w:t xml:space="preserve">     * &lt;p&gt;</w:t>
-      </w:r>
-    </w:p>
-    <w:p>
-      <w:r>
-        <w:t xml:space="preserve">     * This broadcast is sent at boot by all devices (both with and without</w:t>
-      </w:r>
-    </w:p>
-    <w:p>
-      <w:r>
-        <w:t xml:space="preserve">     * direct boot support). Upon receipt of this broadcast, the user is</w:t>
-      </w:r>
-    </w:p>
-    <w:p>
-      <w:r>
-        <w:t xml:space="preserve">     * unlocked and both device-protected and credential-protected storage can</w:t>
-      </w:r>
-    </w:p>
-    <w:p>
-      <w:r>
-        <w:t xml:space="preserve">     * accessed safely.</w:t>
-      </w:r>
-    </w:p>
-    <w:p>
-      <w:r>
-        <w:t xml:space="preserve">     * &lt;p&gt;</w:t>
-      </w:r>
-    </w:p>
-    <w:p>
-      <w:r>
-        <w:t xml:space="preserve">     * If you need to run while the user is still locked (before they've entered</w:t>
-      </w:r>
-    </w:p>
-    <w:p>
-      <w:r>
-        <w:t xml:space="preserve">     * their lock pattern or PIN for the first time), you can listen for the</w:t>
-      </w:r>
-    </w:p>
-    <w:p>
-      <w:r>
-        <w:t xml:space="preserve">     * {@link #ACTION_LOCKED_BOOT_COMPLETED} broadcast.</w:t>
-      </w:r>
-    </w:p>
-    <w:p>
-      <w:r>
-        <w:t xml:space="preserve">     * &lt;p class="note"&gt;</w:t>
-      </w:r>
-    </w:p>
-    <w:p>
-      <w:r>
-        <w:t xml:space="preserve">     * This is a protected intent that can only be sent by the system.</w:t>
-      </w:r>
-    </w:p>
-    <w:p>
-      <w:r>
-        <w:t xml:space="preserve">     */</w:t>
-      </w:r>
-    </w:p>
-    <w:p>
-      <w:r>
-        <w:t xml:space="preserve">    @SdkConstant(SdkConstantType.BROADCAST_INTENT_ACTION)</w:t>
-      </w:r>
-    </w:p>
-    <w:p>
-      <w:pPr>
-        <w:ind w:firstLine="420"/>
-      </w:pPr>
-      <w:r>
-        <w:t xml:space="preserve">public static final String ACTION_BOOT_COMPLETED = </w:t>
-      </w:r>
-      <w:commentRangeStart w:id="8"/>
-      <w:r>
-        <w:t>"android.intent.action.BOOT_COMPLETED";</w:t>
-      </w:r>
-      <w:commentRangeEnd w:id="8"/>
-      <w:r>
-        <w:rPr>
-          <w:rStyle w:val="a6"/>
-        </w:rPr>
-        <w:commentReference w:id="8"/>
       </w:r>
     </w:p>
     <w:p>
@@ -23501,10 +23498,618 @@
     </w:p>
     <w:p/>
     <w:p>
+      <w:pPr>
+        <w:rPr>
+          <w:rFonts w:hint="eastAsia"/>
+        </w:rPr>
+      </w:pPr>
       <w:r>
         <w:t>10:46</w:t>
       </w:r>
     </w:p>
+    <w:p>
+      <w:pPr>
+        <w:rPr>
+          <w:rFonts w:hint="eastAsia"/>
+        </w:rPr>
+      </w:pPr>
+    </w:p>
+    <w:p>
+      <w:pPr>
+        <w:pStyle w:val="2"/>
+      </w:pPr>
+      <w:r>
+        <w:t>checkBroadcastFromSystem</w:t>
+      </w:r>
+      <w:bookmarkStart w:id="8" w:name="_GoBack"/>
+      <w:bookmarkEnd w:id="8"/>
+      <w:r>
+        <w:t>分析</w:t>
+      </w:r>
+    </w:p>
+    <w:p>
+      <w:pPr>
+        <w:pStyle w:val="3"/>
+        <w:numPr>
+          <w:ilvl w:val="2"/>
+          <w:numId w:val="9"/>
+        </w:numPr>
+      </w:pPr>
+      <w:r>
+        <w:t>checkBroadcastFromSystem</w:t>
+      </w:r>
+    </w:p>
+    <w:p>
+      <w:r>
+        <w:t>01:28:20.570 613-627/system_process E/ActivityManager: Sending non-protected broadcast isentek.intent.action.UPDATE_DATA from system 771:com.android.settings/1000 pkg com.android.settings</w:t>
+      </w:r>
+    </w:p>
+    <w:p>
+      <w:r>
+        <w:t xml:space="preserve">    java.lang.Throwable</w:t>
+      </w:r>
+    </w:p>
+    <w:p>
+      <w:r>
+        <w:t xml:space="preserve">        at com.android.server.am.ActivityManagerService.checkBroadcastFromSystem(ActivityManagerService.java:18300)</w:t>
+      </w:r>
+    </w:p>
+    <w:p>
+      <w:r>
+        <w:t xml:space="preserve">        at com.android.server.am.ActivityManagerService.broadcastIntentLocked(ActivityManagerService.java:18900)</w:t>
+      </w:r>
+    </w:p>
+    <w:p>
+      <w:r>
+        <w:t xml:space="preserve">        at com.android.server.am.ActivityManagerService.broadcastIntent(ActivityManagerService.java:18991)</w:t>
+      </w:r>
+    </w:p>
+    <w:p>
+      <w:r>
+        <w:t xml:space="preserve">        at android.app.ActivityManagerNative.onTransact(ActivityManagerNative.java:502)</w:t>
+      </w:r>
+    </w:p>
+    <w:p>
+      <w:r>
+        <w:t xml:space="preserve">        at com.android.server.am.ActivityManagerService.onTransact(ActivityManagerService.java:2969)</w:t>
+      </w:r>
+    </w:p>
+    <w:p>
+      <w:r>
+        <w:t xml:space="preserve">        at android.os.Binder.execTransact(Binder.java:565)</w:t>
+      </w:r>
+    </w:p>
+    <w:p>
+      <w:pPr>
+        <w:pStyle w:val="4"/>
+        <w:numPr>
+          <w:ilvl w:val="3"/>
+          <w:numId w:val="9"/>
+        </w:numPr>
+      </w:pPr>
+      <w:r>
+        <w:rPr>
+          <w:rFonts w:hint="eastAsia"/>
+        </w:rPr>
+        <w:t>触发条件</w:t>
+      </w:r>
+    </w:p>
+    <w:p>
+      <w:pPr>
+        <w:widowControl/>
+        <w:shd w:val="clear" w:color="auto" w:fill="FFFFFF"/>
+        <w:tabs>
+          <w:tab w:val="left" w:pos="916"/>
+          <w:tab w:val="left" w:pos="1832"/>
+          <w:tab w:val="left" w:pos="2748"/>
+          <w:tab w:val="left" w:pos="3664"/>
+          <w:tab w:val="left" w:pos="4580"/>
+          <w:tab w:val="left" w:pos="5496"/>
+          <w:tab w:val="left" w:pos="6412"/>
+          <w:tab w:val="left" w:pos="7328"/>
+          <w:tab w:val="left" w:pos="8244"/>
+          <w:tab w:val="left" w:pos="9160"/>
+          <w:tab w:val="left" w:pos="10076"/>
+          <w:tab w:val="left" w:pos="10992"/>
+          <w:tab w:val="left" w:pos="11908"/>
+          <w:tab w:val="left" w:pos="12824"/>
+          <w:tab w:val="left" w:pos="13740"/>
+          <w:tab w:val="left" w:pos="14656"/>
+        </w:tabs>
+        <w:jc w:val="left"/>
+        <w:rPr>
+          <w:rFonts w:ascii="宋体" w:eastAsia="宋体" w:hAnsi="宋体" w:cs="宋体"/>
+          <w:color w:val="000000"/>
+          <w:kern w:val="0"/>
+          <w:sz w:val="18"/>
+          <w:szCs w:val="18"/>
+        </w:rPr>
+      </w:pPr>
+      <w:r>
+        <w:rPr>
+          <w:rFonts w:ascii="宋体" w:eastAsia="宋体" w:hAnsi="宋体" w:cs="宋体" w:hint="eastAsia"/>
+          <w:b/>
+          <w:bCs/>
+          <w:color w:val="660E7A"/>
+          <w:kern w:val="0"/>
+          <w:sz w:val="18"/>
+          <w:szCs w:val="18"/>
+        </w:rPr>
+        <w:t>android</w:t>
+      </w:r>
+      <w:r>
+        <w:rPr>
+          <w:rFonts w:ascii="宋体" w:eastAsia="宋体" w:hAnsi="宋体" w:cs="宋体" w:hint="eastAsia"/>
+          <w:b/>
+          <w:bCs/>
+          <w:color w:val="0000FF"/>
+          <w:kern w:val="0"/>
+          <w:sz w:val="18"/>
+          <w:szCs w:val="18"/>
+        </w:rPr>
+        <w:t>:sharedUserId=</w:t>
+      </w:r>
+      <w:r>
+        <w:rPr>
+          <w:rFonts w:ascii="宋体" w:eastAsia="宋体" w:hAnsi="宋体" w:cs="宋体" w:hint="eastAsia"/>
+          <w:b/>
+          <w:bCs/>
+          <w:color w:val="008000"/>
+          <w:kern w:val="0"/>
+          <w:sz w:val="18"/>
+          <w:szCs w:val="18"/>
+        </w:rPr>
+        <w:t>"android.uid.system"</w:t>
+      </w:r>
+    </w:p>
+    <w:p/>
+    <w:p>
+      <w:r>
+        <w:t>isCallerSystem</w:t>
+      </w:r>
+    </w:p>
+    <w:p/>
+    <w:p>
+      <w:r>
+        <w:t>final boolean isCallerSystem;</w:t>
+      </w:r>
+    </w:p>
+    <w:p>
+      <w:r>
+        <w:t xml:space="preserve">        switch (UserHandle.getAppId(callingUid)) {</w:t>
+      </w:r>
+    </w:p>
+    <w:p>
+      <w:r>
+        <w:t xml:space="preserve">            case Process.ROOT_UID:</w:t>
+      </w:r>
+    </w:p>
+    <w:p>
+      <w:r>
+        <w:t xml:space="preserve">            case Process.SYSTEM_UID:</w:t>
+      </w:r>
+    </w:p>
+    <w:p>
+      <w:r>
+        <w:lastRenderedPageBreak/>
+        <w:t xml:space="preserve">            case Process.PHONE_UID:</w:t>
+      </w:r>
+    </w:p>
+    <w:p>
+      <w:r>
+        <w:t xml:space="preserve">            case Process.BLUETOOTH_UID:</w:t>
+      </w:r>
+    </w:p>
+    <w:p>
+      <w:r>
+        <w:t xml:space="preserve">            case Process.NFC_UID:</w:t>
+      </w:r>
+    </w:p>
+    <w:p>
+      <w:r>
+        <w:t xml:space="preserve">                isCallerSystem = true;</w:t>
+      </w:r>
+    </w:p>
+    <w:p>
+      <w:r>
+        <w:t xml:space="preserve">                break;</w:t>
+      </w:r>
+    </w:p>
+    <w:p>
+      <w:r>
+        <w:t xml:space="preserve">            default:</w:t>
+      </w:r>
+    </w:p>
+    <w:p>
+      <w:r>
+        <w:t xml:space="preserve">                isCallerSystem = (callerApp != null) &amp;&amp; callerApp.persistent;</w:t>
+      </w:r>
+    </w:p>
+    <w:p>
+      <w:r>
+        <w:t xml:space="preserve">                break;</w:t>
+      </w:r>
+    </w:p>
+    <w:p>
+      <w:r>
+        <w:t xml:space="preserve">        }</w:t>
+      </w:r>
+    </w:p>
+    <w:p/>
+    <w:p>
+      <w:pPr>
+        <w:widowControl/>
+        <w:shd w:val="clear" w:color="auto" w:fill="FFFFFF"/>
+        <w:tabs>
+          <w:tab w:val="left" w:pos="916"/>
+          <w:tab w:val="left" w:pos="1832"/>
+          <w:tab w:val="left" w:pos="2748"/>
+          <w:tab w:val="left" w:pos="3664"/>
+          <w:tab w:val="left" w:pos="4580"/>
+          <w:tab w:val="left" w:pos="5496"/>
+          <w:tab w:val="left" w:pos="6412"/>
+          <w:tab w:val="left" w:pos="7328"/>
+          <w:tab w:val="left" w:pos="8244"/>
+          <w:tab w:val="left" w:pos="9160"/>
+          <w:tab w:val="left" w:pos="10076"/>
+          <w:tab w:val="left" w:pos="10992"/>
+          <w:tab w:val="left" w:pos="11908"/>
+          <w:tab w:val="left" w:pos="12824"/>
+          <w:tab w:val="left" w:pos="13740"/>
+          <w:tab w:val="left" w:pos="14656"/>
+        </w:tabs>
+        <w:jc w:val="left"/>
+        <w:rPr>
+          <w:rFonts w:ascii="宋体" w:eastAsia="宋体" w:hAnsi="宋体" w:cs="宋体"/>
+          <w:color w:val="000000"/>
+          <w:kern w:val="0"/>
+          <w:sz w:val="18"/>
+          <w:szCs w:val="18"/>
+        </w:rPr>
+      </w:pPr>
+      <w:r>
+        <w:rPr>
+          <w:rFonts w:ascii="宋体" w:eastAsia="宋体" w:hAnsi="宋体" w:cs="宋体" w:hint="eastAsia"/>
+          <w:color w:val="000000"/>
+          <w:kern w:val="0"/>
+          <w:sz w:val="18"/>
+          <w:szCs w:val="18"/>
+        </w:rPr>
+        <w:t>&lt;</w:t>
+      </w:r>
+      <w:r>
+        <w:rPr>
+          <w:rFonts w:ascii="宋体" w:eastAsia="宋体" w:hAnsi="宋体" w:cs="宋体" w:hint="eastAsia"/>
+          <w:b/>
+          <w:bCs/>
+          <w:color w:val="000080"/>
+          <w:kern w:val="0"/>
+          <w:sz w:val="18"/>
+          <w:szCs w:val="18"/>
+        </w:rPr>
+        <w:t xml:space="preserve">protected-broadcast </w:t>
+      </w:r>
+      <w:r>
+        <w:rPr>
+          <w:rFonts w:ascii="宋体" w:eastAsia="宋体" w:hAnsi="宋体" w:cs="宋体" w:hint="eastAsia"/>
+          <w:b/>
+          <w:bCs/>
+          <w:color w:val="660E7A"/>
+          <w:kern w:val="0"/>
+          <w:sz w:val="18"/>
+          <w:szCs w:val="18"/>
+        </w:rPr>
+        <w:t>android</w:t>
+      </w:r>
+      <w:r>
+        <w:rPr>
+          <w:rFonts w:ascii="宋体" w:eastAsia="宋体" w:hAnsi="宋体" w:cs="宋体" w:hint="eastAsia"/>
+          <w:b/>
+          <w:bCs/>
+          <w:color w:val="0000FF"/>
+          <w:kern w:val="0"/>
+          <w:sz w:val="18"/>
+          <w:szCs w:val="18"/>
+        </w:rPr>
+        <w:t>:name=</w:t>
+      </w:r>
+      <w:r>
+        <w:rPr>
+          <w:rFonts w:ascii="宋体" w:eastAsia="宋体" w:hAnsi="宋体" w:cs="宋体" w:hint="eastAsia"/>
+          <w:b/>
+          <w:bCs/>
+          <w:color w:val="008000"/>
+          <w:kern w:val="0"/>
+          <w:sz w:val="18"/>
+          <w:szCs w:val="18"/>
+        </w:rPr>
+        <w:t xml:space="preserve">"com.android.settings.CARRIER_PROVISIONING" </w:t>
+      </w:r>
+      <w:r>
+        <w:rPr>
+          <w:rFonts w:ascii="宋体" w:eastAsia="宋体" w:hAnsi="宋体" w:cs="宋体" w:hint="eastAsia"/>
+          <w:color w:val="000000"/>
+          <w:kern w:val="0"/>
+          <w:sz w:val="18"/>
+          <w:szCs w:val="18"/>
+        </w:rPr>
+        <w:t>/&gt;</w:t>
+      </w:r>
+      <w:r>
+        <w:rPr>
+          <w:rFonts w:ascii="宋体" w:eastAsia="宋体" w:hAnsi="宋体" w:cs="宋体" w:hint="eastAsia"/>
+          <w:color w:val="000000"/>
+          <w:kern w:val="0"/>
+          <w:sz w:val="18"/>
+          <w:szCs w:val="18"/>
+        </w:rPr>
+        <w:br/>
+        <w:t>&lt;</w:t>
+      </w:r>
+      <w:r>
+        <w:rPr>
+          <w:rFonts w:ascii="宋体" w:eastAsia="宋体" w:hAnsi="宋体" w:cs="宋体" w:hint="eastAsia"/>
+          <w:b/>
+          <w:bCs/>
+          <w:color w:val="000080"/>
+          <w:kern w:val="0"/>
+          <w:sz w:val="18"/>
+          <w:szCs w:val="18"/>
+        </w:rPr>
+        <w:t xml:space="preserve">protected-broadcast </w:t>
+      </w:r>
+      <w:r>
+        <w:rPr>
+          <w:rFonts w:ascii="宋体" w:eastAsia="宋体" w:hAnsi="宋体" w:cs="宋体" w:hint="eastAsia"/>
+          <w:b/>
+          <w:bCs/>
+          <w:color w:val="660E7A"/>
+          <w:kern w:val="0"/>
+          <w:sz w:val="18"/>
+          <w:szCs w:val="18"/>
+        </w:rPr>
+        <w:t>android</w:t>
+      </w:r>
+      <w:r>
+        <w:rPr>
+          <w:rFonts w:ascii="宋体" w:eastAsia="宋体" w:hAnsi="宋体" w:cs="宋体" w:hint="eastAsia"/>
+          <w:b/>
+          <w:bCs/>
+          <w:color w:val="0000FF"/>
+          <w:kern w:val="0"/>
+          <w:sz w:val="18"/>
+          <w:szCs w:val="18"/>
+        </w:rPr>
+        <w:t>:name=</w:t>
+      </w:r>
+      <w:r>
+        <w:rPr>
+          <w:rFonts w:ascii="宋体" w:eastAsia="宋体" w:hAnsi="宋体" w:cs="宋体" w:hint="eastAsia"/>
+          <w:b/>
+          <w:bCs/>
+          <w:color w:val="008000"/>
+          <w:kern w:val="0"/>
+          <w:sz w:val="18"/>
+          <w:szCs w:val="18"/>
+        </w:rPr>
+        <w:t xml:space="preserve">"com.android.settings.TRIGGER_CARRIER_PROVISIONING" </w:t>
+      </w:r>
+      <w:r>
+        <w:rPr>
+          <w:rFonts w:ascii="宋体" w:eastAsia="宋体" w:hAnsi="宋体" w:cs="宋体" w:hint="eastAsia"/>
+          <w:color w:val="000000"/>
+          <w:kern w:val="0"/>
+          <w:sz w:val="18"/>
+          <w:szCs w:val="18"/>
+        </w:rPr>
+        <w:t>/&gt;</w:t>
+      </w:r>
+    </w:p>
+    <w:p/>
+    <w:p>
+      <w:r>
+        <w:t xml:space="preserve">isProtectedBroadcast = </w:t>
+      </w:r>
+    </w:p>
+    <w:p>
+      <w:r>
+        <w:t>checkBroadcastFromSystem(intent, callerApp, callerPackage, callingUid,</w:t>
+      </w:r>
+    </w:p>
+    <w:p>
+      <w:r>
+        <w:t xml:space="preserve">                        isProtectedBroadcast, registeredReceivers);</w:t>
+      </w:r>
+    </w:p>
+    <w:p>
+      <w:pPr>
+        <w:pStyle w:val="4"/>
+      </w:pPr>
+      <w:r>
+        <w:t>Wtf</w:t>
+      </w:r>
+      <w:r>
+        <w:rPr>
+          <w:rFonts w:hint="eastAsia"/>
+        </w:rPr>
+        <w:t>忽略条件</w:t>
+      </w:r>
+    </w:p>
+    <w:p>
+      <w:pPr>
+        <w:pStyle w:val="5"/>
+        <w:numPr>
+          <w:ilvl w:val="4"/>
+          <w:numId w:val="9"/>
+        </w:numPr>
+      </w:pPr>
+      <w:r>
+        <w:t>isProtectedBroadcast</w:t>
+      </w:r>
+    </w:p>
+    <w:p>
+      <w:r>
+        <w:t>either protected</w:t>
+      </w:r>
+    </w:p>
+    <w:p>
+      <w:r>
+        <w:t>AppGlobals.getPackageManager().isProtectedBroadcast(action);</w:t>
+      </w:r>
+    </w:p>
+    <w:p>
+      <w:pPr>
+        <w:pStyle w:val="5"/>
+        <w:numPr>
+          <w:ilvl w:val="4"/>
+          <w:numId w:val="9"/>
+        </w:numPr>
+      </w:pPr>
+      <w:r>
+        <w:rPr>
+          <w:rFonts w:hint="eastAsia"/>
+        </w:rPr>
+        <w:t>系统默认</w:t>
+      </w:r>
+      <w:r>
+        <w:t>action</w:t>
+      </w:r>
+    </w:p>
+    <w:p>
+      <w:r>
+        <w:t>|| Intent.ACTION_CLOSE_SYSTEM_DIALOGS.equals(action)</w:t>
+      </w:r>
+    </w:p>
+    <w:p>
+      <w:r>
+        <w:t xml:space="preserve">                || Intent.ACTION_DISMISS_KEYBOARD_SHORTCUTS.equals(action)</w:t>
+      </w:r>
+    </w:p>
+    <w:p>
+      <w:r>
+        <w:t xml:space="preserve">                || Intent.ACTION_MEDIA_BUTTON.equals(action)</w:t>
+      </w:r>
+    </w:p>
+    <w:p>
+      <w:r>
+        <w:t xml:space="preserve">                || Intent.ACTION_MEDIA_SCANNER_SCAN_FILE.equals(action)</w:t>
+      </w:r>
+    </w:p>
+    <w:p>
+      <w:r>
+        <w:t xml:space="preserve">                || Intent.ACTION_SHOW_KEYBOARD_SHORTCUTS.equals(action)</w:t>
+      </w:r>
+    </w:p>
+    <w:p>
+      <w:r>
+        <w:t xml:space="preserve">                || Intent.ACTION_MASTER_CLEAR.equals(action)</w:t>
+      </w:r>
+    </w:p>
+    <w:p>
+      <w:r>
+        <w:t xml:space="preserve">                || AppWidgetManager.ACTION_APPWIDGET_CONFIGURE.equals(action)</w:t>
+      </w:r>
+    </w:p>
+    <w:p>
+      <w:r>
+        <w:t xml:space="preserve">                || AppWidgetManager.ACTION_APPWIDGET_UPDATE.equals(action)</w:t>
+      </w:r>
+    </w:p>
+    <w:p>
+      <w:r>
+        <w:t xml:space="preserve">                || LocationManager.HIGH_POWER_REQUEST_CHANGE_ACTION.equals(action)</w:t>
+      </w:r>
+    </w:p>
+    <w:p>
+      <w:r>
+        <w:t xml:space="preserve">                || TelephonyIntents.ACTION_REQUEST_OMADM_CONFIGURATION_UPDATE.equals(action)</w:t>
+      </w:r>
+    </w:p>
+    <w:p>
+      <w:r>
+        <w:t xml:space="preserve">                || SuggestionSpan.ACTION_SUGGESTION_PICKED.equals(action)</w:t>
+      </w:r>
+    </w:p>
+    <w:p/>
+    <w:p>
+      <w:r>
+        <w:t>it's a public action that</w:t>
+      </w:r>
+    </w:p>
+    <w:p>
+      <w:r>
+        <w:t xml:space="preserve">            // we've relaxed, so it's fine for system internals to send.</w:t>
+      </w:r>
+    </w:p>
+    <w:p/>
+    <w:p>
+      <w:pPr>
+        <w:pStyle w:val="5"/>
+      </w:pPr>
+      <w:r>
+        <w:t>system components that    want to send an internal broadcast to themselves</w:t>
+      </w:r>
+    </w:p>
+    <w:p/>
+    <w:p>
+      <w:pPr>
+        <w:pStyle w:val="5"/>
+      </w:pPr>
+      <w:r>
+        <w:rPr>
+          <w:rFonts w:hint="eastAsia"/>
+        </w:rPr>
+        <w:t>触发</w:t>
+      </w:r>
+    </w:p>
+    <w:p>
+      <w:r>
+        <w:t>callerApp</w:t>
+      </w:r>
+      <w:r>
+        <w:rPr>
+          <w:rFonts w:hint="eastAsia"/>
+        </w:rPr>
+        <w:t>：</w:t>
+      </w:r>
+      <w:r>
+        <w:rPr>
+          <w:rFonts w:hint="eastAsia"/>
+        </w:rPr>
+        <w:t>797</w:t>
+      </w:r>
+    </w:p>
+    <w:p>
+      <w:r>
+        <w:t>callerPackage</w:t>
+      </w:r>
+      <w:r>
+        <w:rPr>
+          <w:rFonts w:hint="eastAsia"/>
+        </w:rPr>
+        <w:t>：</w:t>
+      </w:r>
+      <w:r>
+        <w:t>com.android.settings</w:t>
+      </w:r>
+    </w:p>
+    <w:p/>
+    <w:p>
+      <w:r>
+        <w:t>Log.wtf(TAG, "Sending non-protected broadcast " + action</w:t>
+      </w:r>
+    </w:p>
+    <w:p>
+      <w:r>
+        <w:t xml:space="preserve">                            + " from system " + callerApp.toShortString() + " pkg " + callerPackage,</w:t>
+      </w:r>
+    </w:p>
+    <w:p>
+      <w:r>
+        <w:t xml:space="preserve">                    new Throwable());</w:t>
+      </w:r>
+    </w:p>
+    <w:p/>
     <w:p/>
     <w:p>
       <w:pPr>
@@ -23619,6 +24224,7 @@
     </w:p>
     <w:p>
       <w:r>
+        <w:lastRenderedPageBreak/>
         <w:t xml:space="preserve">06-13 06:38:46.339 E/BootReceiver(  577): </w:t>
       </w:r>
       <w:r>
@@ -23666,7 +24272,6 @@
         <w:rPr>
           <w:rFonts w:hint="eastAsia"/>
         </w:rPr>
-        <w:lastRenderedPageBreak/>
         <w:t>核心</w:t>
       </w:r>
       <w:r>
@@ -23869,7 +24474,11 @@
     </w:p>
     <w:p>
       <w:r>
-        <w:t>06-13 04:55:09.685 1067-1067/? W/ContextImpl: Calling a method in the system process without a qualified user: android.app.ContextImpl.startService:1358 android.content.ContextWrapper.startService:613 android.content.ContextWrapper.startService:613 com.dpad.update.controller.DJIImageUpReceiver.onReceive:31 android.app.ActivityThread.handleReceiver:3095</w:t>
+        <w:t xml:space="preserve">06-13 04:55:09.685 1067-1067/? W/ContextImpl: Calling a method in the system process without a qualified user: android.app.ContextImpl.startService:1358 android.content.ContextWrapper.startService:613 android.content.ContextWrapper.startService:613 </w:t>
+      </w:r>
+      <w:r>
+        <w:lastRenderedPageBreak/>
+        <w:t>com.dpad.update.controller.DJIImageUpReceiver.onReceive:31 android.app.ActivityThread.handleReceiver:3095</w:t>
       </w:r>
     </w:p>
     <w:p/>
@@ -23925,7 +24534,6 @@
         </w:numPr>
       </w:pPr>
       <w:r>
-        <w:lastRenderedPageBreak/>
         <w:t>ActivityManagerDebugConfig</w:t>
       </w:r>
     </w:p>
@@ -24024,13 +24632,7 @@
         </w:r>
       </w:hyperlink>
     </w:p>
-    <w:p>
-      <w:pPr>
-        <w:rPr>
-          <w:rFonts w:hint="eastAsia"/>
-        </w:rPr>
-      </w:pPr>
-    </w:p>
+    <w:p/>
     <w:p>
       <w:pPr>
         <w:pStyle w:val="1"/>
@@ -24038,20 +24640,13 @@
           <w:ilvl w:val="0"/>
           <w:numId w:val="1"/>
         </w:numPr>
-        <w:rPr>
-          <w:rFonts w:hint="eastAsia"/>
-        </w:rPr>
-      </w:pPr>
-      <w:r>
+      </w:pPr>
+      <w:r>
+        <w:lastRenderedPageBreak/>
         <w:t xml:space="preserve"> checkBroadcastFromSystem </w:t>
       </w:r>
     </w:p>
     <w:p>
-      <w:pPr>
-        <w:rPr>
-          <w:rFonts w:hint="eastAsia"/>
-        </w:rPr>
-      </w:pPr>
       <w:r>
         <w:rPr>
           <w:rFonts w:hint="eastAsia"/>
@@ -24066,9 +24661,6 @@
           <w:ilvl w:val="1"/>
           <w:numId w:val="1"/>
         </w:numPr>
-        <w:rPr>
-          <w:rFonts w:hint="eastAsia"/>
-        </w:rPr>
       </w:pPr>
       <w:r>
         <w:rPr>
@@ -24101,11 +24693,6 @@
       </w:r>
     </w:p>
     <w:p>
-      <w:pPr>
-        <w:rPr>
-          <w:rFonts w:hint="eastAsia"/>
-        </w:rPr>
-      </w:pPr>
       <w:r>
         <w:rPr>
           <w:rFonts w:hint="eastAsia"/>
@@ -24155,7 +24742,6 @@
     </w:p>
     <w:p>
       <w:r>
-        <w:lastRenderedPageBreak/>
         <w:t xml:space="preserve">    case Process.PHONE_UID:</w:t>
       </w:r>
     </w:p>
@@ -24200,11 +24786,6 @@
       </w:r>
     </w:p>
     <w:p>
-      <w:pPr>
-        <w:rPr>
-          <w:rFonts w:hint="eastAsia"/>
-        </w:rPr>
-      </w:pPr>
       <w:r>
         <w:t>}</w:t>
       </w:r>
@@ -24212,9 +24793,6 @@
     <w:p>
       <w:pPr>
         <w:ind w:firstLineChars="150" w:firstLine="315"/>
-        <w:rPr>
-          <w:rFonts w:hint="eastAsia"/>
-        </w:rPr>
       </w:pPr>
       <w:r>
         <w:rPr>
@@ -24302,11 +24880,6 @@
       </w:r>
     </w:p>
     <w:p>
-      <w:pPr>
-        <w:rPr>
-          <w:rFonts w:hint="eastAsia"/>
-        </w:rPr>
-      </w:pPr>
       <w:r>
         <w:rPr>
           <w:rFonts w:hint="eastAsia"/>
@@ -24369,20 +24942,12 @@
           <w:ilvl w:val="1"/>
           <w:numId w:val="1"/>
         </w:numPr>
-        <w:rPr>
-          <w:rFonts w:hint="eastAsia"/>
-        </w:rPr>
       </w:pPr>
       <w:r>
         <w:t>checkBroadcastFromSystem</w:t>
       </w:r>
     </w:p>
     <w:p>
-      <w:pPr>
-        <w:rPr>
-          <w:rFonts w:hint="eastAsia"/>
-        </w:rPr>
-      </w:pPr>
       <w:r>
         <w:rPr>
           <w:rFonts w:hint="eastAsia"/>
@@ -24406,11 +24971,6 @@
       </w:r>
     </w:p>
     <w:p>
-      <w:pPr>
-        <w:rPr>
-          <w:rFonts w:hint="eastAsia"/>
-        </w:rPr>
-      </w:pPr>
       <w:r>
         <w:rPr>
           <w:rFonts w:hint="eastAsia"/>
@@ -24456,6 +25016,7 @@
     </w:p>
     <w:p>
       <w:r>
+        <w:lastRenderedPageBreak/>
         <w:t xml:space="preserve">                || AppWidgetManager.ACTION_APPWIDGET_CONFIGURE.equals(action)</w:t>
       </w:r>
     </w:p>
@@ -24517,116 +25078,364 @@
     </w:p>
     <w:p>
       <w:r>
+        <w:t xml:space="preserve">        // one safe case and allow it: an explicit broadcast, only being received by something</w:t>
+      </w:r>
+    </w:p>
+    <w:p>
+      <w:r>
+        <w:t xml:space="preserve">        // that has protected itself.</w:t>
+      </w:r>
+    </w:p>
+    <w:p>
+      <w:r>
+        <w:rPr>
+          <w:rFonts w:hint="eastAsia"/>
+        </w:rPr>
+        <w:t xml:space="preserve">        //</w:t>
+      </w:r>
+      <w:r>
+        <w:rPr>
+          <w:rFonts w:hint="eastAsia"/>
+        </w:rPr>
+        <w:t>如果该广播收接收者，且指定了接收者的包名或者组件名</w:t>
+      </w:r>
+    </w:p>
+    <w:p>
+      <w:r>
+        <w:t xml:space="preserve">        if (receivers != null &amp;&amp; receivers.size() &gt; 0</w:t>
+      </w:r>
+    </w:p>
+    <w:p>
+      <w:r>
+        <w:t xml:space="preserve">                &amp;&amp; (intent.getPackage() != null || intent.getComponent() != null)) {</w:t>
+      </w:r>
+    </w:p>
+    <w:p>
+      <w:r>
+        <w:t xml:space="preserve">            boolean allProtected = true;</w:t>
+      </w:r>
+    </w:p>
+    <w:p>
+      <w:r>
+        <w:t xml:space="preserve">            for (int i = receivers.size()-1; i &gt;= 0; i--) {</w:t>
+      </w:r>
+    </w:p>
+    <w:p>
+      <w:r>
+        <w:t xml:space="preserve">                Object target = receivers.get(i);</w:t>
+      </w:r>
+    </w:p>
+    <w:p>
+      <w:r>
+        <w:t xml:space="preserve">                if (target instanceof ResolveInfo) {</w:t>
+      </w:r>
+    </w:p>
+    <w:p>
+      <w:r>
+        <w:t xml:space="preserve">                    ResolveInfo ri = (ResolveInfo)target;</w:t>
+      </w:r>
+    </w:p>
+    <w:p>
+      <w:r>
+        <w:rPr>
+          <w:rFonts w:hint="eastAsia"/>
+        </w:rPr>
+        <w:t xml:space="preserve">                    //</w:t>
+      </w:r>
+      <w:r>
+        <w:rPr>
+          <w:rFonts w:hint="eastAsia"/>
+        </w:rPr>
+        <w:t>如果接收者</w:t>
+      </w:r>
+      <w:r>
+        <w:rPr>
+          <w:rFonts w:hint="eastAsia"/>
+        </w:rPr>
+        <w:t>exported</w:t>
+      </w:r>
+      <w:r>
+        <w:rPr>
+          <w:rFonts w:hint="eastAsia"/>
+        </w:rPr>
+        <w:t>设置为</w:t>
+      </w:r>
+      <w:r>
+        <w:rPr>
+          <w:rFonts w:hint="eastAsia"/>
+        </w:rPr>
+        <w:t>false</w:t>
+      </w:r>
+      <w:r>
+        <w:rPr>
+          <w:rFonts w:hint="eastAsia"/>
+        </w:rPr>
+        <w:t>或者接收者设置了权限，则说明做了保护，</w:t>
+      </w:r>
+      <w:r>
+        <w:rPr>
+          <w:rFonts w:hint="eastAsia"/>
+        </w:rPr>
+        <w:t>allProtect</w:t>
+      </w:r>
+      <w:r>
+        <w:rPr>
+          <w:rFonts w:hint="eastAsia"/>
+        </w:rPr>
+        <w:t>为</w:t>
+      </w:r>
+      <w:r>
+        <w:rPr>
+          <w:rFonts w:hint="eastAsia"/>
+        </w:rPr>
+        <w:t>Ture</w:t>
+      </w:r>
+    </w:p>
+    <w:p>
+      <w:r>
+        <w:t xml:space="preserve">                    if (ri.activityInfo.exported &amp;&amp; ri.activityInfo.permission == null) {</w:t>
+      </w:r>
+    </w:p>
+    <w:p>
+      <w:r>
+        <w:t xml:space="preserve">                        allProtected = false;</w:t>
+      </w:r>
+    </w:p>
+    <w:p>
+      <w:r>
+        <w:t xml:space="preserve">                        break;</w:t>
+      </w:r>
+    </w:p>
+    <w:p>
+      <w:r>
+        <w:t xml:space="preserve">                    }</w:t>
+      </w:r>
+    </w:p>
+    <w:p>
+      <w:r>
+        <w:t xml:space="preserve">                } else {</w:t>
+      </w:r>
+    </w:p>
+    <w:p>
+      <w:r>
+        <w:t xml:space="preserve">                    BroadcastFilter bf = (BroadcastFilter)target;</w:t>
+      </w:r>
+    </w:p>
+    <w:p>
+      <w:r>
+        <w:t xml:space="preserve">                    if (bf.requiredPermission == null) {</w:t>
+      </w:r>
+    </w:p>
+    <w:p>
+      <w:r>
+        <w:t xml:space="preserve">                        allProtected = false;</w:t>
+      </w:r>
+    </w:p>
+    <w:p>
+      <w:r>
+        <w:t xml:space="preserve">                        break;</w:t>
+      </w:r>
+    </w:p>
+    <w:p>
+      <w:r>
+        <w:t xml:space="preserve">                    }</w:t>
+      </w:r>
+    </w:p>
+    <w:p>
+      <w:r>
+        <w:t xml:space="preserve">                }</w:t>
+      </w:r>
+    </w:p>
+    <w:p>
+      <w:r>
+        <w:t xml:space="preserve">            }</w:t>
+      </w:r>
+    </w:p>
+    <w:p>
+      <w:r>
+        <w:t xml:space="preserve">            if (allProtected) {</w:t>
+      </w:r>
+    </w:p>
+    <w:p>
+      <w:r>
+        <w:t xml:space="preserve">                // All safe!</w:t>
+      </w:r>
+    </w:p>
+    <w:p>
+      <w:r>
+        <w:t xml:space="preserve">                return;</w:t>
+      </w:r>
+    </w:p>
+    <w:p>
+      <w:r>
+        <w:t xml:space="preserve">            }</w:t>
+      </w:r>
+    </w:p>
+    <w:p>
+      <w:r>
+        <w:t xml:space="preserve">        }</w:t>
+      </w:r>
+    </w:p>
+    <w:p>
+      <w:r>
+        <w:rPr>
+          <w:rFonts w:hint="eastAsia"/>
+        </w:rPr>
         <w:lastRenderedPageBreak/>
-        <w:t xml:space="preserve">        // one safe case and allow it: an explicit broadcast, only being received by something</w:t>
-      </w:r>
-    </w:p>
-    <w:p>
-      <w:r>
-        <w:t xml:space="preserve">        // that has protected itself.</w:t>
-      </w:r>
-    </w:p>
-    <w:p>
-      <w:pPr>
-        <w:rPr>
-          <w:rFonts w:hint="eastAsia"/>
-        </w:rPr>
-      </w:pPr>
-      <w:r>
-        <w:rPr>
-          <w:rFonts w:hint="eastAsia"/>
-        </w:rPr>
-        <w:t xml:space="preserve">        //</w:t>
-      </w:r>
-      <w:r>
-        <w:rPr>
-          <w:rFonts w:hint="eastAsia"/>
-        </w:rPr>
-        <w:t>如果该广播收接收者，且指定了接收者的包名或者组件名</w:t>
-      </w:r>
-    </w:p>
-    <w:p>
-      <w:r>
-        <w:t xml:space="preserve">        if (receivers != null &amp;&amp; receivers.size() &gt; 0</w:t>
-      </w:r>
-    </w:p>
-    <w:p>
-      <w:r>
-        <w:t xml:space="preserve">                &amp;&amp; (intent.getPackage() != null || intent.getComponent() != null)) {</w:t>
-      </w:r>
-    </w:p>
-    <w:p>
-      <w:r>
-        <w:t xml:space="preserve">            boolean allProtected = true;</w:t>
-      </w:r>
-    </w:p>
-    <w:p>
-      <w:r>
-        <w:t xml:space="preserve">            for (int i = receivers.size()-1; i &gt;= 0; i--) {</w:t>
-      </w:r>
-    </w:p>
-    <w:p>
-      <w:r>
-        <w:t xml:space="preserve">                Object target = receivers.get(i);</w:t>
-      </w:r>
-    </w:p>
-    <w:p>
-      <w:r>
-        <w:t xml:space="preserve">                if (target instanceof ResolveInfo) {</w:t>
-      </w:r>
-    </w:p>
-    <w:p>
-      <w:r>
-        <w:t xml:space="preserve">                    ResolveInfo ri = (ResolveInfo)target;</w:t>
-      </w:r>
-    </w:p>
-    <w:p>
-      <w:pPr>
-        <w:rPr>
-          <w:rFonts w:hint="eastAsia"/>
-        </w:rPr>
-      </w:pPr>
-      <w:r>
-        <w:rPr>
-          <w:rFonts w:hint="eastAsia"/>
-        </w:rPr>
-        <w:t xml:space="preserve">                    //</w:t>
-      </w:r>
-      <w:r>
-        <w:rPr>
-          <w:rFonts w:hint="eastAsia"/>
-        </w:rPr>
-        <w:t>如果接收者</w:t>
-      </w:r>
-      <w:r>
-        <w:rPr>
-          <w:rFonts w:hint="eastAsia"/>
-        </w:rPr>
-        <w:t>exported</w:t>
-      </w:r>
-      <w:r>
-        <w:rPr>
-          <w:rFonts w:hint="eastAsia"/>
-        </w:rPr>
-        <w:t>设置为</w:t>
-      </w:r>
-      <w:r>
-        <w:rPr>
-          <w:rFonts w:hint="eastAsia"/>
-        </w:rPr>
-        <w:t>false</w:t>
-      </w:r>
-      <w:r>
-        <w:rPr>
-          <w:rFonts w:hint="eastAsia"/>
-        </w:rPr>
-        <w:t>或者接收者设置了权限，则说明做了保护，</w:t>
-      </w:r>
-      <w:r>
-        <w:rPr>
-          <w:rFonts w:hint="eastAsia"/>
-        </w:rPr>
-        <w:t>allProtect</w:t>
+        <w:t xml:space="preserve">        //C </w:t>
+      </w:r>
+      <w:r>
+        <w:rPr>
+          <w:rFonts w:hint="eastAsia"/>
+        </w:rPr>
+        <w:t>这里会打出</w:t>
+      </w:r>
+      <w:r>
+        <w:rPr>
+          <w:rFonts w:hint="eastAsia"/>
+        </w:rPr>
+        <w:t>wtflog</w:t>
+      </w:r>
+      <w:r>
+        <w:rPr>
+          <w:rFonts w:hint="eastAsia"/>
+        </w:rPr>
+        <w:t>，同时在</w:t>
+      </w:r>
+      <w:r>
+        <w:rPr>
+          <w:rFonts w:hint="eastAsia"/>
+        </w:rPr>
+        <w:t>dropbox</w:t>
+      </w:r>
+      <w:r>
+        <w:rPr>
+          <w:rFonts w:hint="eastAsia"/>
+        </w:rPr>
+        <w:t>中会生成</w:t>
+      </w:r>
+      <w:r>
+        <w:rPr>
+          <w:rFonts w:hint="eastAsia"/>
+        </w:rPr>
+        <w:t>wtf</w:t>
+      </w:r>
+      <w:r>
+        <w:rPr>
+          <w:rFonts w:hint="eastAsia"/>
+        </w:rPr>
+        <w:t>文件</w:t>
+      </w:r>
+    </w:p>
+    <w:p>
+      <w:r>
+        <w:t xml:space="preserve">        // The vast majority of broadcasts sent from system internals</w:t>
+      </w:r>
+    </w:p>
+    <w:p>
+      <w:r>
+        <w:t xml:space="preserve">        // should be protected to avoid security holes, so yell loudly</w:t>
+      </w:r>
+    </w:p>
+    <w:p>
+      <w:r>
+        <w:t xml:space="preserve">        // to ensure we examine these cases.</w:t>
+      </w:r>
+    </w:p>
+    <w:p>
+      <w:r>
+        <w:t xml:space="preserve">        if (callerApp != null) {</w:t>
+      </w:r>
+    </w:p>
+    <w:p>
+      <w:r>
+        <w:t xml:space="preserve">            Log.wtf(TAG, "Sending non-protected broadcast " + action</w:t>
+      </w:r>
+    </w:p>
+    <w:p>
+      <w:r>
+        <w:t xml:space="preserve">                            + " from system " + callerApp.toShortString() + " pkg " + callerPackage,</w:t>
+      </w:r>
+    </w:p>
+    <w:p>
+      <w:r>
+        <w:t xml:space="preserve">                    new Throwable());</w:t>
+      </w:r>
+    </w:p>
+    <w:p>
+      <w:r>
+        <w:t xml:space="preserve">        } else {</w:t>
+      </w:r>
+    </w:p>
+    <w:p>
+      <w:r>
+        <w:t xml:space="preserve">            Log.wtf(TAG, "Sending non-protected broadcast " + action</w:t>
+      </w:r>
+    </w:p>
+    <w:p>
+      <w:r>
+        <w:t xml:space="preserve">                            + " from system uid " + UserHandle.formatUid(callingUid)</w:t>
+      </w:r>
+    </w:p>
+    <w:p>
+      <w:r>
+        <w:t xml:space="preserve">                            + " pkg " + callerPackage,</w:t>
+      </w:r>
+    </w:p>
+    <w:p>
+      <w:r>
+        <w:t xml:space="preserve">                    new Throwable());</w:t>
+      </w:r>
+    </w:p>
+    <w:p>
+      <w:r>
+        <w:t xml:space="preserve">        }</w:t>
+      </w:r>
+    </w:p>
+    <w:p>
+      <w:pPr>
+        <w:ind w:firstLine="420"/>
+      </w:pPr>
+      <w:r>
+        <w:t>}</w:t>
+      </w:r>
+    </w:p>
+    <w:p>
+      <w:pPr>
+        <w:pStyle w:val="2"/>
+      </w:pPr>
+      <w:r>
+        <w:t>protected broadcast</w:t>
+      </w:r>
+    </w:p>
+    <w:p>
+      <w:pPr>
+        <w:pStyle w:val="3"/>
+      </w:pPr>
+      <w:r>
+        <w:rPr>
+          <w:rFonts w:hint="eastAsia"/>
+        </w:rPr>
+        <w:t>framework</w:t>
+      </w:r>
+      <w:r>
+        <w:rPr>
+          <w:rFonts w:hint="eastAsia"/>
+        </w:rPr>
+        <w:t>中声明的保护广播和一些放开的公共广播</w:t>
+      </w:r>
+    </w:p>
+    <w:p>
+      <w:r>
+        <w:t>isProtectedBroadcast = AppGlobals.getPackageManager().isProtectedBroadcast(action);</w:t>
+      </w:r>
+    </w:p>
+    <w:p>
+      <w:r>
+        <w:rPr>
+          <w:rFonts w:hint="eastAsia"/>
+        </w:rPr>
+        <w:t>sProtectedBroadcast</w:t>
       </w:r>
       <w:r>
         <w:rPr>
@@ -24638,123 +25447,400 @@
         <w:rPr>
           <w:rFonts w:hint="eastAsia"/>
         </w:rPr>
-        <w:t>Ture</w:t>
-      </w:r>
-    </w:p>
-    <w:p>
-      <w:r>
-        <w:t xml:space="preserve">                    if (ri.activityInfo.exported &amp;&amp; ri.activityInfo.permission == null) {</w:t>
-      </w:r>
-    </w:p>
-    <w:p>
-      <w:r>
-        <w:t xml:space="preserve">                        allProtected = false;</w:t>
-      </w:r>
-    </w:p>
-    <w:p>
-      <w:r>
-        <w:t xml:space="preserve">                        break;</w:t>
-      </w:r>
-    </w:p>
-    <w:p>
-      <w:r>
-        <w:t xml:space="preserve">                    }</w:t>
-      </w:r>
-    </w:p>
-    <w:p>
-      <w:r>
-        <w:t xml:space="preserve">                } else {</w:t>
-      </w:r>
-    </w:p>
-    <w:p>
-      <w:r>
-        <w:t xml:space="preserve">                    BroadcastFilter bf = (BroadcastFilter)target;</w:t>
-      </w:r>
-    </w:p>
-    <w:p>
-      <w:r>
-        <w:t xml:space="preserve">                    if (bf.requiredPermission == null) {</w:t>
-      </w:r>
-    </w:p>
-    <w:p>
-      <w:r>
-        <w:t xml:space="preserve">                        allProtected = false;</w:t>
-      </w:r>
-    </w:p>
-    <w:p>
-      <w:r>
-        <w:t xml:space="preserve">                        break;</w:t>
-      </w:r>
-    </w:p>
-    <w:p>
-      <w:r>
-        <w:t xml:space="preserve">                    }</w:t>
-      </w:r>
-    </w:p>
-    <w:p>
-      <w:r>
-        <w:t xml:space="preserve">                }</w:t>
-      </w:r>
-    </w:p>
-    <w:p>
-      <w:r>
-        <w:t xml:space="preserve">            }</w:t>
-      </w:r>
-    </w:p>
-    <w:p>
-      <w:r>
-        <w:t xml:space="preserve">            if (allProtected) {</w:t>
-      </w:r>
-    </w:p>
-    <w:p>
-      <w:r>
-        <w:t xml:space="preserve">                // All safe!</w:t>
-      </w:r>
-    </w:p>
-    <w:p>
-      <w:r>
-        <w:t xml:space="preserve">                return;</w:t>
-      </w:r>
-    </w:p>
-    <w:p>
-      <w:r>
-        <w:t xml:space="preserve">            }</w:t>
-      </w:r>
-    </w:p>
-    <w:p>
-      <w:r>
-        <w:t xml:space="preserve">        }</w:t>
-      </w:r>
-    </w:p>
-    <w:p>
-      <w:pPr>
-        <w:rPr>
-          <w:rFonts w:hint="eastAsia"/>
-        </w:rPr>
-      </w:pPr>
-      <w:r>
-        <w:rPr>
-          <w:rFonts w:hint="eastAsia"/>
-        </w:rPr>
-        <w:t xml:space="preserve">        //C </w:t>
-      </w:r>
-      <w:r>
-        <w:rPr>
-          <w:rFonts w:hint="eastAsia"/>
-        </w:rPr>
-        <w:t>这里会打出</w:t>
-      </w:r>
-      <w:r>
-        <w:rPr>
-          <w:rFonts w:hint="eastAsia"/>
-        </w:rPr>
-        <w:t>wtflog</w:t>
-      </w:r>
-      <w:r>
-        <w:rPr>
-          <w:rFonts w:hint="eastAsia"/>
-        </w:rPr>
-        <w:t>，同时在</w:t>
+        <w:t>true</w:t>
+      </w:r>
+      <w:r>
+        <w:rPr>
+          <w:rFonts w:hint="eastAsia"/>
+        </w:rPr>
+        <w:t>则代表该广播在</w:t>
+      </w:r>
+      <w:r>
+        <w:rPr>
+          <w:rFonts w:hint="eastAsia"/>
+        </w:rPr>
+        <w:t>Framework/base/core/res/AndroidManifest.xml</w:t>
+      </w:r>
+      <w:r>
+        <w:rPr>
+          <w:rFonts w:hint="eastAsia"/>
+        </w:rPr>
+        <w:t>中有声明为保护广播</w:t>
+      </w:r>
+      <w:r>
+        <w:rPr>
+          <w:rFonts w:hint="eastAsia"/>
+        </w:rPr>
+        <w:t>,</w:t>
+      </w:r>
+      <w:r>
+        <w:rPr>
+          <w:rFonts w:hint="eastAsia"/>
+        </w:rPr>
+        <w:t>这样的广播只能由系统发出。如果是</w:t>
+      </w:r>
+      <w:r>
+        <w:rPr>
+          <w:rFonts w:hint="eastAsia"/>
+        </w:rPr>
+        <w:t>phone</w:t>
+      </w:r>
+      <w:r>
+        <w:rPr>
+          <w:rFonts w:hint="eastAsia"/>
+        </w:rPr>
+        <w:t>进程的，一般在</w:t>
+      </w:r>
+      <w:r>
+        <w:rPr>
+          <w:rFonts w:hint="eastAsia"/>
+        </w:rPr>
+        <w:t>Teleservice</w:t>
+      </w:r>
+      <w:r>
+        <w:rPr>
+          <w:rFonts w:hint="eastAsia"/>
+        </w:rPr>
+        <w:t>下的</w:t>
+      </w:r>
+      <w:r>
+        <w:rPr>
+          <w:rFonts w:hint="eastAsia"/>
+        </w:rPr>
+        <w:t>AndroidManifest.xml</w:t>
+      </w:r>
+      <w:r>
+        <w:rPr>
+          <w:rFonts w:hint="eastAsia"/>
+        </w:rPr>
+        <w:t>中声明保护广播。</w:t>
+      </w:r>
+      <w:r>
+        <w:rPr>
+          <w:rFonts w:hint="eastAsia"/>
+        </w:rPr>
+        <w:t xml:space="preserve"> </w:t>
+      </w:r>
+      <w:r>
+        <w:rPr>
+          <w:rFonts w:hint="eastAsia"/>
+        </w:rPr>
+        <w:t>如果是系统应用，则可以在系统应用的</w:t>
+      </w:r>
+      <w:r>
+        <w:rPr>
+          <w:rFonts w:hint="eastAsia"/>
+        </w:rPr>
+        <w:t>AndroidManifest.xml</w:t>
+      </w:r>
+      <w:r>
+        <w:rPr>
+          <w:rFonts w:hint="eastAsia"/>
+        </w:rPr>
+        <w:t>里有声明为</w:t>
+      </w:r>
+      <w:commentRangeStart w:id="10"/>
+      <w:r>
+        <w:rPr>
+          <w:rFonts w:hint="eastAsia"/>
+        </w:rPr>
+        <w:t>保护广播。</w:t>
+      </w:r>
+      <w:commentRangeEnd w:id="10"/>
+      <w:r>
+        <w:rPr>
+          <w:rStyle w:val="a6"/>
+        </w:rPr>
+        <w:commentReference w:id="10"/>
+      </w:r>
+    </w:p>
+    <w:p>
+      <w:r>
+        <w:t>&lt;manifest xmlns:android="http://schemas.android.com/apk/res/android"</w:t>
+      </w:r>
+    </w:p>
+    <w:p>
+      <w:r>
+        <w:t xml:space="preserve">    package="android" coreApp="true" android:sharedUserId="android.uid.system"</w:t>
+      </w:r>
+    </w:p>
+    <w:p>
+      <w:r>
+        <w:t xml:space="preserve">    android:sharedUserLabel="@string/android_system_label"&gt;</w:t>
+      </w:r>
+    </w:p>
+    <w:p>
+      <w:r>
+        <w:t xml:space="preserve">    &lt;!-- ================================================ --&gt;</w:t>
+      </w:r>
+    </w:p>
+    <w:p>
+      <w:r>
+        <w:t xml:space="preserve">    &lt;!-- Special broadcasts that only the system can send --&gt;</w:t>
+      </w:r>
+    </w:p>
+    <w:p>
+      <w:r>
+        <w:t xml:space="preserve">    &lt;!-- ================================================ --&gt;</w:t>
+      </w:r>
+    </w:p>
+    <w:p>
+      <w:r>
+        <w:t xml:space="preserve">    &lt;eat-comment /&gt;</w:t>
+      </w:r>
+    </w:p>
+    <w:p/>
+    <w:p>
+      <w:r>
+        <w:t xml:space="preserve">    &lt;protected-broadcast android:name="android.net.tether.CONNECTEDSTA_CHANGE" /&gt;</w:t>
+      </w:r>
+    </w:p>
+    <w:p>
+      <w:r>
+        <w:t xml:space="preserve">    &lt;protected-broadcast android:name="android.intent.action.SCREEN_OFF" /&gt;</w:t>
+      </w:r>
+    </w:p>
+    <w:p>
+      <w:r>
+        <w:t xml:space="preserve">    &lt;protected-broadcast android:name="android.intent.action.SCREEN_ON" /&gt;</w:t>
+      </w:r>
+    </w:p>
+    <w:p>
+      <w:r>
+        <w:t xml:space="preserve">    ...</w:t>
+      </w:r>
+    </w:p>
+    <w:p>
+      <w:r>
+        <w:t xml:space="preserve">    &lt;protected-broadcast android:name="android.intent.action.PRE_BOOT_COMPLETED" /&gt;</w:t>
+      </w:r>
+    </w:p>
+    <w:p/>
+    <w:p>
+      <w:r>
+        <w:t xml:space="preserve">    ...</w:t>
+      </w:r>
+    </w:p>
+    <w:p>
+      <w:r>
+        <w:t>&lt;/manifest&gt;</w:t>
+      </w:r>
+    </w:p>
+    <w:p/>
+    <w:p>
+      <w:r>
+        <w:rPr>
+          <w:rFonts w:hint="eastAsia"/>
+        </w:rPr>
+        <w:lastRenderedPageBreak/>
+        <w:t>另外一些公共的</w:t>
+      </w:r>
+      <w:r>
+        <w:rPr>
+          <w:rFonts w:hint="eastAsia"/>
+        </w:rPr>
+        <w:t>action</w:t>
+      </w:r>
+      <w:r>
+        <w:rPr>
+          <w:rFonts w:hint="eastAsia"/>
+        </w:rPr>
+        <w:t>，虽然没有保护但是系统允许在系统内部发送；如</w:t>
+      </w:r>
+      <w:commentRangeStart w:id="11"/>
+      <w:r>
+        <w:rPr>
+          <w:rFonts w:hint="eastAsia"/>
+        </w:rPr>
+        <w:t>Intent.ACTION_CLOSE_SYSTEM_DIALOGS</w:t>
+      </w:r>
+      <w:commentRangeEnd w:id="11"/>
+      <w:r>
+        <w:rPr>
+          <w:rStyle w:val="a6"/>
+        </w:rPr>
+        <w:commentReference w:id="11"/>
+      </w:r>
+      <w:r>
+        <w:rPr>
+          <w:rFonts w:hint="eastAsia"/>
+        </w:rPr>
+        <w:t>，</w:t>
+      </w:r>
+      <w:r>
+        <w:rPr>
+          <w:rFonts w:hint="eastAsia"/>
+        </w:rPr>
+        <w:t>Intent.ACTION_DISMISS_KEYBOARD_SHORTCUTS</w:t>
+      </w:r>
+      <w:r>
+        <w:rPr>
+          <w:rFonts w:hint="eastAsia"/>
+        </w:rPr>
+        <w:t>等；</w:t>
+      </w:r>
+    </w:p>
+    <w:p/>
+    <w:p>
+      <w:pPr>
+        <w:pStyle w:val="3"/>
+      </w:pPr>
+      <w:r>
+        <w:rPr>
+          <w:rFonts w:hint="eastAsia"/>
+        </w:rPr>
+        <w:t>未在</w:t>
+      </w:r>
+      <w:r>
+        <w:rPr>
+          <w:rFonts w:hint="eastAsia"/>
+        </w:rPr>
+        <w:t>Framework</w:t>
+      </w:r>
+      <w:r>
+        <w:rPr>
+          <w:rFonts w:hint="eastAsia"/>
+        </w:rPr>
+        <w:t>中声明保护广播或者非放开的公共广播</w:t>
+      </w:r>
+    </w:p>
+    <w:p>
+      <w:r>
+        <w:rPr>
+          <w:rFonts w:hint="eastAsia"/>
+        </w:rPr>
+        <w:t>B</w:t>
+      </w:r>
+      <w:r>
+        <w:rPr>
+          <w:rFonts w:hint="eastAsia"/>
+        </w:rPr>
+        <w:t>处的大意是经常有系统组件想发送内部广播给自己，如果必须明确列出每个动作作为受保护的广播是很烦人的，因此在这里进行安全检查，如果符合安全条件及可以正常发送；如果不满足安全条件，则就会走到</w:t>
+      </w:r>
+      <w:r>
+        <w:rPr>
+          <w:rFonts w:hint="eastAsia"/>
+        </w:rPr>
+        <w:t>C</w:t>
+      </w:r>
+      <w:r>
+        <w:rPr>
+          <w:rFonts w:hint="eastAsia"/>
+        </w:rPr>
+        <w:t>处，打印</w:t>
+      </w:r>
+      <w:r>
+        <w:rPr>
+          <w:rFonts w:hint="eastAsia"/>
+        </w:rPr>
+        <w:t>wtf log</w:t>
+      </w:r>
+      <w:r>
+        <w:rPr>
+          <w:rFonts w:hint="eastAsia"/>
+        </w:rPr>
+        <w:t>。</w:t>
+      </w:r>
+      <w:r>
+        <w:rPr>
+          <w:rFonts w:hint="eastAsia"/>
+        </w:rPr>
+        <w:t>wtf</w:t>
+      </w:r>
+      <w:r>
+        <w:rPr>
+          <w:rFonts w:hint="eastAsia"/>
+        </w:rPr>
+        <w:t>的意思是</w:t>
+      </w:r>
+      <w:r>
+        <w:rPr>
+          <w:rFonts w:hint="eastAsia"/>
+        </w:rPr>
+        <w:t xml:space="preserve">What a Terrible Failure: Report an exception that should never happen. </w:t>
+      </w:r>
+    </w:p>
+    <w:p>
+      <w:r>
+        <w:rPr>
+          <w:rFonts w:hint="eastAsia"/>
+        </w:rPr>
+        <w:t>虽然检查不安全但是系统还是会允许发送该广播，</w:t>
+      </w:r>
+      <w:r>
+        <w:rPr>
+          <w:rFonts w:hint="eastAsia"/>
+        </w:rPr>
+        <w:t>logcat</w:t>
+      </w:r>
+      <w:r>
+        <w:rPr>
+          <w:rFonts w:hint="eastAsia"/>
+        </w:rPr>
+        <w:t>中会出现这样的提醒</w:t>
+      </w:r>
+      <w:r>
+        <w:rPr>
+          <w:rFonts w:hint="eastAsia"/>
+        </w:rPr>
+        <w:t>log</w:t>
+      </w:r>
+      <w:r>
+        <w:rPr>
+          <w:rFonts w:hint="eastAsia"/>
+        </w:rPr>
+        <w:t>：</w:t>
+      </w:r>
+    </w:p>
+    <w:p/>
+    <w:p>
+      <w:r>
+        <w:t>Sending non-protected broadcast xxxxx from system 7747:com.xxxx.xxxx/1000</w:t>
+      </w:r>
+    </w:p>
+    <w:p>
+      <w:r>
+        <w:t xml:space="preserve">                                                                     pkg com.xxxxx.xxxxx</w:t>
+      </w:r>
+    </w:p>
+    <w:p>
+      <w:pPr>
+        <w:pStyle w:val="3"/>
+      </w:pPr>
+      <w:r>
+        <w:rPr>
+          <w:rFonts w:hint="eastAsia"/>
+        </w:rPr>
+        <w:t>未给广播加保护影响</w:t>
+      </w:r>
+    </w:p>
+    <w:p>
+      <w:r>
+        <w:rPr>
+          <w:rFonts w:hint="eastAsia"/>
+        </w:rPr>
+        <w:t>虽然广播正常发送了，不影响广播的作用，但是这样的使用是不安全的，系统组件自定义的广播可能会被恶意软件接收或者发送，导致系统不稳定。</w:t>
+      </w:r>
+    </w:p>
+    <w:p/>
+    <w:p>
+      <w:r>
+        <w:rPr>
+          <w:rFonts w:hint="eastAsia"/>
+        </w:rPr>
+        <w:t>且在这个</w:t>
+      </w:r>
+      <w:r>
+        <w:rPr>
+          <w:rFonts w:hint="eastAsia"/>
+        </w:rPr>
+        <w:t>log</w:t>
+      </w:r>
+      <w:r>
+        <w:rPr>
+          <w:rFonts w:hint="eastAsia"/>
+        </w:rPr>
+        <w:t>打印同时会在系统的</w:t>
       </w:r>
       <w:r>
         <w:rPr>
@@ -24766,7 +25852,7 @@
         <w:rPr>
           <w:rFonts w:hint="eastAsia"/>
         </w:rPr>
-        <w:t>中会生成</w:t>
+        <w:t>下新生成一个</w:t>
       </w:r>
       <w:r>
         <w:rPr>
@@ -24778,503 +25864,7 @@
         <w:rPr>
           <w:rFonts w:hint="eastAsia"/>
         </w:rPr>
-        <w:t>文件</w:t>
-      </w:r>
-    </w:p>
-    <w:p>
-      <w:r>
-        <w:t xml:space="preserve">        // The vast majority of broadcasts sent from system internals</w:t>
-      </w:r>
-    </w:p>
-    <w:p>
-      <w:r>
-        <w:t xml:space="preserve">        // should be protected to avoid security holes, so yell loudly</w:t>
-      </w:r>
-    </w:p>
-    <w:p>
-      <w:r>
-        <w:t xml:space="preserve">        // to ensure we examine these cases.</w:t>
-      </w:r>
-    </w:p>
-    <w:p>
-      <w:r>
-        <w:t xml:space="preserve">        if (callerApp != null) {</w:t>
-      </w:r>
-    </w:p>
-    <w:p>
-      <w:r>
-        <w:t xml:space="preserve">            Log.wtf(TAG, "Sending non-protected broadcast " + action</w:t>
-      </w:r>
-    </w:p>
-    <w:p>
-      <w:r>
-        <w:t xml:space="preserve">                            + " from system " + callerApp.toShortString() + " pkg " + callerPackage,</w:t>
-      </w:r>
-    </w:p>
-    <w:p>
-      <w:r>
-        <w:t xml:space="preserve">                    new Throwable());</w:t>
-      </w:r>
-    </w:p>
-    <w:p>
-      <w:r>
-        <w:t xml:space="preserve">        } else {</w:t>
-      </w:r>
-    </w:p>
-    <w:p>
-      <w:r>
-        <w:t xml:space="preserve">            Log.wtf(TAG, "Sending non-protected broadcast " + action</w:t>
-      </w:r>
-    </w:p>
-    <w:p>
-      <w:r>
-        <w:t xml:space="preserve">                            + " from system uid " + UserHandle.formatUid(callingUid)</w:t>
-      </w:r>
-    </w:p>
-    <w:p>
-      <w:r>
-        <w:t xml:space="preserve">                            + " pkg " + callerPackage,</w:t>
-      </w:r>
-    </w:p>
-    <w:p>
-      <w:r>
-        <w:t xml:space="preserve">                    new Throwable());</w:t>
-      </w:r>
-    </w:p>
-    <w:p>
-      <w:r>
-        <w:t xml:space="preserve">        }</w:t>
-      </w:r>
-    </w:p>
-    <w:p>
-      <w:pPr>
-        <w:ind w:firstLine="420"/>
-        <w:rPr>
-          <w:rFonts w:hint="eastAsia"/>
-        </w:rPr>
-      </w:pPr>
-      <w:r>
-        <w:lastRenderedPageBreak/>
-        <w:t>}</w:t>
-      </w:r>
-    </w:p>
-    <w:p>
-      <w:pPr>
-        <w:pStyle w:val="2"/>
-        <w:rPr>
-          <w:rFonts w:hint="eastAsia"/>
-        </w:rPr>
-      </w:pPr>
-      <w:r>
-        <w:t>protected broadcast</w:t>
-      </w:r>
-    </w:p>
-    <w:p>
-      <w:pPr>
-        <w:pStyle w:val="3"/>
-        <w:rPr>
-          <w:rFonts w:hint="eastAsia"/>
-        </w:rPr>
-      </w:pPr>
-      <w:r>
-        <w:rPr>
-          <w:rFonts w:hint="eastAsia"/>
-        </w:rPr>
-        <w:t>framework</w:t>
-      </w:r>
-      <w:r>
-        <w:rPr>
-          <w:rFonts w:hint="eastAsia"/>
-        </w:rPr>
-        <w:t>中声明的保护广播和一些放开的公共广播</w:t>
-      </w:r>
-    </w:p>
-    <w:p>
-      <w:pPr>
-        <w:rPr>
-          <w:rFonts w:hint="eastAsia"/>
-        </w:rPr>
-      </w:pPr>
-      <w:r>
-        <w:t>isProtectedBroadcast = AppGlobals.getPackageManager().isProtectedBroadcast(action);</w:t>
-      </w:r>
-    </w:p>
-    <w:p>
-      <w:pPr>
-        <w:rPr>
-          <w:rFonts w:hint="eastAsia"/>
-        </w:rPr>
-      </w:pPr>
-      <w:r>
-        <w:rPr>
-          <w:rFonts w:hint="eastAsia"/>
-        </w:rPr>
-        <w:t>sProtectedBroadcast</w:t>
-      </w:r>
-      <w:r>
-        <w:rPr>
-          <w:rFonts w:hint="eastAsia"/>
-        </w:rPr>
-        <w:t>为</w:t>
-      </w:r>
-      <w:r>
-        <w:rPr>
-          <w:rFonts w:hint="eastAsia"/>
-        </w:rPr>
-        <w:t>true</w:t>
-      </w:r>
-      <w:r>
-        <w:rPr>
-          <w:rFonts w:hint="eastAsia"/>
-        </w:rPr>
-        <w:t>则代表该广播在</w:t>
-      </w:r>
-      <w:r>
-        <w:rPr>
-          <w:rFonts w:hint="eastAsia"/>
-        </w:rPr>
-        <w:t>Framework/base/core/res/AndroidManifest.xml</w:t>
-      </w:r>
-      <w:r>
-        <w:rPr>
-          <w:rFonts w:hint="eastAsia"/>
-        </w:rPr>
-        <w:t>中有声明为保护广播</w:t>
-      </w:r>
-      <w:r>
-        <w:rPr>
-          <w:rFonts w:hint="eastAsia"/>
-        </w:rPr>
-        <w:t>,</w:t>
-      </w:r>
-      <w:r>
-        <w:rPr>
-          <w:rFonts w:hint="eastAsia"/>
-        </w:rPr>
-        <w:t>这样的广播只能由系统发出。如果是</w:t>
-      </w:r>
-      <w:r>
-        <w:rPr>
-          <w:rFonts w:hint="eastAsia"/>
-        </w:rPr>
-        <w:t>phone</w:t>
-      </w:r>
-      <w:r>
-        <w:rPr>
-          <w:rFonts w:hint="eastAsia"/>
-        </w:rPr>
-        <w:t>进程的，一般在</w:t>
-      </w:r>
-      <w:r>
-        <w:rPr>
-          <w:rFonts w:hint="eastAsia"/>
-        </w:rPr>
-        <w:t>Teleservice</w:t>
-      </w:r>
-      <w:r>
-        <w:rPr>
-          <w:rFonts w:hint="eastAsia"/>
-        </w:rPr>
-        <w:t>下的</w:t>
-      </w:r>
-      <w:r>
-        <w:rPr>
-          <w:rFonts w:hint="eastAsia"/>
-        </w:rPr>
-        <w:t>AndroidManifest.xml</w:t>
-      </w:r>
-      <w:r>
-        <w:rPr>
-          <w:rFonts w:hint="eastAsia"/>
-        </w:rPr>
-        <w:t>中声明保护广播。</w:t>
-      </w:r>
-      <w:r>
-        <w:rPr>
-          <w:rFonts w:hint="eastAsia"/>
-        </w:rPr>
-        <w:t xml:space="preserve"> </w:t>
-      </w:r>
-      <w:r>
-        <w:rPr>
-          <w:rFonts w:hint="eastAsia"/>
-        </w:rPr>
-        <w:t>如果是系统应用，则可以在系统应用的</w:t>
-      </w:r>
-      <w:r>
-        <w:rPr>
-          <w:rFonts w:hint="eastAsia"/>
-        </w:rPr>
-        <w:t>AndroidManifest.xml</w:t>
-      </w:r>
-      <w:r>
-        <w:rPr>
-          <w:rFonts w:hint="eastAsia"/>
-        </w:rPr>
-        <w:t>里有声明为</w:t>
-      </w:r>
-      <w:commentRangeStart w:id="10"/>
-      <w:r>
-        <w:rPr>
-          <w:rFonts w:hint="eastAsia"/>
-        </w:rPr>
-        <w:t>保护广播。</w:t>
-      </w:r>
-      <w:commentRangeEnd w:id="10"/>
-      <w:r>
-        <w:rPr>
-          <w:rStyle w:val="a6"/>
-        </w:rPr>
-        <w:commentReference w:id="10"/>
-      </w:r>
-    </w:p>
-    <w:p>
-      <w:r>
-        <w:t>&lt;manifest xmlns:android="http://schemas.android.com/apk/res/android"</w:t>
-      </w:r>
-    </w:p>
-    <w:p>
-      <w:r>
-        <w:t xml:space="preserve">    package="android" coreApp="true" android:sharedUserId="android.uid.system"</w:t>
-      </w:r>
-    </w:p>
-    <w:p>
-      <w:r>
-        <w:t xml:space="preserve">    android:sharedUserLabel="@string/android_system_label"&gt;</w:t>
-      </w:r>
-    </w:p>
-    <w:p>
-      <w:r>
-        <w:t xml:space="preserve">    &lt;!-- ================================================ --&gt;</w:t>
-      </w:r>
-    </w:p>
-    <w:p>
-      <w:r>
-        <w:t xml:space="preserve">    &lt;!-- Special broadcasts that only the system can send --&gt;</w:t>
-      </w:r>
-    </w:p>
-    <w:p>
-      <w:r>
-        <w:t xml:space="preserve">    &lt;!-- ================================================ --&gt;</w:t>
-      </w:r>
-    </w:p>
-    <w:p>
-      <w:r>
-        <w:t xml:space="preserve">    &lt;eat-comment /&gt;</w:t>
-      </w:r>
-    </w:p>
-    <w:p/>
-    <w:p>
-      <w:r>
-        <w:t xml:space="preserve">    &lt;protected-broadcast android:name="android.net.tether.CONNECTEDSTA_CHANGE" /&gt;</w:t>
-      </w:r>
-    </w:p>
-    <w:p>
-      <w:r>
-        <w:t xml:space="preserve">    &lt;protected-broadcast android:name="android.intent.action.SCREEN_OFF" /&gt;</w:t>
-      </w:r>
-    </w:p>
-    <w:p>
-      <w:r>
-        <w:t xml:space="preserve">    &lt;protected-broadcast android:name="android.intent.action.SCREEN_ON" /&gt;</w:t>
-      </w:r>
-    </w:p>
-    <w:p>
-      <w:r>
-        <w:t xml:space="preserve">    ...</w:t>
-      </w:r>
-    </w:p>
-    <w:p>
-      <w:r>
-        <w:t xml:space="preserve">    &lt;protected-broadcast android:name="android.intent.action.PRE_BOOT_COMPLETED" /&gt;</w:t>
-      </w:r>
-    </w:p>
-    <w:p/>
-    <w:p>
-      <w:r>
-        <w:t xml:space="preserve">    ...</w:t>
-      </w:r>
-    </w:p>
-    <w:p>
-      <w:r>
-        <w:t>&lt;/manifest&gt;</w:t>
-      </w:r>
-    </w:p>
-    <w:p/>
-    <w:p>
-      <w:pPr>
-        <w:rPr>
-          <w:rFonts w:hint="eastAsia"/>
-        </w:rPr>
-      </w:pPr>
-      <w:r>
-        <w:rPr>
-          <w:rFonts w:hint="eastAsia"/>
-        </w:rPr>
-        <w:t>另外一些公共的</w:t>
-      </w:r>
-      <w:r>
-        <w:rPr>
-          <w:rFonts w:hint="eastAsia"/>
-        </w:rPr>
-        <w:t>action</w:t>
-      </w:r>
-      <w:r>
-        <w:rPr>
-          <w:rFonts w:hint="eastAsia"/>
-        </w:rPr>
-        <w:t>，虽然没有保护但是系统允许在系统内部发送；如</w:t>
-      </w:r>
-      <w:commentRangeStart w:id="11"/>
-      <w:r>
-        <w:rPr>
-          <w:rFonts w:hint="eastAsia"/>
-        </w:rPr>
-        <w:t>Intent.ACTION_CLOSE_SYSTEM_DIALOGS</w:t>
-      </w:r>
-      <w:commentRangeEnd w:id="11"/>
-      <w:r>
-        <w:rPr>
-          <w:rStyle w:val="a6"/>
-        </w:rPr>
-        <w:commentReference w:id="11"/>
-      </w:r>
-      <w:r>
-        <w:rPr>
-          <w:rFonts w:hint="eastAsia"/>
-        </w:rPr>
-        <w:t>，</w:t>
-      </w:r>
-      <w:r>
-        <w:rPr>
-          <w:rFonts w:hint="eastAsia"/>
-        </w:rPr>
-        <w:t>Intent.ACTION_DISMISS_KEYBOARD_SHORTCUTS</w:t>
-      </w:r>
-      <w:r>
-        <w:rPr>
-          <w:rFonts w:hint="eastAsia"/>
-        </w:rPr>
-        <w:t>等；</w:t>
-      </w:r>
-    </w:p>
-    <w:p>
-      <w:pPr>
-        <w:rPr>
-          <w:rFonts w:hint="eastAsia"/>
-        </w:rPr>
-      </w:pPr>
-    </w:p>
-    <w:p>
-      <w:pPr>
-        <w:pStyle w:val="3"/>
-        <w:rPr>
-          <w:rFonts w:hint="eastAsia"/>
-        </w:rPr>
-      </w:pPr>
-      <w:r>
-        <w:rPr>
-          <w:rFonts w:hint="eastAsia"/>
-        </w:rPr>
-        <w:t>未在</w:t>
-      </w:r>
-      <w:r>
-        <w:rPr>
-          <w:rFonts w:hint="eastAsia"/>
-        </w:rPr>
-        <w:t>Framework</w:t>
-      </w:r>
-      <w:r>
-        <w:rPr>
-          <w:rFonts w:hint="eastAsia"/>
-        </w:rPr>
-        <w:t>中声明保护广播或者非放开的公共广播</w:t>
-      </w:r>
-    </w:p>
-    <w:p>
-      <w:pPr>
-        <w:rPr>
-          <w:rFonts w:hint="eastAsia"/>
-        </w:rPr>
-      </w:pPr>
-      <w:r>
-        <w:rPr>
-          <w:rFonts w:hint="eastAsia"/>
-        </w:rPr>
-        <w:t>B</w:t>
-      </w:r>
-      <w:r>
-        <w:rPr>
-          <w:rFonts w:hint="eastAsia"/>
-        </w:rPr>
-        <w:t>处的大意是经常有系统组件想发送内部广播给自己，如果必须明确列出每个动作作为受保护的广播是很烦人的，因此在这里进行安全检查，如果符合安全条件及可以正常发送；如果不满足安全条件，则就会走到</w:t>
-      </w:r>
-      <w:r>
-        <w:rPr>
-          <w:rFonts w:hint="eastAsia"/>
-        </w:rPr>
-        <w:t>C</w:t>
-      </w:r>
-      <w:r>
-        <w:rPr>
-          <w:rFonts w:hint="eastAsia"/>
-        </w:rPr>
-        <w:t>处，打印</w:t>
-      </w:r>
-      <w:r>
-        <w:rPr>
-          <w:rFonts w:hint="eastAsia"/>
-        </w:rPr>
-        <w:t>wtf log</w:t>
-      </w:r>
-      <w:r>
-        <w:rPr>
-          <w:rFonts w:hint="eastAsia"/>
-        </w:rPr>
-        <w:t>。</w:t>
-      </w:r>
-      <w:r>
-        <w:rPr>
-          <w:rFonts w:hint="eastAsia"/>
-        </w:rPr>
-        <w:t>wtf</w:t>
-      </w:r>
-      <w:r>
-        <w:rPr>
-          <w:rFonts w:hint="eastAsia"/>
-        </w:rPr>
-        <w:t>的意思是</w:t>
-      </w:r>
-      <w:r>
-        <w:rPr>
-          <w:rFonts w:hint="eastAsia"/>
-        </w:rPr>
-        <w:t xml:space="preserve">What a Terrible Failure: Report an exception that should never happen. </w:t>
-      </w:r>
-    </w:p>
-    <w:p>
-      <w:pPr>
-        <w:rPr>
-          <w:rFonts w:hint="eastAsia"/>
-        </w:rPr>
-      </w:pPr>
-      <w:r>
-        <w:rPr>
-          <w:rFonts w:hint="eastAsia"/>
-        </w:rPr>
-        <w:t>虽然检查不安全但是系统还是会允许发送该广播，</w:t>
-      </w:r>
-      <w:r>
-        <w:rPr>
-          <w:rFonts w:hint="eastAsia"/>
-        </w:rPr>
-        <w:t>logcat</w:t>
-      </w:r>
-      <w:r>
-        <w:rPr>
-          <w:rFonts w:hint="eastAsia"/>
-        </w:rPr>
-        <w:t>中会出现这样的提醒</w:t>
+        <w:t>的</w:t>
       </w:r>
       <w:r>
         <w:rPr>
@@ -25286,68 +25876,55 @@
         <w:rPr>
           <w:rFonts w:hint="eastAsia"/>
         </w:rPr>
-        <w:t>：</w:t>
-      </w:r>
-    </w:p>
-    <w:p/>
-    <w:p>
-      <w:r>
-        <w:t>Sending non-protected broadcast xxxxx from system 7747:com.xxxx.xxxx/1000</w:t>
-      </w:r>
-    </w:p>
-    <w:p>
-      <w:pPr>
-        <w:rPr>
-          <w:rFonts w:hint="eastAsia"/>
-        </w:rPr>
-      </w:pPr>
-      <w:r>
-        <w:t xml:space="preserve">                                                                     pkg </w:t>
-      </w:r>
-      <w:r>
-        <w:lastRenderedPageBreak/>
-        <w:t>com.xxxxx.xxxxx</w:t>
-      </w:r>
-    </w:p>
-    <w:p>
-      <w:pPr>
-        <w:pStyle w:val="3"/>
-        <w:rPr>
-          <w:rFonts w:hint="eastAsia"/>
-        </w:rPr>
-      </w:pPr>
-      <w:r>
-        <w:rPr>
-          <w:rFonts w:hint="eastAsia"/>
-        </w:rPr>
-        <w:t>未给广播加保护影响</w:t>
-      </w:r>
-    </w:p>
-    <w:p>
-      <w:pPr>
-        <w:rPr>
-          <w:rFonts w:hint="eastAsia"/>
-        </w:rPr>
-      </w:pPr>
-      <w:r>
-        <w:rPr>
-          <w:rFonts w:hint="eastAsia"/>
-        </w:rPr>
-        <w:t>虽然广播正常发送了，不影响广播的作用，但是这样的使用是不安全的，系统组件自定义的广播可能会被恶意软件接收或者发送，导致系统不稳定。</w:t>
-      </w:r>
-    </w:p>
-    <w:p/>
-    <w:p>
-      <w:pPr>
-        <w:rPr>
-          <w:rFonts w:hint="eastAsia"/>
-        </w:rPr>
-      </w:pPr>
-      <w:r>
-        <w:rPr>
-          <w:rFonts w:hint="eastAsia"/>
-        </w:rPr>
-        <w:t>且在这个</w:t>
+        <w:t>文件，发多少条这样的广播，就生成多少个这样的文件。而</w:t>
+      </w:r>
+      <w:r>
+        <w:rPr>
+          <w:rFonts w:hint="eastAsia"/>
+        </w:rPr>
+        <w:t>dropbox</w:t>
+      </w:r>
+      <w:r>
+        <w:rPr>
+          <w:rFonts w:hint="eastAsia"/>
+        </w:rPr>
+        <w:t>中默认最多只有</w:t>
+      </w:r>
+      <w:r>
+        <w:rPr>
+          <w:rFonts w:hint="eastAsia"/>
+        </w:rPr>
+        <w:t>1000</w:t>
+      </w:r>
+      <w:r>
+        <w:rPr>
+          <w:rFonts w:hint="eastAsia"/>
+        </w:rPr>
+        <w:t>个文件，再多了就会冲掉旧的文件。</w:t>
+      </w:r>
+      <w:r>
+        <w:rPr>
+          <w:rFonts w:hint="eastAsia"/>
+        </w:rPr>
+        <w:t>Dropbox</w:t>
+      </w:r>
+      <w:r>
+        <w:rPr>
+          <w:rFonts w:hint="eastAsia"/>
+        </w:rPr>
+        <w:t>是我们用于分析</w:t>
+      </w:r>
+      <w:r>
+        <w:rPr>
+          <w:rFonts w:hint="eastAsia"/>
+        </w:rPr>
+        <w:t>ANR tombstone</w:t>
+      </w:r>
+      <w:r>
+        <w:rPr>
+          <w:rFonts w:hint="eastAsia"/>
+        </w:rPr>
+        <w:t>等问题的重要</w:t>
       </w:r>
       <w:r>
         <w:rPr>
@@ -25359,31 +25936,16 @@
         <w:rPr>
           <w:rFonts w:hint="eastAsia"/>
         </w:rPr>
-        <w:t>打印同时会在系统的</w:t>
-      </w:r>
-      <w:r>
-        <w:rPr>
-          <w:rFonts w:hint="eastAsia"/>
-        </w:rPr>
-        <w:t>dropbox</w:t>
-      </w:r>
-      <w:r>
-        <w:rPr>
-          <w:rFonts w:hint="eastAsia"/>
-        </w:rPr>
-        <w:t>下新生成一个</w:t>
-      </w:r>
-      <w:r>
-        <w:rPr>
-          <w:rFonts w:hint="eastAsia"/>
-        </w:rPr>
-        <w:t>wtf</w:t>
-      </w:r>
-      <w:r>
-        <w:rPr>
-          <w:rFonts w:hint="eastAsia"/>
-        </w:rPr>
-        <w:t>的</w:t>
+        <w:t>来源，因此会严重影响稳定性同事对该类问题的统计和解决。</w:t>
+      </w:r>
+    </w:p>
+    <w:p/>
+    <w:p>
+      <w:r>
+        <w:rPr>
+          <w:rFonts w:hint="eastAsia"/>
+        </w:rPr>
+        <w:t>为了提高系统的安全性且避免这样的</w:t>
       </w:r>
       <w:r>
         <w:rPr>
@@ -25395,102 +25957,10 @@
         <w:rPr>
           <w:rFonts w:hint="eastAsia"/>
         </w:rPr>
-        <w:t>文件，发多少条这样的广播，就生成多少个这样的文件。而</w:t>
-      </w:r>
-      <w:r>
-        <w:rPr>
-          <w:rFonts w:hint="eastAsia"/>
-        </w:rPr>
-        <w:t>dropbox</w:t>
-      </w:r>
-      <w:r>
-        <w:rPr>
-          <w:rFonts w:hint="eastAsia"/>
-        </w:rPr>
-        <w:t>中默认最多只有</w:t>
-      </w:r>
-      <w:r>
-        <w:rPr>
-          <w:rFonts w:hint="eastAsia"/>
-        </w:rPr>
-        <w:t>1000</w:t>
-      </w:r>
-      <w:r>
-        <w:rPr>
-          <w:rFonts w:hint="eastAsia"/>
-        </w:rPr>
-        <w:t>个文件，再多了就会冲掉旧的文件。</w:t>
-      </w:r>
-      <w:r>
-        <w:rPr>
-          <w:rFonts w:hint="eastAsia"/>
-        </w:rPr>
-        <w:t>Dropbox</w:t>
-      </w:r>
-      <w:r>
-        <w:rPr>
-          <w:rFonts w:hint="eastAsia"/>
-        </w:rPr>
-        <w:t>是我们用于分析</w:t>
-      </w:r>
-      <w:r>
-        <w:rPr>
-          <w:rFonts w:hint="eastAsia"/>
-        </w:rPr>
-        <w:t>ANR tombstone</w:t>
-      </w:r>
-      <w:r>
-        <w:rPr>
-          <w:rFonts w:hint="eastAsia"/>
-        </w:rPr>
-        <w:t>等问题的重要</w:t>
-      </w:r>
-      <w:r>
-        <w:rPr>
-          <w:rFonts w:hint="eastAsia"/>
-        </w:rPr>
-        <w:t>log</w:t>
-      </w:r>
-      <w:r>
-        <w:rPr>
-          <w:rFonts w:hint="eastAsia"/>
-        </w:rPr>
-        <w:t>来源，因此会严重影响稳定性同事对该类问题的统计和解决。</w:t>
-      </w:r>
-    </w:p>
-    <w:p/>
-    <w:p>
-      <w:pPr>
-        <w:rPr>
-          <w:rFonts w:hint="eastAsia"/>
-        </w:rPr>
-      </w:pPr>
-      <w:r>
-        <w:rPr>
-          <w:rFonts w:hint="eastAsia"/>
-        </w:rPr>
-        <w:t>为了提高系统的安全性且避免这样的</w:t>
-      </w:r>
-      <w:r>
-        <w:rPr>
-          <w:rFonts w:hint="eastAsia"/>
-        </w:rPr>
-        <w:t>log</w:t>
-      </w:r>
-      <w:r>
-        <w:rPr>
-          <w:rFonts w:hint="eastAsia"/>
-        </w:rPr>
         <w:t>，系统应用组件当在使用自发自收的广播时，要尽可能使用明确的广播，及指定接收的包名或者组件名，且对广播发送和接收加权限保护。同时这也使我们使用广播更加规范。</w:t>
       </w:r>
     </w:p>
-    <w:p>
-      <w:pPr>
-        <w:rPr>
-          <w:rFonts w:hint="eastAsia"/>
-        </w:rPr>
-      </w:pPr>
-    </w:p>
+    <w:p/>
     <w:p>
       <w:pPr>
         <w:pStyle w:val="2"/>
@@ -25507,11 +25977,6 @@
       </w:r>
     </w:p>
     <w:p>
-      <w:pPr>
-        <w:rPr>
-          <w:rFonts w:hint="eastAsia"/>
-        </w:rPr>
-      </w:pPr>
       <w:r>
         <w:rPr>
           <w:rFonts w:hint="eastAsia"/>
@@ -25617,11 +26082,6 @@
     </w:p>
     <w:p/>
     <w:p>
-      <w:pPr>
-        <w:rPr>
-          <w:rFonts w:hint="eastAsia"/>
-        </w:rPr>
-      </w:pPr>
       <w:r>
         <w:rPr>
           <w:rFonts w:hint="eastAsia"/>
@@ -25630,11 +26090,6 @@
       </w:r>
     </w:p>
     <w:p>
-      <w:pPr>
-        <w:rPr>
-          <w:rFonts w:hint="eastAsia"/>
-        </w:rPr>
-      </w:pPr>
       <w:r>
         <w:rPr>
           <w:rFonts w:hint="eastAsia"/>
@@ -25649,11 +26104,6 @@
       </w:r>
     </w:p>
     <w:p>
-      <w:pPr>
-        <w:rPr>
-          <w:rFonts w:hint="eastAsia"/>
-        </w:rPr>
-      </w:pPr>
       <w:r>
         <w:rPr>
           <w:rFonts w:hint="eastAsia"/>
@@ -25729,6 +26179,7 @@
     </w:p>
     <w:p>
       <w:r>
+        <w:lastRenderedPageBreak/>
         <w:t xml:space="preserve">================== </w:t>
       </w:r>
     </w:p>
@@ -25738,11 +26189,6 @@
       </w:r>
     </w:p>
     <w:p>
-      <w:pPr>
-        <w:rPr>
-          <w:rFonts w:hint="eastAsia"/>
-        </w:rPr>
-      </w:pPr>
       <w:r>
         <w:rPr>
           <w:rFonts w:hint="eastAsia"/>
@@ -25871,11 +26317,6 @@
       </w:r>
     </w:p>
     <w:p>
-      <w:pPr>
-        <w:rPr>
-          <w:rFonts w:hint="eastAsia"/>
-        </w:rPr>
-      </w:pPr>
       <w:r>
         <w:rPr>
           <w:rFonts w:hint="eastAsia"/>
@@ -25904,11 +26345,6 @@
       </w:r>
     </w:p>
     <w:p>
-      <w:pPr>
-        <w:rPr>
-          <w:rFonts w:hint="eastAsia"/>
-        </w:rPr>
-      </w:pPr>
       <w:r>
         <w:rPr>
           <w:rFonts w:hint="eastAsia"/>
@@ -25936,77 +26372,258 @@
     </w:p>
     <w:p>
       <w:r>
+        <w:t>private Package parseBaseApkCommon(Package pkg, Set&lt;String&gt; acceptedTags, Resources res,</w:t>
+      </w:r>
+    </w:p>
+    <w:p>
+      <w:r>
+        <w:t xml:space="preserve">            XmlResourceParser parser, int flags, String[] outError) throws XmlPullParserException,</w:t>
+      </w:r>
+    </w:p>
+    <w:p>
+      <w:r>
+        <w:t xml:space="preserve">            IOException {</w:t>
+      </w:r>
+    </w:p>
+    <w:p>
+      <w:r>
+        <w:t xml:space="preserve">     while ((type = parser.next()) != XmlPullParser.END_DOCUMENT</w:t>
+      </w:r>
+    </w:p>
+    <w:p>
+      <w:r>
+        <w:t xml:space="preserve">                &amp;&amp; (type != XmlPullParser.END_TAG || parser.getDepth() &gt; outerDepth)) {</w:t>
+      </w:r>
+    </w:p>
+    <w:p>
+      <w:r>
+        <w:t xml:space="preserve">     if(...){...</w:t>
+      </w:r>
+    </w:p>
+    <w:p>
+      <w:r>
+        <w:t xml:space="preserve">     } else if (tagName.equals(TAG_PROTECTED_BROADCAST)) {</w:t>
+      </w:r>
+    </w:p>
+    <w:p>
+      <w:r>
+        <w:t xml:space="preserve">                sa = res.obtainAttributes(parser,</w:t>
+      </w:r>
+    </w:p>
+    <w:p>
+      <w:r>
+        <w:t xml:space="preserve">                        com.android.internal.R.styleable.AndroidManifestProtectedBroadcast);</w:t>
+      </w:r>
+    </w:p>
+    <w:p>
+      <w:r>
+        <w:t xml:space="preserve">                String name = sa.getNonResourceString(      com.android.internal.R.styleable.AndroidManifestProtectedBroadcast_name);</w:t>
+      </w:r>
+    </w:p>
+    <w:p>
+      <w:r>
+        <w:t xml:space="preserve">                sa.recycle();</w:t>
+      </w:r>
+    </w:p>
+    <w:p>
+      <w:r>
+        <w:rPr>
+          <w:rFonts w:hint="eastAsia"/>
+        </w:rPr>
+        <w:t xml:space="preserve">                if (name != null &amp;&amp; (flags&amp;PARSE_IS_SYSTEM) != 0) {//</w:t>
+      </w:r>
+      <w:r>
+        <w:rPr>
+          <w:rFonts w:hint="eastAsia"/>
+        </w:rPr>
+        <w:t>如果不是</w:t>
+      </w:r>
+      <w:r>
+        <w:rPr>
+          <w:rFonts w:hint="eastAsia"/>
+        </w:rPr>
+        <w:t>system</w:t>
+      </w:r>
+      <w:r>
+        <w:rPr>
+          <w:rFonts w:hint="eastAsia"/>
+        </w:rPr>
+        <w:t>的</w:t>
+      </w:r>
+      <w:r>
+        <w:rPr>
+          <w:rFonts w:hint="eastAsia"/>
+        </w:rPr>
+        <w:t>parser flag</w:t>
+      </w:r>
+      <w:r>
+        <w:rPr>
+          <w:rFonts w:hint="eastAsia"/>
+        </w:rPr>
+        <w:t>就跳过解析</w:t>
+      </w:r>
+    </w:p>
+    <w:p>
+      <w:r>
+        <w:t xml:space="preserve">                    if (pkg.protectedBroadcasts == null) {</w:t>
+      </w:r>
+    </w:p>
+    <w:p>
+      <w:r>
+        <w:t xml:space="preserve">                        pkg.protectedBroadcasts = new ArrayList&lt;String&gt;();</w:t>
+      </w:r>
+    </w:p>
+    <w:p>
+      <w:r>
+        <w:t xml:space="preserve">                    }</w:t>
+      </w:r>
+    </w:p>
+    <w:p>
+      <w:r>
+        <w:t xml:space="preserve">                    if (!pkg.protectedBroadcasts.contains(name)) {</w:t>
+      </w:r>
+    </w:p>
+    <w:p>
+      <w:r>
+        <w:t xml:space="preserve">                        pkg.protectedBroadcasts.add(name.intern());</w:t>
+      </w:r>
+    </w:p>
+    <w:p>
+      <w:r>
+        <w:t xml:space="preserve">                    }</w:t>
+      </w:r>
+    </w:p>
+    <w:p>
+      <w:r>
+        <w:t xml:space="preserve">                }</w:t>
+      </w:r>
+    </w:p>
+    <w:p>
+      <w:r>
+        <w:t xml:space="preserve">                XmlUtils.skipCurrentTag(parser);</w:t>
+      </w:r>
+    </w:p>
+    <w:p>
+      <w:r>
+        <w:t xml:space="preserve">            }</w:t>
+      </w:r>
+    </w:p>
+    <w:p>
+      <w:r>
+        <w:t xml:space="preserve">     }</w:t>
+      </w:r>
+    </w:p>
+    <w:p>
+      <w:r>
+        <w:t xml:space="preserve">     ...</w:t>
+      </w:r>
+    </w:p>
+    <w:p>
+      <w:r>
+        <w:t>}</w:t>
+      </w:r>
+    </w:p>
+    <w:p>
+      <w:r>
         <w:lastRenderedPageBreak/>
-        <w:t>private Package parseBaseApkCommon(Package pkg, Set&lt;String&gt; acceptedTags, Resources res,</w:t>
-      </w:r>
-    </w:p>
-    <w:p>
-      <w:r>
-        <w:t xml:space="preserve">            XmlResourceParser parser, int flags, String[] outError) throws XmlPullParserException,</w:t>
-      </w:r>
-    </w:p>
-    <w:p>
-      <w:r>
-        <w:t xml:space="preserve">            IOException {</w:t>
-      </w:r>
-    </w:p>
-    <w:p>
-      <w:r>
-        <w:t xml:space="preserve">     while ((type = parser.next()) != XmlPullParser.END_DOCUMENT</w:t>
-      </w:r>
-    </w:p>
-    <w:p>
-      <w:r>
-        <w:t xml:space="preserve">                &amp;&amp; (type != XmlPullParser.END_TAG || parser.getDepth() &gt; outerDepth)) {</w:t>
-      </w:r>
-    </w:p>
-    <w:p>
-      <w:r>
-        <w:t xml:space="preserve">     if(...){...</w:t>
-      </w:r>
-    </w:p>
-    <w:p>
-      <w:r>
-        <w:t xml:space="preserve">     } else if (tagName.equals(TAG_PROTECTED_BROADCAST)) {</w:t>
-      </w:r>
-    </w:p>
-    <w:p>
-      <w:r>
-        <w:t xml:space="preserve">                sa = res.obtainAttributes(parser,</w:t>
-      </w:r>
-    </w:p>
-    <w:p>
-      <w:r>
-        <w:t xml:space="preserve">                        com.android.internal.R.styleable.AndroidManifestProtectedBroadcast);</w:t>
-      </w:r>
-    </w:p>
-    <w:p>
-      <w:r>
-        <w:t xml:space="preserve">                String name = sa.getNonResourceString(      com.android.internal.R.styleable.AndroidManifestProtectedBroadcast_name);</w:t>
-      </w:r>
-    </w:p>
-    <w:p>
-      <w:r>
-        <w:t xml:space="preserve">                sa.recycle();</w:t>
-      </w:r>
-    </w:p>
-    <w:p>
-      <w:pPr>
-        <w:rPr>
-          <w:rFonts w:hint="eastAsia"/>
-        </w:rPr>
-      </w:pPr>
-      <w:r>
-        <w:rPr>
-          <w:rFonts w:hint="eastAsia"/>
-        </w:rPr>
-        <w:t xml:space="preserve">                if (name != null &amp;&amp; (flags&amp;PARSE_IS_SYSTEM) != 0) {//</w:t>
-      </w:r>
-      <w:r>
-        <w:rPr>
-          <w:rFonts w:hint="eastAsia"/>
-        </w:rPr>
-        <w:t>如果不是</w:t>
+        <w:t>1</w:t>
+      </w:r>
+    </w:p>
+    <w:p>
+      <w:r>
+        <w:t>2</w:t>
+      </w:r>
+    </w:p>
+    <w:p>
+      <w:r>
+        <w:rPr>
+          <w:rFonts w:hint="eastAsia"/>
+        </w:rPr>
+        <w:t>在</w:t>
+      </w:r>
+      <w:r>
+        <w:rPr>
+          <w:rFonts w:hint="eastAsia"/>
+        </w:rPr>
+        <w:t>system/priv-app</w:t>
+      </w:r>
+      <w:r>
+        <w:rPr>
+          <w:rFonts w:hint="eastAsia"/>
+        </w:rPr>
+        <w:t>下扫描</w:t>
+      </w:r>
+      <w:r>
+        <w:rPr>
+          <w:rFonts w:hint="eastAsia"/>
+        </w:rPr>
+        <w:t>apk</w:t>
+      </w:r>
+      <w:r>
+        <w:rPr>
+          <w:rFonts w:hint="eastAsia"/>
+        </w:rPr>
+        <w:t>是是</w:t>
+      </w:r>
+      <w:r>
+        <w:rPr>
+          <w:rFonts w:hint="eastAsia"/>
+        </w:rPr>
+        <w:t>PARSE_IS_SYSTEM</w:t>
+      </w:r>
+      <w:r>
+        <w:rPr>
+          <w:rFonts w:hint="eastAsia"/>
+        </w:rPr>
+        <w:t>的</w:t>
+      </w:r>
+      <w:r>
+        <w:rPr>
+          <w:rFonts w:hint="eastAsia"/>
+        </w:rPr>
+        <w:t xml:space="preserve"> flag(</w:t>
+      </w:r>
+      <w:r>
+        <w:rPr>
+          <w:rFonts w:hint="eastAsia"/>
+        </w:rPr>
+        <w:t>在开机时的</w:t>
+      </w:r>
+      <w:r>
+        <w:rPr>
+          <w:rFonts w:hint="eastAsia"/>
+        </w:rPr>
+        <w:t>PMS</w:t>
+      </w:r>
+      <w:r>
+        <w:rPr>
+          <w:rFonts w:hint="eastAsia"/>
+        </w:rPr>
+        <w:t>的构造函数里就设置了扫描系统应用文件夹的</w:t>
+      </w:r>
+      <w:r>
+        <w:rPr>
+          <w:rFonts w:hint="eastAsia"/>
+        </w:rPr>
+        <w:t>parser flag)</w:t>
+      </w:r>
+      <w:r>
+        <w:rPr>
+          <w:rFonts w:hint="eastAsia"/>
+        </w:rPr>
+        <w:t>，而</w:t>
+      </w:r>
+      <w:r>
+        <w:rPr>
+          <w:rFonts w:hint="eastAsia"/>
+        </w:rPr>
+        <w:t>data/app</w:t>
+      </w:r>
+      <w:r>
+        <w:rPr>
+          <w:rFonts w:hint="eastAsia"/>
+        </w:rPr>
+        <w:t>下没有这个</w:t>
       </w:r>
       <w:r>
         <w:rPr>
@@ -26024,73 +26641,164 @@
         <w:rPr>
           <w:rFonts w:hint="eastAsia"/>
         </w:rPr>
-        <w:t>parser flag</w:t>
-      </w:r>
-      <w:r>
-        <w:rPr>
-          <w:rFonts w:hint="eastAsia"/>
-        </w:rPr>
-        <w:t>就跳过解析</w:t>
-      </w:r>
-    </w:p>
-    <w:p>
-      <w:r>
-        <w:t xml:space="preserve">                    if (pkg.protectedBroadcasts == null) {</w:t>
-      </w:r>
-    </w:p>
-    <w:p>
-      <w:r>
-        <w:t xml:space="preserve">                        pkg.protectedBroadcasts = new ArrayList&lt;String&gt;();</w:t>
-      </w:r>
-    </w:p>
-    <w:p>
-      <w:r>
-        <w:t xml:space="preserve">                    }</w:t>
-      </w:r>
-    </w:p>
-    <w:p>
-      <w:r>
-        <w:t xml:space="preserve">                    if (!pkg.protectedBroadcasts.contains(name)) {</w:t>
-      </w:r>
-    </w:p>
-    <w:p>
-      <w:r>
-        <w:t xml:space="preserve">                        pkg.protectedBroadcasts.add(name.intern());</w:t>
-      </w:r>
-    </w:p>
-    <w:p>
-      <w:r>
-        <w:t xml:space="preserve">                    }</w:t>
-      </w:r>
-    </w:p>
-    <w:p>
-      <w:r>
-        <w:t xml:space="preserve">                }</w:t>
-      </w:r>
-    </w:p>
-    <w:p>
-      <w:r>
-        <w:t xml:space="preserve">                XmlUtils.skipCurrentTag(parser);</w:t>
-      </w:r>
-    </w:p>
-    <w:p>
-      <w:r>
-        <w:t xml:space="preserve">            }</w:t>
-      </w:r>
-    </w:p>
-    <w:p>
-      <w:r>
-        <w:t xml:space="preserve">     }</w:t>
-      </w:r>
-    </w:p>
-    <w:p>
-      <w:r>
-        <w:t xml:space="preserve">     ...</w:t>
-      </w:r>
-    </w:p>
-    <w:p>
-      <w:r>
-        <w:t>}</w:t>
+        <w:t xml:space="preserve">parser flag </w:t>
+      </w:r>
+    </w:p>
+    <w:p>
+      <w:r>
+        <w:rPr>
+          <w:rFonts w:hint="eastAsia"/>
+        </w:rPr>
+        <w:t>因此在这里</w:t>
+      </w:r>
+      <w:r>
+        <w:rPr>
+          <w:rFonts w:hint="eastAsia"/>
+        </w:rPr>
+        <w:t>adb push</w:t>
+      </w:r>
+      <w:r>
+        <w:rPr>
+          <w:rFonts w:hint="eastAsia"/>
+        </w:rPr>
+        <w:t>可以生效，</w:t>
+      </w:r>
+      <w:r>
+        <w:rPr>
+          <w:rFonts w:hint="eastAsia"/>
+        </w:rPr>
+        <w:t>adb install</w:t>
+      </w:r>
+      <w:r>
+        <w:rPr>
+          <w:rFonts w:hint="eastAsia"/>
+        </w:rPr>
+        <w:t>未生效。</w:t>
+      </w:r>
+    </w:p>
+    <w:p/>
+    <w:p>
+      <w:r>
+        <w:t>==========</w:t>
+      </w:r>
+    </w:p>
+    <w:p/>
+    <w:p>
+      <w:r>
+        <w:rPr>
+          <w:rFonts w:hint="eastAsia"/>
+        </w:rPr>
+        <w:t xml:space="preserve">b. </w:t>
+      </w:r>
+      <w:r>
+        <w:rPr>
+          <w:rFonts w:hint="eastAsia"/>
+        </w:rPr>
+        <w:t>使用指定包名并且加权限保护</w:t>
+      </w:r>
+      <w:r>
+        <w:rPr>
+          <w:rFonts w:hint="eastAsia"/>
+        </w:rPr>
+        <w:t xml:space="preserve"> </w:t>
+      </w:r>
+    </w:p>
+    <w:p>
+      <w:r>
+        <w:rPr>
+          <w:rFonts w:hint="eastAsia"/>
+        </w:rPr>
+        <w:t>b1.</w:t>
+      </w:r>
+      <w:r>
+        <w:rPr>
+          <w:rFonts w:hint="eastAsia"/>
+        </w:rPr>
+        <w:t>在</w:t>
+      </w:r>
+      <w:r>
+        <w:rPr>
+          <w:rFonts w:hint="eastAsia"/>
+        </w:rPr>
+        <w:t>Androidmanifest.xml</w:t>
+      </w:r>
+      <w:r>
+        <w:rPr>
+          <w:rFonts w:hint="eastAsia"/>
+        </w:rPr>
+        <w:t>里声明</w:t>
+      </w:r>
+      <w:r>
+        <w:rPr>
+          <w:rFonts w:hint="eastAsia"/>
+        </w:rPr>
+        <w:t>receiver</w:t>
+      </w:r>
+      <w:r>
+        <w:rPr>
+          <w:rFonts w:hint="eastAsia"/>
+        </w:rPr>
+        <w:t>的时候加上自定义的权限，如果是仅需应用内接收，可以将</w:t>
+      </w:r>
+      <w:r>
+        <w:rPr>
+          <w:rFonts w:hint="eastAsia"/>
+        </w:rPr>
+        <w:t>android:exported</w:t>
+      </w:r>
+      <w:r>
+        <w:rPr>
+          <w:rFonts w:hint="eastAsia"/>
+        </w:rPr>
+        <w:t>属性设置为</w:t>
+      </w:r>
+      <w:r>
+        <w:rPr>
+          <w:rFonts w:hint="eastAsia"/>
+        </w:rPr>
+        <w:t>false</w:t>
+      </w:r>
+      <w:r>
+        <w:rPr>
+          <w:rFonts w:hint="eastAsia"/>
+        </w:rPr>
+        <w:t>；</w:t>
+      </w:r>
+    </w:p>
+    <w:p/>
+    <w:p>
+      <w:r>
+        <w:t xml:space="preserve">        &lt;receiver android:name=".DemoReceiver"</w:t>
+      </w:r>
+    </w:p>
+    <w:p>
+      <w:r>
+        <w:t xml:space="preserve">            android:exported="false"</w:t>
+      </w:r>
+    </w:p>
+    <w:p>
+      <w:r>
+        <w:t xml:space="preserve">            android:permission="com.android.permission.RECV.XXX"&gt;</w:t>
+      </w:r>
+    </w:p>
+    <w:p>
+      <w:r>
+        <w:t xml:space="preserve">            &lt;intent-filter android:priority="1000"&gt;</w:t>
+      </w:r>
+    </w:p>
+    <w:p>
+      <w:r>
+        <w:t xml:space="preserve">                &lt;action android:name="com.android.demo.test.XXX"/&gt;</w:t>
+      </w:r>
+    </w:p>
+    <w:p>
+      <w:r>
+        <w:t xml:space="preserve">            &lt;/intent-filter&gt;</w:t>
+      </w:r>
+    </w:p>
+    <w:p>
+      <w:r>
+        <w:t xml:space="preserve">        &lt;/receiver&gt;</w:t>
       </w:r>
     </w:p>
     <w:p>
@@ -26104,533 +26812,206 @@
       </w:r>
     </w:p>
     <w:p>
-      <w:pPr>
-        <w:rPr>
-          <w:rFonts w:hint="eastAsia"/>
-        </w:rPr>
-      </w:pPr>
-      <w:r>
-        <w:rPr>
-          <w:rFonts w:hint="eastAsia"/>
-        </w:rPr>
-        <w:t>在</w:t>
-      </w:r>
-      <w:r>
-        <w:rPr>
-          <w:rFonts w:hint="eastAsia"/>
-        </w:rPr>
-        <w:t>system/priv-app</w:t>
-      </w:r>
-      <w:r>
-        <w:rPr>
-          <w:rFonts w:hint="eastAsia"/>
-        </w:rPr>
-        <w:t>下扫描</w:t>
-      </w:r>
-      <w:r>
-        <w:rPr>
-          <w:rFonts w:hint="eastAsia"/>
-        </w:rPr>
-        <w:t>apk</w:t>
-      </w:r>
-      <w:r>
-        <w:rPr>
-          <w:rFonts w:hint="eastAsia"/>
-        </w:rPr>
-        <w:t>是是</w:t>
-      </w:r>
-      <w:r>
-        <w:rPr>
-          <w:rFonts w:hint="eastAsia"/>
-        </w:rPr>
-        <w:t>PARSE_IS_SYSTEM</w:t>
-      </w:r>
-      <w:r>
-        <w:rPr>
-          <w:rFonts w:hint="eastAsia"/>
-        </w:rPr>
-        <w:t>的</w:t>
-      </w:r>
-      <w:r>
-        <w:rPr>
-          <w:rFonts w:hint="eastAsia"/>
-        </w:rPr>
-        <w:t xml:space="preserve"> flag(</w:t>
-      </w:r>
-      <w:r>
-        <w:rPr>
-          <w:rFonts w:hint="eastAsia"/>
-        </w:rPr>
-        <w:t>在开机时的</w:t>
-      </w:r>
-      <w:r>
-        <w:rPr>
-          <w:rFonts w:hint="eastAsia"/>
-        </w:rPr>
-        <w:t>PMS</w:t>
-      </w:r>
-      <w:r>
-        <w:rPr>
-          <w:rFonts w:hint="eastAsia"/>
-        </w:rPr>
-        <w:t>的构造函数里就设置了扫描系统应用文件夹的</w:t>
-      </w:r>
-      <w:r>
-        <w:rPr>
-          <w:rFonts w:hint="eastAsia"/>
-        </w:rPr>
-        <w:t>parser flag)</w:t>
-      </w:r>
-      <w:r>
-        <w:rPr>
-          <w:rFonts w:hint="eastAsia"/>
-        </w:rPr>
-        <w:t>，而</w:t>
-      </w:r>
-      <w:r>
-        <w:rPr>
-          <w:rFonts w:hint="eastAsia"/>
-        </w:rPr>
-        <w:t>data/app</w:t>
-      </w:r>
-      <w:r>
-        <w:rPr>
-          <w:rFonts w:hint="eastAsia"/>
-        </w:rPr>
-        <w:t>下没有这个</w:t>
-      </w:r>
-      <w:r>
-        <w:rPr>
-          <w:rFonts w:hint="eastAsia"/>
-        </w:rPr>
-        <w:t>system</w:t>
-      </w:r>
-      <w:r>
-        <w:rPr>
-          <w:rFonts w:hint="eastAsia"/>
-        </w:rPr>
-        <w:t>的</w:t>
-      </w:r>
-      <w:r>
-        <w:rPr>
-          <w:rFonts w:hint="eastAsia"/>
-        </w:rPr>
-        <w:t xml:space="preserve">parser flag </w:t>
-      </w:r>
-    </w:p>
-    <w:p>
-      <w:pPr>
-        <w:rPr>
-          <w:rFonts w:hint="eastAsia"/>
-        </w:rPr>
-      </w:pPr>
-      <w:r>
-        <w:rPr>
-          <w:rFonts w:hint="eastAsia"/>
-        </w:rPr>
-        <w:t>因此在这里</w:t>
-      </w:r>
-      <w:r>
-        <w:rPr>
-          <w:rFonts w:hint="eastAsia"/>
-        </w:rPr>
-        <w:t>adb push</w:t>
-      </w:r>
-      <w:r>
-        <w:rPr>
-          <w:rFonts w:hint="eastAsia"/>
-        </w:rPr>
-        <w:t>可以生效，</w:t>
-      </w:r>
-      <w:r>
-        <w:rPr>
-          <w:rFonts w:hint="eastAsia"/>
-        </w:rPr>
-        <w:t>adb install</w:t>
-      </w:r>
-      <w:r>
-        <w:rPr>
-          <w:rFonts w:hint="eastAsia"/>
-        </w:rPr>
-        <w:t>未生效。</w:t>
-      </w:r>
-    </w:p>
-    <w:p/>
-    <w:p>
-      <w:r>
-        <w:t>==========</w:t>
-      </w:r>
-    </w:p>
-    <w:p/>
-    <w:p>
-      <w:pPr>
-        <w:rPr>
-          <w:rFonts w:hint="eastAsia"/>
-        </w:rPr>
-      </w:pPr>
-      <w:r>
-        <w:rPr>
-          <w:rFonts w:hint="eastAsia"/>
-        </w:rPr>
-        <w:t xml:space="preserve">b. </w:t>
-      </w:r>
-      <w:r>
-        <w:rPr>
-          <w:rFonts w:hint="eastAsia"/>
-        </w:rPr>
-        <w:t>使用指定包名并且加权限保护</w:t>
-      </w:r>
-      <w:r>
-        <w:rPr>
-          <w:rFonts w:hint="eastAsia"/>
-        </w:rPr>
-        <w:t xml:space="preserve"> </w:t>
-      </w:r>
-    </w:p>
-    <w:p>
-      <w:pPr>
-        <w:rPr>
-          <w:rFonts w:hint="eastAsia"/>
-        </w:rPr>
-      </w:pPr>
-      <w:r>
-        <w:rPr>
-          <w:rFonts w:hint="eastAsia"/>
-        </w:rPr>
-        <w:t>b1.</w:t>
-      </w:r>
-      <w:r>
-        <w:rPr>
-          <w:rFonts w:hint="eastAsia"/>
-        </w:rPr>
-        <w:t>在</w:t>
-      </w:r>
-      <w:r>
-        <w:rPr>
-          <w:rFonts w:hint="eastAsia"/>
-        </w:rPr>
-        <w:t>Androidmanifest.xml</w:t>
-      </w:r>
-      <w:r>
-        <w:rPr>
-          <w:rFonts w:hint="eastAsia"/>
-        </w:rPr>
-        <w:t>里声明</w:t>
-      </w:r>
-      <w:r>
-        <w:rPr>
-          <w:rFonts w:hint="eastAsia"/>
-        </w:rPr>
-        <w:t>receiver</w:t>
-      </w:r>
-      <w:r>
-        <w:rPr>
-          <w:rFonts w:hint="eastAsia"/>
-        </w:rPr>
-        <w:t>的时候加上自定义的权限，如果是仅需应用内接收，可以将</w:t>
-      </w:r>
-      <w:r>
-        <w:rPr>
-          <w:rFonts w:hint="eastAsia"/>
-        </w:rPr>
-        <w:t>android:exported</w:t>
-      </w:r>
-      <w:r>
-        <w:rPr>
-          <w:rFonts w:hint="eastAsia"/>
-        </w:rPr>
-        <w:t>属性设置为</w:t>
-      </w:r>
-      <w:r>
-        <w:rPr>
-          <w:rFonts w:hint="eastAsia"/>
-        </w:rPr>
-        <w:t>false</w:t>
-      </w:r>
-      <w:r>
-        <w:rPr>
-          <w:rFonts w:hint="eastAsia"/>
-        </w:rPr>
-        <w:t>；</w:t>
-      </w:r>
-    </w:p>
-    <w:p/>
-    <w:p>
-      <w:r>
-        <w:t xml:space="preserve">        &lt;receiver android:name=".DemoReceiver"</w:t>
-      </w:r>
-    </w:p>
-    <w:p>
-      <w:r>
-        <w:t xml:space="preserve">            android:exported="false"</w:t>
-      </w:r>
-    </w:p>
-    <w:p>
-      <w:r>
-        <w:t xml:space="preserve">            android:permission="com.android.permission.RECV.XXX"&gt;</w:t>
-      </w:r>
-    </w:p>
-    <w:p>
-      <w:r>
+      <w:r>
+        <w:t>3</w:t>
+      </w:r>
+    </w:p>
+    <w:p>
+      <w:r>
+        <w:t>4</w:t>
+      </w:r>
+    </w:p>
+    <w:p>
+      <w:r>
+        <w:t>5</w:t>
+      </w:r>
+    </w:p>
+    <w:p>
+      <w:r>
+        <w:t>6</w:t>
+      </w:r>
+    </w:p>
+    <w:p>
+      <w:r>
+        <w:t>7</w:t>
+      </w:r>
+    </w:p>
+    <w:p>
+      <w:r>
+        <w:rPr>
+          <w:rFonts w:hint="eastAsia"/>
+        </w:rPr>
+        <w:t>具体加权限请参考</w:t>
+      </w:r>
+      <w:r>
+        <w:rPr>
+          <w:rFonts w:hint="eastAsia"/>
+        </w:rPr>
+        <w:t xml:space="preserve"> http://blog.csdn.net/javensun/article/details/7334230</w:t>
+      </w:r>
+    </w:p>
+    <w:p/>
+    <w:p>
+      <w:r>
+        <w:rPr>
+          <w:rFonts w:hint="eastAsia"/>
+        </w:rPr>
+        <w:t xml:space="preserve">b2. </w:t>
+      </w:r>
+      <w:r>
+        <w:rPr>
+          <w:rFonts w:hint="eastAsia"/>
+        </w:rPr>
+        <w:t>发送广播的地方指定包名或者组件名</w:t>
+      </w:r>
+    </w:p>
+    <w:p/>
+    <w:p>
+      <w:r>
+        <w:t>Intent i = new Intent("com.android.demo.test.XXX");</w:t>
+      </w:r>
+    </w:p>
+    <w:p>
+      <w:r>
+        <w:t>i.setPackage("com.XXX.broadcasttest");</w:t>
+      </w:r>
+    </w:p>
+    <w:p>
+      <w:r>
+        <w:t>sendBroadcast(i,"com.android.permission.RECV.XXX");</w:t>
+      </w:r>
+    </w:p>
+    <w:p>
+      <w:r>
+        <w:t>1</w:t>
+      </w:r>
+    </w:p>
+    <w:p>
+      <w:r>
+        <w:t>2</w:t>
+      </w:r>
+    </w:p>
+    <w:p>
+      <w:r>
+        <w:t>3</w:t>
+      </w:r>
+    </w:p>
+    <w:p>
+      <w:r>
+        <w:rPr>
+          <w:rFonts w:hint="eastAsia"/>
+        </w:rPr>
+        <w:t>注意指给广播加权限是不够的，在</w:t>
+      </w:r>
+      <w:r>
+        <w:rPr>
+          <w:rFonts w:hint="eastAsia"/>
+        </w:rPr>
+        <w:t>checkBroadcastFromSystem</w:t>
+      </w:r>
+      <w:r>
+        <w:rPr>
+          <w:rFonts w:hint="eastAsia"/>
+        </w:rPr>
+        <w:t>对未在</w:t>
+      </w:r>
+      <w:r>
+        <w:rPr>
+          <w:rFonts w:hint="eastAsia"/>
+        </w:rPr>
+        <w:t>framework</w:t>
+      </w:r>
+      <w:r>
+        <w:rPr>
+          <w:rFonts w:hint="eastAsia"/>
+        </w:rPr>
+        <w:t>中声明为保护广播的系统应用自定义广播进行安全检查的前提是这是一个</w:t>
+      </w:r>
+      <w:r>
+        <w:rPr>
+          <w:rFonts w:hint="eastAsia"/>
+        </w:rPr>
+        <w:t>explicit</w:t>
+      </w:r>
+      <w:r>
+        <w:rPr>
+          <w:rFonts w:hint="eastAsia"/>
+        </w:rPr>
+        <w:t>的广播。因此满足上面两步后才能真正消除警告的</w:t>
+      </w:r>
+      <w:r>
+        <w:rPr>
+          <w:rFonts w:hint="eastAsia"/>
+        </w:rPr>
+        <w:t>wtf log.</w:t>
+      </w:r>
+    </w:p>
+    <w:p/>
+    <w:p>
+      <w:r>
+        <w:rPr>
+          <w:rFonts w:hint="eastAsia"/>
+        </w:rPr>
+        <w:t xml:space="preserve">c. </w:t>
+      </w:r>
+      <w:r>
+        <w:rPr>
+          <w:rFonts w:hint="eastAsia"/>
+        </w:rPr>
+        <w:t>如果是非独立应用的系统组件，或者是</w:t>
+      </w:r>
+      <w:r>
+        <w:rPr>
+          <w:rFonts w:hint="eastAsia"/>
+        </w:rPr>
+        <w:t>framework</w:t>
+      </w:r>
+      <w:r>
+        <w:rPr>
+          <w:rFonts w:hint="eastAsia"/>
+        </w:rPr>
+        <w:t>下的应用使用的广播，推荐在</w:t>
+      </w:r>
+      <w:r>
+        <w:rPr>
+          <w:rFonts w:hint="eastAsia"/>
+        </w:rPr>
+        <w:t>framework/base/core/res/AndroidManifest.xml</w:t>
+      </w:r>
+      <w:r>
+        <w:rPr>
+          <w:rFonts w:hint="eastAsia"/>
+        </w:rPr>
+        <w:t>中有声明为保护广播。</w:t>
+      </w:r>
+    </w:p>
+    <w:p/>
+    <w:p>
+      <w:r>
+        <w:rPr>
+          <w:rFonts w:hint="eastAsia"/>
+        </w:rPr>
+        <w:t>android exported</w:t>
+      </w:r>
+      <w:r>
+        <w:rPr>
+          <w:rFonts w:hint="eastAsia"/>
+        </w:rPr>
+        <w:t>属性：</w:t>
+      </w:r>
+      <w:r>
+        <w:rPr>
+          <w:rFonts w:hint="eastAsia"/>
+        </w:rPr>
+        <w:t xml:space="preserve">http://blog.csdn.net/watermusicyes/article/details/46460347 </w:t>
+      </w:r>
+    </w:p>
+    <w:p>
+      <w:r>
+        <w:rPr>
+          <w:rFonts w:hint="eastAsia"/>
+        </w:rPr>
         <w:lastRenderedPageBreak/>
-        <w:t xml:space="preserve">            &lt;intent-filter android:priority="1000"&gt;</w:t>
-      </w:r>
-    </w:p>
-    <w:p>
-      <w:r>
-        <w:t xml:space="preserve">                &lt;action android:name="com.android.demo.test.XXX"/&gt;</w:t>
-      </w:r>
-    </w:p>
-    <w:p>
-      <w:r>
-        <w:t xml:space="preserve">            &lt;/intent-filter&gt;</w:t>
-      </w:r>
-    </w:p>
-    <w:p>
-      <w:r>
-        <w:t xml:space="preserve">        &lt;/receiver&gt;</w:t>
-      </w:r>
-    </w:p>
-    <w:p>
-      <w:r>
-        <w:t>1</w:t>
-      </w:r>
-    </w:p>
-    <w:p>
-      <w:r>
-        <w:t>2</w:t>
-      </w:r>
-    </w:p>
-    <w:p>
-      <w:r>
-        <w:t>3</w:t>
-      </w:r>
-    </w:p>
-    <w:p>
-      <w:r>
-        <w:t>4</w:t>
-      </w:r>
-    </w:p>
-    <w:p>
-      <w:r>
-        <w:t>5</w:t>
-      </w:r>
-    </w:p>
-    <w:p>
-      <w:r>
-        <w:t>6</w:t>
-      </w:r>
-    </w:p>
-    <w:p>
-      <w:r>
-        <w:t>7</w:t>
-      </w:r>
-    </w:p>
-    <w:p>
-      <w:pPr>
-        <w:rPr>
-          <w:rFonts w:hint="eastAsia"/>
-        </w:rPr>
-      </w:pPr>
-      <w:r>
-        <w:rPr>
-          <w:rFonts w:hint="eastAsia"/>
-        </w:rPr>
-        <w:t>具体加权限请参考</w:t>
-      </w:r>
-      <w:r>
-        <w:rPr>
-          <w:rFonts w:hint="eastAsia"/>
-        </w:rPr>
-        <w:t xml:space="preserve"> http://blog.csdn.net/javensun/article/details/7334230</w:t>
-      </w:r>
-    </w:p>
-    <w:p/>
-    <w:p>
-      <w:pPr>
-        <w:rPr>
-          <w:rFonts w:hint="eastAsia"/>
-        </w:rPr>
-      </w:pPr>
-      <w:r>
-        <w:rPr>
-          <w:rFonts w:hint="eastAsia"/>
-        </w:rPr>
-        <w:t xml:space="preserve">b2. </w:t>
-      </w:r>
-      <w:r>
-        <w:rPr>
-          <w:rFonts w:hint="eastAsia"/>
-        </w:rPr>
-        <w:t>发送广播的地方指定包名或者组件名</w:t>
-      </w:r>
-    </w:p>
-    <w:p/>
-    <w:p>
-      <w:r>
-        <w:t>Intent i = new Intent("com.android.demo.test.XXX");</w:t>
-      </w:r>
-    </w:p>
-    <w:p>
-      <w:r>
-        <w:t>i.setPackage("com.XXX.broadcasttest");</w:t>
-      </w:r>
-    </w:p>
-    <w:p>
-      <w:r>
-        <w:t>sendBroadcast(i,"com.android.permission.RECV.XXX");</w:t>
-      </w:r>
-    </w:p>
-    <w:p>
-      <w:r>
-        <w:t>1</w:t>
-      </w:r>
-    </w:p>
-    <w:p>
-      <w:r>
-        <w:t>2</w:t>
-      </w:r>
-    </w:p>
-    <w:p>
-      <w:r>
-        <w:t>3</w:t>
-      </w:r>
-    </w:p>
-    <w:p>
-      <w:pPr>
-        <w:rPr>
-          <w:rFonts w:hint="eastAsia"/>
-        </w:rPr>
-      </w:pPr>
-      <w:r>
-        <w:rPr>
-          <w:rFonts w:hint="eastAsia"/>
-        </w:rPr>
-        <w:t>注意指给广播加权限是不够的，在</w:t>
-      </w:r>
-      <w:r>
-        <w:rPr>
-          <w:rFonts w:hint="eastAsia"/>
-        </w:rPr>
-        <w:t>checkBroadcastFromSystem</w:t>
-      </w:r>
-      <w:r>
-        <w:rPr>
-          <w:rFonts w:hint="eastAsia"/>
-        </w:rPr>
-        <w:t>对未在</w:t>
-      </w:r>
-      <w:r>
-        <w:rPr>
-          <w:rFonts w:hint="eastAsia"/>
-        </w:rPr>
-        <w:t>framework</w:t>
-      </w:r>
-      <w:r>
-        <w:rPr>
-          <w:rFonts w:hint="eastAsia"/>
-        </w:rPr>
-        <w:t>中声明为保护广播的系统应用自定义广播进行安全检查的前提是这是一个</w:t>
-      </w:r>
-      <w:r>
-        <w:rPr>
-          <w:rFonts w:hint="eastAsia"/>
-        </w:rPr>
-        <w:t>explicit</w:t>
-      </w:r>
-      <w:r>
-        <w:rPr>
-          <w:rFonts w:hint="eastAsia"/>
-        </w:rPr>
-        <w:t>的广播。因此满足上面两步后才能真正消除警告的</w:t>
-      </w:r>
-      <w:r>
-        <w:rPr>
-          <w:rFonts w:hint="eastAsia"/>
-        </w:rPr>
-        <w:t>wtf log.</w:t>
-      </w:r>
-    </w:p>
-    <w:p/>
-    <w:p>
-      <w:pPr>
-        <w:rPr>
-          <w:rFonts w:hint="eastAsia"/>
-        </w:rPr>
-      </w:pPr>
-      <w:r>
-        <w:rPr>
-          <w:rFonts w:hint="eastAsia"/>
-        </w:rPr>
-        <w:t xml:space="preserve">c. </w:t>
-      </w:r>
-      <w:r>
-        <w:rPr>
-          <w:rFonts w:hint="eastAsia"/>
-        </w:rPr>
-        <w:t>如果是非独立应用的系统组件，或者是</w:t>
-      </w:r>
-      <w:r>
-        <w:rPr>
-          <w:rFonts w:hint="eastAsia"/>
-        </w:rPr>
-        <w:t>framework</w:t>
-      </w:r>
-      <w:r>
-        <w:rPr>
-          <w:rFonts w:hint="eastAsia"/>
-        </w:rPr>
-        <w:t>下的应用使用的广播，推荐在</w:t>
-      </w:r>
-      <w:r>
-        <w:rPr>
-          <w:rFonts w:hint="eastAsia"/>
-        </w:rPr>
-        <w:t>framework/base/core/res/AndroidManifest.xml</w:t>
-      </w:r>
-      <w:r>
-        <w:rPr>
-          <w:rFonts w:hint="eastAsia"/>
-        </w:rPr>
-        <w:t>中有声明为保护广播。</w:t>
-      </w:r>
-    </w:p>
-    <w:p/>
-    <w:p>
-      <w:pPr>
-        <w:rPr>
-          <w:rFonts w:hint="eastAsia"/>
-        </w:rPr>
-      </w:pPr>
-      <w:r>
-        <w:rPr>
-          <w:rFonts w:hint="eastAsia"/>
-        </w:rPr>
-        <w:t>android exported</w:t>
-      </w:r>
-      <w:r>
-        <w:rPr>
-          <w:rFonts w:hint="eastAsia"/>
-        </w:rPr>
-        <w:t>属性：</w:t>
-      </w:r>
-      <w:r>
-        <w:rPr>
-          <w:rFonts w:hint="eastAsia"/>
-        </w:rPr>
-        <w:t xml:space="preserve">http://blog.csdn.net/watermusicyes/article/details/46460347 </w:t>
-      </w:r>
-    </w:p>
-    <w:p>
-      <w:pPr>
-        <w:rPr>
-          <w:rFonts w:hint="eastAsia"/>
-        </w:rPr>
-      </w:pPr>
-      <w:r>
-        <w:rPr>
-          <w:rFonts w:hint="eastAsia"/>
-        </w:rPr>
         <w:t>广播权限限制：</w:t>
       </w:r>
       <w:r>
@@ -26641,11 +27022,6 @@
       </w:r>
     </w:p>
     <w:p>
-      <w:pPr>
-        <w:rPr>
-          <w:rFonts w:hint="eastAsia"/>
-        </w:rPr>
-      </w:pPr>
       <w:r>
         <w:rPr>
           <w:rFonts w:hint="eastAsia"/>
@@ -26659,13 +27035,7 @@
         <w:t>http://blog.csdn.net/lj2012sy/article/details/51688985</w:t>
       </w:r>
     </w:p>
-    <w:p>
-      <w:pPr>
-        <w:rPr>
-          <w:rFonts w:hint="eastAsia"/>
-        </w:rPr>
-      </w:pPr>
-    </w:p>
+    <w:p/>
     <w:p>
       <w:pPr>
         <w:pStyle w:val="2"/>
@@ -26673,9 +27043,6 @@
           <w:ilvl w:val="1"/>
           <w:numId w:val="1"/>
         </w:numPr>
-        <w:rPr>
-          <w:rFonts w:hint="eastAsia"/>
-        </w:rPr>
       </w:pPr>
       <w:r>
         <w:rPr>
@@ -26685,11 +27052,6 @@
       </w:r>
     </w:p>
     <w:p>
-      <w:pPr>
-        <w:rPr>
-          <w:rFonts w:hint="eastAsia"/>
-        </w:rPr>
-      </w:pPr>
       <w:r>
         <w:t>F</w:t>
       </w:r>
@@ -26731,7 +27093,6 @@
         </w:numPr>
       </w:pPr>
       <w:r>
-        <w:lastRenderedPageBreak/>
         <w:t>AM</w:t>
       </w:r>
     </w:p>
@@ -26861,7 +27222,7 @@
       </w:r>
     </w:p>
   </w:comment>
-  <w:comment w:id="4" w:author="key" w:date="2018-06-30T03:45:00Z" w:initials="k">
+  <w:comment w:id="3" w:author="key" w:date="2018-06-30T03:45:00Z" w:initials="k">
     <w:p>
       <w:pPr>
         <w:pStyle w:val="a7"/>
@@ -26880,7 +27241,7 @@
       </w:r>
     </w:p>
   </w:comment>
-  <w:comment w:id="5" w:author="key" w:date="2018-06-30T03:51:00Z" w:initials="k">
+  <w:comment w:id="4" w:author="key" w:date="2018-06-30T03:51:00Z" w:initials="k">
     <w:p>
       <w:pPr>
         <w:pStyle w:val="a7"/>
@@ -26911,7 +27272,7 @@
       </w:r>
     </w:p>
   </w:comment>
-  <w:comment w:id="6" w:author="key" w:date="2018-06-30T04:39:00Z" w:initials="k">
+  <w:comment w:id="5" w:author="key" w:date="2018-06-30T04:39:00Z" w:initials="k">
     <w:p>
       <w:pPr>
         <w:pStyle w:val="a7"/>
@@ -26939,7 +27300,7 @@
       </w:r>
     </w:p>
   </w:comment>
-  <w:comment w:id="7" w:author="key" w:date="2018-06-30T03:08:00Z" w:initials="k">
+  <w:comment w:id="6" w:author="key" w:date="2018-06-30T03:08:00Z" w:initials="k">
     <w:p>
       <w:pPr>
         <w:pStyle w:val="a7"/>
@@ -26958,7 +27319,7 @@
       </w:r>
     </w:p>
   </w:comment>
-  <w:comment w:id="8" w:author="key" w:date="2018-06-30T03:15:00Z" w:initials="k">
+  <w:comment w:id="7" w:author="key" w:date="2018-06-30T03:15:00Z" w:initials="k">
     <w:p>
       <w:pPr>
         <w:pStyle w:val="a7"/>
@@ -27646,6 +28007,92 @@
     </w:lvl>
   </w:abstractNum>
   <w:abstractNum w:abstractNumId="5">
+    <w:nsid w:val="4BCC2741"/>
+    <w:multiLevelType w:val="multilevel"/>
+    <w:tmpl w:val="0409001F"/>
+    <w:lvl w:ilvl="0">
+      <w:start w:val="1"/>
+      <w:numFmt w:val="decimal"/>
+      <w:lvlText w:val="%1."/>
+      <w:lvlJc w:val="left"/>
+      <w:pPr>
+        <w:ind w:left="425" w:hanging="425"/>
+      </w:pPr>
+    </w:lvl>
+    <w:lvl w:ilvl="1">
+      <w:start w:val="1"/>
+      <w:numFmt w:val="decimal"/>
+      <w:lvlText w:val="%1.%2."/>
+      <w:lvlJc w:val="left"/>
+      <w:pPr>
+        <w:ind w:left="567" w:hanging="567"/>
+      </w:pPr>
+    </w:lvl>
+    <w:lvl w:ilvl="2">
+      <w:start w:val="1"/>
+      <w:numFmt w:val="decimal"/>
+      <w:lvlText w:val="%1.%2.%3."/>
+      <w:lvlJc w:val="left"/>
+      <w:pPr>
+        <w:ind w:left="709" w:hanging="709"/>
+      </w:pPr>
+    </w:lvl>
+    <w:lvl w:ilvl="3">
+      <w:start w:val="1"/>
+      <w:numFmt w:val="decimal"/>
+      <w:lvlText w:val="%1.%2.%3.%4."/>
+      <w:lvlJc w:val="left"/>
+      <w:pPr>
+        <w:ind w:left="851" w:hanging="851"/>
+      </w:pPr>
+    </w:lvl>
+    <w:lvl w:ilvl="4">
+      <w:start w:val="1"/>
+      <w:numFmt w:val="decimal"/>
+      <w:lvlText w:val="%1.%2.%3.%4.%5."/>
+      <w:lvlJc w:val="left"/>
+      <w:pPr>
+        <w:ind w:left="992" w:hanging="992"/>
+      </w:pPr>
+    </w:lvl>
+    <w:lvl w:ilvl="5">
+      <w:start w:val="1"/>
+      <w:numFmt w:val="decimal"/>
+      <w:lvlText w:val="%1.%2.%3.%4.%5.%6."/>
+      <w:lvlJc w:val="left"/>
+      <w:pPr>
+        <w:ind w:left="1134" w:hanging="1134"/>
+      </w:pPr>
+    </w:lvl>
+    <w:lvl w:ilvl="6">
+      <w:start w:val="1"/>
+      <w:numFmt w:val="decimal"/>
+      <w:lvlText w:val="%1.%2.%3.%4.%5.%6.%7."/>
+      <w:lvlJc w:val="left"/>
+      <w:pPr>
+        <w:ind w:left="1276" w:hanging="1276"/>
+      </w:pPr>
+    </w:lvl>
+    <w:lvl w:ilvl="7">
+      <w:start w:val="1"/>
+      <w:numFmt w:val="decimal"/>
+      <w:lvlText w:val="%1.%2.%3.%4.%5.%6.%7.%8."/>
+      <w:lvlJc w:val="left"/>
+      <w:pPr>
+        <w:ind w:left="1418" w:hanging="1418"/>
+      </w:pPr>
+    </w:lvl>
+    <w:lvl w:ilvl="8">
+      <w:start w:val="1"/>
+      <w:numFmt w:val="decimal"/>
+      <w:lvlText w:val="%1.%2.%3.%4.%5.%6.%7.%8.%9."/>
+      <w:lvlJc w:val="left"/>
+      <w:pPr>
+        <w:ind w:left="1559" w:hanging="1559"/>
+      </w:pPr>
+    </w:lvl>
+  </w:abstractNum>
+  <w:abstractNum w:abstractNumId="6">
     <w:nsid w:val="4BF94702"/>
     <w:multiLevelType w:val="multilevel"/>
     <w:tmpl w:val="0409001F"/>
@@ -27731,7 +28178,7 @@
       </w:pPr>
     </w:lvl>
   </w:abstractNum>
-  <w:abstractNum w:abstractNumId="6">
+  <w:abstractNum w:abstractNumId="7">
     <w:nsid w:val="66DB2758"/>
     <w:multiLevelType w:val="multilevel"/>
     <w:tmpl w:val="0409001F"/>
@@ -27817,7 +28264,7 @@
       </w:pPr>
     </w:lvl>
   </w:abstractNum>
-  <w:abstractNum w:abstractNumId="7">
+  <w:abstractNum w:abstractNumId="8">
     <w:nsid w:val="7E276952"/>
     <w:multiLevelType w:val="multilevel"/>
     <w:tmpl w:val="0409001F"/>
@@ -27904,10 +28351,10 @@
     </w:lvl>
   </w:abstractNum>
   <w:num w:numId="1">
-    <w:abstractNumId w:val="7"/>
+    <w:abstractNumId w:val="8"/>
   </w:num>
   <w:num w:numId="2">
-    <w:abstractNumId w:val="6"/>
+    <w:abstractNumId w:val="7"/>
   </w:num>
   <w:num w:numId="3">
     <w:abstractNumId w:val="4"/>
@@ -27916,7 +28363,7 @@
     <w:abstractNumId w:val="3"/>
   </w:num>
   <w:num w:numId="5">
-    <w:abstractNumId w:val="5"/>
+    <w:abstractNumId w:val="6"/>
   </w:num>
   <w:num w:numId="6">
     <w:abstractNumId w:val="0"/>
@@ -27926,6 +28373,9 @@
   </w:num>
   <w:num w:numId="8">
     <w:abstractNumId w:val="2"/>
+  </w:num>
+  <w:num w:numId="9">
+    <w:abstractNumId w:val="5"/>
   </w:num>
 </w:numbering>
 </file>
@@ -28172,7 +28622,6 @@
     <w:next w:val="a"/>
     <w:link w:val="4Char"/>
     <w:uiPriority w:val="9"/>
-    <w:semiHidden/>
     <w:unhideWhenUsed/>
     <w:qFormat/>
     <w:rsid w:val="007328D8"/>
@@ -28184,6 +28633,28 @@
     </w:pPr>
     <w:rPr>
       <w:rFonts w:asciiTheme="majorHAnsi" w:eastAsiaTheme="majorEastAsia" w:hAnsiTheme="majorHAnsi" w:cstheme="majorBidi"/>
+      <w:b/>
+      <w:bCs/>
+      <w:sz w:val="28"/>
+      <w:szCs w:val="28"/>
+    </w:rPr>
+  </w:style>
+  <w:style w:type="paragraph" w:styleId="5">
+    <w:name w:val="heading 5"/>
+    <w:basedOn w:val="a"/>
+    <w:next w:val="a"/>
+    <w:link w:val="5Char"/>
+    <w:uiPriority w:val="9"/>
+    <w:unhideWhenUsed/>
+    <w:qFormat/>
+    <w:rsid w:val="00EA193A"/>
+    <w:pPr>
+      <w:keepNext/>
+      <w:keepLines/>
+      <w:spacing w:before="280" w:after="290" w:line="376" w:lineRule="auto"/>
+      <w:outlineLvl w:val="4"/>
+    </w:pPr>
+    <w:rPr>
       <w:b/>
       <w:bCs/>
       <w:sz w:val="28"/>
@@ -28521,10 +28992,22 @@
     <w:basedOn w:val="a0"/>
     <w:link w:val="4"/>
     <w:uiPriority w:val="9"/>
-    <w:semiHidden/>
     <w:rsid w:val="007328D8"/>
     <w:rPr>
       <w:rFonts w:asciiTheme="majorHAnsi" w:eastAsiaTheme="majorEastAsia" w:hAnsiTheme="majorHAnsi" w:cstheme="majorBidi"/>
+      <w:b/>
+      <w:bCs/>
+      <w:sz w:val="28"/>
+      <w:szCs w:val="28"/>
+    </w:rPr>
+  </w:style>
+  <w:style w:type="character" w:customStyle="1" w:styleId="5Char">
+    <w:name w:val="标题 5 Char"/>
+    <w:basedOn w:val="a0"/>
+    <w:link w:val="5"/>
+    <w:uiPriority w:val="9"/>
+    <w:rsid w:val="00EA193A"/>
+    <w:rPr>
       <w:b/>
       <w:bCs/>
       <w:sz w:val="28"/>
@@ -28768,7 +29251,6 @@
     <w:next w:val="a"/>
     <w:link w:val="4Char"/>
     <w:uiPriority w:val="9"/>
-    <w:semiHidden/>
     <w:unhideWhenUsed/>
     <w:qFormat/>
     <w:rsid w:val="007328D8"/>
@@ -28780,6 +29262,28 @@
     </w:pPr>
     <w:rPr>
       <w:rFonts w:asciiTheme="majorHAnsi" w:eastAsiaTheme="majorEastAsia" w:hAnsiTheme="majorHAnsi" w:cstheme="majorBidi"/>
+      <w:b/>
+      <w:bCs/>
+      <w:sz w:val="28"/>
+      <w:szCs w:val="28"/>
+    </w:rPr>
+  </w:style>
+  <w:style w:type="paragraph" w:styleId="5">
+    <w:name w:val="heading 5"/>
+    <w:basedOn w:val="a"/>
+    <w:next w:val="a"/>
+    <w:link w:val="5Char"/>
+    <w:uiPriority w:val="9"/>
+    <w:unhideWhenUsed/>
+    <w:qFormat/>
+    <w:rsid w:val="00EA193A"/>
+    <w:pPr>
+      <w:keepNext/>
+      <w:keepLines/>
+      <w:spacing w:before="280" w:after="290" w:line="376" w:lineRule="auto"/>
+      <w:outlineLvl w:val="4"/>
+    </w:pPr>
+    <w:rPr>
       <w:b/>
       <w:bCs/>
       <w:sz w:val="28"/>
@@ -29117,10 +29621,22 @@
     <w:basedOn w:val="a0"/>
     <w:link w:val="4"/>
     <w:uiPriority w:val="9"/>
-    <w:semiHidden/>
     <w:rsid w:val="007328D8"/>
     <w:rPr>
       <w:rFonts w:asciiTheme="majorHAnsi" w:eastAsiaTheme="majorEastAsia" w:hAnsiTheme="majorHAnsi" w:cstheme="majorBidi"/>
+      <w:b/>
+      <w:bCs/>
+      <w:sz w:val="28"/>
+      <w:szCs w:val="28"/>
+    </w:rPr>
+  </w:style>
+  <w:style w:type="character" w:customStyle="1" w:styleId="5Char">
+    <w:name w:val="标题 5 Char"/>
+    <w:basedOn w:val="a0"/>
+    <w:link w:val="5"/>
+    <w:uiPriority w:val="9"/>
+    <w:rsid w:val="00EA193A"/>
+    <w:rPr>
       <w:b/>
       <w:bCs/>
       <w:sz w:val="28"/>

</xml_diff>

<commit_message>
add broadcast screnn off
</commit_message>
<xml_diff>
--- a/framework.service.AcMS.broadcast.docx
+++ b/framework.service.AcMS.broadcast.docx
@@ -289,6 +289,69 @@
     <w:p>
       <w:pPr>
         <w:rPr>
+          <w:rFonts w:ascii="Consolas" w:hAnsi="Consolas" w:cs="Consolas"/>
+          <w:color w:val="000000"/>
+          <w:sz w:val="18"/>
+          <w:szCs w:val="18"/>
+          <w:bdr w:val="none" w:sz="0" w:space="0" w:color="auto" w:frame="1"/>
+        </w:rPr>
+      </w:pPr>
+    </w:p>
+    <w:p>
+      <w:pPr>
+        <w:widowControl/>
+        <w:shd w:val="clear" w:color="auto" w:fill="FFFFFF"/>
+        <w:tabs>
+          <w:tab w:val="left" w:pos="916"/>
+          <w:tab w:val="left" w:pos="1832"/>
+          <w:tab w:val="left" w:pos="2748"/>
+          <w:tab w:val="left" w:pos="3664"/>
+          <w:tab w:val="left" w:pos="4580"/>
+          <w:tab w:val="left" w:pos="5496"/>
+          <w:tab w:val="left" w:pos="6412"/>
+          <w:tab w:val="left" w:pos="7328"/>
+          <w:tab w:val="left" w:pos="8244"/>
+          <w:tab w:val="left" w:pos="9160"/>
+          <w:tab w:val="left" w:pos="10076"/>
+          <w:tab w:val="left" w:pos="10992"/>
+          <w:tab w:val="left" w:pos="11908"/>
+          <w:tab w:val="left" w:pos="12824"/>
+          <w:tab w:val="left" w:pos="13740"/>
+          <w:tab w:val="left" w:pos="14656"/>
+        </w:tabs>
+        <w:jc w:val="left"/>
+        <w:rPr>
+          <w:rFonts w:ascii="宋体" w:eastAsia="宋体" w:hAnsi="宋体" w:cs="宋体" w:hint="eastAsia"/>
+          <w:color w:val="000000"/>
+          <w:kern w:val="0"/>
+          <w:sz w:val="18"/>
+          <w:szCs w:val="18"/>
+        </w:rPr>
+      </w:pPr>
+      <w:r>
+        <w:rPr>
+          <w:rFonts w:ascii="宋体" w:eastAsia="宋体" w:hAnsi="宋体" w:cs="宋体" w:hint="eastAsia"/>
+          <w:color w:val="000000"/>
+          <w:kern w:val="0"/>
+          <w:sz w:val="18"/>
+          <w:szCs w:val="18"/>
+        </w:rPr>
+        <w:t>registerReceiver</w:t>
+      </w:r>
+      <w:r>
+        <w:rPr>
+          <w:rFonts w:ascii="宋体" w:eastAsia="宋体" w:hAnsi="宋体" w:cs="宋体" w:hint="eastAsia"/>
+          <w:color w:val="000000"/>
+          <w:kern w:val="0"/>
+          <w:sz w:val="18"/>
+          <w:szCs w:val="18"/>
+        </w:rPr>
+        <w:t>如何查询触发一次onRevice</w:t>
+      </w:r>
+    </w:p>
+    <w:p>
+      <w:pPr>
+        <w:rPr>
           <w:rFonts w:ascii="Consolas" w:hAnsi="Consolas" w:cs="Consolas" w:hint="eastAsia"/>
           <w:color w:val="000000"/>
           <w:sz w:val="18"/>
@@ -296,8 +359,6 @@
           <w:bdr w:val="none" w:sz="0" w:space="0" w:color="auto" w:frame="1"/>
         </w:rPr>
       </w:pPr>
-      <w:bookmarkStart w:id="1" w:name="_GoBack"/>
-      <w:bookmarkEnd w:id="1"/>
     </w:p>
     <w:p>
       <w:pPr>
@@ -649,7 +710,6 @@
         <w:rPr>
           <w:rFonts w:hint="eastAsia"/>
         </w:rPr>
-        <w:lastRenderedPageBreak/>
         <w:t>2.</w:t>
       </w:r>
       <w:r>
@@ -1303,19 +1363,19 @@
         </w:rPr>
         <w:t>如果想要接收此广播，</w:t>
       </w:r>
-      <w:commentRangeStart w:id="2"/>
+      <w:commentRangeStart w:id="1"/>
       <w:r>
         <w:rPr>
           <w:rFonts w:hint="eastAsia"/>
         </w:rPr>
         <w:t>也需要有相应的权限</w:t>
       </w:r>
-      <w:commentRangeEnd w:id="2"/>
+      <w:commentRangeEnd w:id="1"/>
       <w:r>
         <w:rPr>
           <w:rStyle w:val="a8"/>
         </w:rPr>
-        <w:commentReference w:id="2"/>
+        <w:commentReference w:id="1"/>
       </w:r>
       <w:r>
         <w:rPr>
@@ -1399,12 +1459,92 @@
         </w:rPr>
         <w:t>接收。系统广播在系</w:t>
       </w:r>
+      <w:commentRangeStart w:id="2"/>
+      <w:r>
+        <w:rPr>
+          <w:rFonts w:hint="eastAsia"/>
+        </w:rPr>
+        <w:t>统内部当特定事件</w:t>
+      </w:r>
+      <w:commentRangeEnd w:id="2"/>
+      <w:r>
+        <w:rPr>
+          <w:rStyle w:val="a8"/>
+        </w:rPr>
+        <w:commentReference w:id="2"/>
+      </w:r>
+      <w:r>
+        <w:rPr>
+          <w:rFonts w:hint="eastAsia"/>
+        </w:rPr>
+        <w:t>发生时，有系统自动发出。</w:t>
+      </w:r>
+    </w:p>
+    <w:p/>
+    <w:p>
+      <w:pPr>
+        <w:pStyle w:val="3"/>
+      </w:pPr>
+      <w:r>
+        <w:rPr>
+          <w:rFonts w:hint="eastAsia"/>
+        </w:rPr>
+        <w:t>)Ordered broadcast</w:t>
+      </w:r>
+      <w:r>
+        <w:rPr>
+          <w:rFonts w:hint="eastAsia"/>
+        </w:rPr>
+        <w:t>：有序广播</w:t>
+      </w:r>
+    </w:p>
+    <w:p/>
+    <w:p>
+      <w:r>
+        <w:rPr>
+          <w:rFonts w:hint="eastAsia"/>
+        </w:rPr>
+        <w:t>有序广播的有序广播中的“有序”是针对广播接收者而言的，指的是发送出去的广播被</w:t>
+      </w:r>
+      <w:r>
+        <w:rPr>
+          <w:rFonts w:hint="eastAsia"/>
+        </w:rPr>
+        <w:t>BroadcastReceiver</w:t>
+      </w:r>
+      <w:r>
+        <w:rPr>
+          <w:rFonts w:hint="eastAsia"/>
+        </w:rPr>
+        <w:t>按照先后循序接收。有序广播的定义过程与普通广播无异，只是其的主要发送方式变为：</w:t>
+      </w:r>
+      <w:r>
+        <w:rPr>
+          <w:rFonts w:hint="eastAsia"/>
+        </w:rPr>
+        <w:t>sendOrderedBroadcast(intent, receiverPermission, ...)</w:t>
+      </w:r>
+      <w:r>
+        <w:rPr>
+          <w:rFonts w:hint="eastAsia"/>
+        </w:rPr>
+        <w:t>。</w:t>
+      </w:r>
+    </w:p>
+    <w:p/>
+    <w:p>
+      <w:r>
+        <w:rPr>
+          <w:rFonts w:hint="eastAsia"/>
+        </w:rPr>
+        <w:t>对于</w:t>
+      </w:r>
       <w:commentRangeStart w:id="3"/>
       <w:r>
         <w:rPr>
           <w:rFonts w:hint="eastAsia"/>
         </w:rPr>
-        <w:t>统内部当特定事件</w:t>
+        <w:t>有序广播</w:t>
       </w:r>
       <w:commentRangeEnd w:id="3"/>
       <w:r>
@@ -1417,52 +1557,1407 @@
         <w:rPr>
           <w:rFonts w:hint="eastAsia"/>
         </w:rPr>
-        <w:t>发生时，有系统自动发出。</w:t>
-      </w:r>
-    </w:p>
-    <w:p/>
+        <w:t>，其主要特点总结如下：</w:t>
+      </w:r>
+    </w:p>
+    <w:p/>
+    <w:p>
+      <w:pPr>
+        <w:pStyle w:val="af"/>
+        <w:numPr>
+          <w:ilvl w:val="0"/>
+          <w:numId w:val="11"/>
+        </w:numPr>
+        <w:ind w:firstLineChars="0"/>
+      </w:pPr>
+      <w:r>
+        <w:rPr>
+          <w:rFonts w:hint="eastAsia"/>
+        </w:rPr>
+        <w:t>多个</w:t>
+      </w:r>
+      <w:proofErr w:type="gramStart"/>
+      <w:r>
+        <w:rPr>
+          <w:rFonts w:hint="eastAsia"/>
+        </w:rPr>
+        <w:t>具当前</w:t>
+      </w:r>
+      <w:proofErr w:type="gramEnd"/>
+      <w:r>
+        <w:rPr>
+          <w:rFonts w:hint="eastAsia"/>
+        </w:rPr>
+        <w:t>已经注册且有效的</w:t>
+      </w:r>
+      <w:r>
+        <w:rPr>
+          <w:rFonts w:hint="eastAsia"/>
+        </w:rPr>
+        <w:t>BroadcastReceiver</w:t>
+      </w:r>
+      <w:r>
+        <w:rPr>
+          <w:rFonts w:hint="eastAsia"/>
+        </w:rPr>
+        <w:t>接收有序广播时，是按照先后顺序接收的，先后顺序判定标准遵循为：将当前系统中所有有效的动态注册和静态注册的</w:t>
+      </w:r>
+      <w:r>
+        <w:rPr>
+          <w:rFonts w:hint="eastAsia"/>
+        </w:rPr>
+        <w:t>BroadcastReceiver</w:t>
+      </w:r>
+      <w:r>
+        <w:rPr>
+          <w:rFonts w:hint="eastAsia"/>
+        </w:rPr>
+        <w:t>按照</w:t>
+      </w:r>
+      <w:r>
+        <w:rPr>
+          <w:rFonts w:hint="eastAsia"/>
+        </w:rPr>
+        <w:t>priority</w:t>
+      </w:r>
+      <w:r>
+        <w:rPr>
+          <w:rFonts w:hint="eastAsia"/>
+        </w:rPr>
+        <w:t>属性值从大到小排序，对于具有相同的</w:t>
+      </w:r>
+      <w:r>
+        <w:rPr>
+          <w:rFonts w:hint="eastAsia"/>
+        </w:rPr>
+        <w:t>priority</w:t>
+      </w:r>
+      <w:r>
+        <w:rPr>
+          <w:rFonts w:hint="eastAsia"/>
+        </w:rPr>
+        <w:t>的动态广播和静态广播，动态广播会排在前面。</w:t>
+      </w:r>
+    </w:p>
+    <w:p>
+      <w:pPr>
+        <w:pStyle w:val="af"/>
+        <w:ind w:left="360" w:firstLineChars="0" w:firstLine="0"/>
+        <w:rPr>
+          <w:rFonts w:hint="eastAsia"/>
+        </w:rPr>
+      </w:pPr>
+      <w:r>
+        <w:rPr>
+          <w:rFonts w:hint="eastAsia"/>
+        </w:rPr>
+        <w:t>priority</w:t>
+      </w:r>
+      <w:r>
+        <w:rPr>
+          <w:rFonts w:hint="eastAsia"/>
+        </w:rPr>
+        <w:t>属性大，动态</w:t>
+      </w:r>
+    </w:p>
+    <w:p/>
+    <w:p>
+      <w:r>
+        <w:rPr>
+          <w:rFonts w:hint="eastAsia"/>
+        </w:rPr>
+        <w:t>2&gt;</w:t>
+      </w:r>
+      <w:r>
+        <w:rPr>
+          <w:rFonts w:hint="eastAsia"/>
+        </w:rPr>
+        <w:t>先接收的</w:t>
+      </w:r>
+      <w:r>
+        <w:rPr>
+          <w:rFonts w:hint="eastAsia"/>
+        </w:rPr>
+        <w:t>BroadcastReceiver</w:t>
+      </w:r>
+      <w:r>
+        <w:rPr>
+          <w:rFonts w:hint="eastAsia"/>
+        </w:rPr>
+        <w:t>可以对此有序广播进行</w:t>
+      </w:r>
+      <w:r>
+        <w:rPr>
+          <w:rFonts w:hint="eastAsia"/>
+          <w:color w:val="FF0000"/>
+        </w:rPr>
+        <w:t>截断</w:t>
+      </w:r>
+      <w:r>
+        <w:rPr>
+          <w:rFonts w:hint="eastAsia"/>
+        </w:rPr>
+        <w:t>，使后面的</w:t>
+      </w:r>
+      <w:r>
+        <w:rPr>
+          <w:rFonts w:hint="eastAsia"/>
+        </w:rPr>
+        <w:t>BroadcastReceiver</w:t>
+      </w:r>
+      <w:r>
+        <w:rPr>
+          <w:rFonts w:hint="eastAsia"/>
+        </w:rPr>
+        <w:t>不再接收到此广播，也可以对广播进行修改，使后面的</w:t>
+      </w:r>
+      <w:r>
+        <w:rPr>
+          <w:rFonts w:hint="eastAsia"/>
+        </w:rPr>
+        <w:t>BroadcastReceiver</w:t>
+      </w:r>
+      <w:r>
+        <w:rPr>
+          <w:rFonts w:hint="eastAsia"/>
+        </w:rPr>
+        <w:t>接收到广播后解析得到错误的参数值。当然，一般情况下，不建议对有序广播进行此类操作，尤其是针对系统中的有序广播。</w:t>
+      </w:r>
+    </w:p>
+    <w:p/>
+    <w:p/>
+    <w:p/>
+    <w:p>
+      <w:pPr>
+        <w:widowControl/>
+        <w:shd w:val="clear" w:color="auto" w:fill="FFFFFF"/>
+        <w:tabs>
+          <w:tab w:val="left" w:pos="916"/>
+          <w:tab w:val="left" w:pos="1832"/>
+          <w:tab w:val="left" w:pos="2748"/>
+          <w:tab w:val="left" w:pos="3664"/>
+          <w:tab w:val="left" w:pos="4580"/>
+          <w:tab w:val="left" w:pos="5496"/>
+          <w:tab w:val="left" w:pos="6412"/>
+          <w:tab w:val="left" w:pos="7328"/>
+          <w:tab w:val="left" w:pos="8244"/>
+          <w:tab w:val="left" w:pos="9160"/>
+          <w:tab w:val="left" w:pos="10076"/>
+          <w:tab w:val="left" w:pos="10992"/>
+          <w:tab w:val="left" w:pos="11908"/>
+          <w:tab w:val="left" w:pos="12824"/>
+          <w:tab w:val="left" w:pos="13740"/>
+          <w:tab w:val="left" w:pos="14656"/>
+        </w:tabs>
+        <w:jc w:val="left"/>
+        <w:rPr>
+          <w:rFonts w:ascii="宋体" w:eastAsia="宋体" w:hAnsi="宋体" w:cs="宋体"/>
+          <w:color w:val="000000"/>
+          <w:kern w:val="0"/>
+          <w:sz w:val="18"/>
+          <w:szCs w:val="18"/>
+        </w:rPr>
+      </w:pPr>
+      <w:r>
+        <w:rPr>
+          <w:rFonts w:ascii="宋体" w:eastAsia="宋体" w:hAnsi="宋体" w:cs="宋体" w:hint="eastAsia"/>
+          <w:b/>
+          <w:bCs/>
+          <w:color w:val="000080"/>
+          <w:kern w:val="0"/>
+          <w:sz w:val="18"/>
+          <w:szCs w:val="18"/>
+        </w:rPr>
+        <w:t xml:space="preserve">if </w:t>
+      </w:r>
+      <w:r>
+        <w:rPr>
+          <w:rFonts w:ascii="宋体" w:eastAsia="宋体" w:hAnsi="宋体" w:cs="宋体" w:hint="eastAsia"/>
+          <w:color w:val="000000"/>
+          <w:kern w:val="0"/>
+          <w:sz w:val="18"/>
+          <w:szCs w:val="18"/>
+        </w:rPr>
+        <w:t>(</w:t>
+      </w:r>
+      <w:proofErr w:type="gramStart"/>
+      <w:r>
+        <w:rPr>
+          <w:rFonts w:ascii="宋体" w:eastAsia="宋体" w:hAnsi="宋体" w:cs="宋体" w:hint="eastAsia"/>
+          <w:color w:val="000000"/>
+          <w:kern w:val="0"/>
+          <w:sz w:val="18"/>
+          <w:szCs w:val="18"/>
+        </w:rPr>
+        <w:t>curr.getPriority</w:t>
+      </w:r>
+      <w:proofErr w:type="gramEnd"/>
+      <w:r>
+        <w:rPr>
+          <w:rFonts w:ascii="宋体" w:eastAsia="宋体" w:hAnsi="宋体" w:cs="宋体" w:hint="eastAsia"/>
+          <w:color w:val="000000"/>
+          <w:kern w:val="0"/>
+          <w:sz w:val="18"/>
+          <w:szCs w:val="18"/>
+        </w:rPr>
+        <w:t>() &gt;= curt.priority) {</w:t>
+      </w:r>
+      <w:r>
+        <w:rPr>
+          <w:rFonts w:ascii="宋体" w:eastAsia="宋体" w:hAnsi="宋体" w:cs="宋体" w:hint="eastAsia"/>
+          <w:color w:val="000000"/>
+          <w:kern w:val="0"/>
+          <w:sz w:val="18"/>
+          <w:szCs w:val="18"/>
+        </w:rPr>
+        <w:br/>
+        <w:t xml:space="preserve">    </w:t>
+      </w:r>
+      <w:r>
+        <w:rPr>
+          <w:rFonts w:ascii="宋体" w:eastAsia="宋体" w:hAnsi="宋体" w:cs="宋体" w:hint="eastAsia"/>
+          <w:i/>
+          <w:iCs/>
+          <w:color w:val="808080"/>
+          <w:kern w:val="0"/>
+          <w:sz w:val="18"/>
+          <w:szCs w:val="18"/>
+        </w:rPr>
+        <w:t>// Insert this broadcast record into the final list.</w:t>
+      </w:r>
+      <w:r>
+        <w:rPr>
+          <w:rFonts w:ascii="宋体" w:eastAsia="宋体" w:hAnsi="宋体" w:cs="宋体" w:hint="eastAsia"/>
+          <w:i/>
+          <w:iCs/>
+          <w:color w:val="808080"/>
+          <w:kern w:val="0"/>
+          <w:sz w:val="18"/>
+          <w:szCs w:val="18"/>
+        </w:rPr>
+        <w:br/>
+        <w:t xml:space="preserve">    </w:t>
+      </w:r>
+      <w:r>
+        <w:rPr>
+          <w:rFonts w:ascii="宋体" w:eastAsia="宋体" w:hAnsi="宋体" w:cs="宋体" w:hint="eastAsia"/>
+          <w:color w:val="000000"/>
+          <w:kern w:val="0"/>
+          <w:sz w:val="18"/>
+          <w:szCs w:val="18"/>
+        </w:rPr>
+        <w:t>receivers.add(it, curr);</w:t>
+      </w:r>
+      <w:r>
+        <w:rPr>
+          <w:rFonts w:ascii="宋体" w:eastAsia="宋体" w:hAnsi="宋体" w:cs="宋体" w:hint="eastAsia"/>
+          <w:color w:val="000000"/>
+          <w:kern w:val="0"/>
+          <w:sz w:val="18"/>
+          <w:szCs w:val="18"/>
+        </w:rPr>
+        <w:br/>
+        <w:t xml:space="preserve">    ir++;</w:t>
+      </w:r>
+      <w:r>
+        <w:rPr>
+          <w:rFonts w:ascii="宋体" w:eastAsia="宋体" w:hAnsi="宋体" w:cs="宋体" w:hint="eastAsia"/>
+          <w:color w:val="000000"/>
+          <w:kern w:val="0"/>
+          <w:sz w:val="18"/>
+          <w:szCs w:val="18"/>
+        </w:rPr>
+        <w:br/>
+        <w:t xml:space="preserve">    curr = </w:t>
+      </w:r>
+      <w:r>
+        <w:rPr>
+          <w:rFonts w:ascii="宋体" w:eastAsia="宋体" w:hAnsi="宋体" w:cs="宋体" w:hint="eastAsia"/>
+          <w:b/>
+          <w:bCs/>
+          <w:color w:val="000080"/>
+          <w:kern w:val="0"/>
+          <w:sz w:val="18"/>
+          <w:szCs w:val="18"/>
+        </w:rPr>
+        <w:t>null</w:t>
+      </w:r>
+      <w:r>
+        <w:rPr>
+          <w:rFonts w:ascii="宋体" w:eastAsia="宋体" w:hAnsi="宋体" w:cs="宋体" w:hint="eastAsia"/>
+          <w:color w:val="000000"/>
+          <w:kern w:val="0"/>
+          <w:sz w:val="18"/>
+          <w:szCs w:val="18"/>
+        </w:rPr>
+        <w:t>;</w:t>
+      </w:r>
+      <w:r>
+        <w:rPr>
+          <w:rFonts w:ascii="宋体" w:eastAsia="宋体" w:hAnsi="宋体" w:cs="宋体" w:hint="eastAsia"/>
+          <w:color w:val="000000"/>
+          <w:kern w:val="0"/>
+          <w:sz w:val="18"/>
+          <w:szCs w:val="18"/>
+        </w:rPr>
+        <w:br/>
+        <w:t xml:space="preserve">    it++;</w:t>
+      </w:r>
+      <w:r>
+        <w:rPr>
+          <w:rFonts w:ascii="宋体" w:eastAsia="宋体" w:hAnsi="宋体" w:cs="宋体" w:hint="eastAsia"/>
+          <w:color w:val="000000"/>
+          <w:kern w:val="0"/>
+          <w:sz w:val="18"/>
+          <w:szCs w:val="18"/>
+        </w:rPr>
+        <w:br/>
+        <w:t xml:space="preserve">    NT++;</w:t>
+      </w:r>
+      <w:r>
+        <w:rPr>
+          <w:rFonts w:ascii="宋体" w:eastAsia="宋体" w:hAnsi="宋体" w:cs="宋体" w:hint="eastAsia"/>
+          <w:color w:val="000000"/>
+          <w:kern w:val="0"/>
+          <w:sz w:val="18"/>
+          <w:szCs w:val="18"/>
+        </w:rPr>
+        <w:br/>
+        <w:t xml:space="preserve">} </w:t>
+      </w:r>
+      <w:r>
+        <w:rPr>
+          <w:rFonts w:ascii="宋体" w:eastAsia="宋体" w:hAnsi="宋体" w:cs="宋体" w:hint="eastAsia"/>
+          <w:b/>
+          <w:bCs/>
+          <w:color w:val="000080"/>
+          <w:kern w:val="0"/>
+          <w:sz w:val="18"/>
+          <w:szCs w:val="18"/>
+        </w:rPr>
+        <w:t xml:space="preserve">else </w:t>
+      </w:r>
+      <w:r>
+        <w:rPr>
+          <w:rFonts w:ascii="宋体" w:eastAsia="宋体" w:hAnsi="宋体" w:cs="宋体" w:hint="eastAsia"/>
+          <w:color w:val="000000"/>
+          <w:kern w:val="0"/>
+          <w:sz w:val="18"/>
+          <w:szCs w:val="18"/>
+        </w:rPr>
+        <w:t>{</w:t>
+      </w:r>
+    </w:p>
+    <w:p/>
+    <w:p/>
+    <w:p/>
+    <w:p>
+      <w:pPr>
+        <w:widowControl/>
+        <w:shd w:val="clear" w:color="auto" w:fill="FFFFFF"/>
+        <w:spacing w:after="240"/>
+        <w:jc w:val="left"/>
+        <w:rPr>
+          <w:rFonts w:ascii="Segoe UI" w:eastAsia="宋体" w:hAnsi="Segoe UI" w:cs="Segoe UI"/>
+          <w:color w:val="24292E"/>
+          <w:kern w:val="0"/>
+          <w:sz w:val="24"/>
+          <w:szCs w:val="24"/>
+        </w:rPr>
+      </w:pPr>
+      <w:r>
+        <w:rPr>
+          <w:rFonts w:ascii="Segoe UI" w:eastAsia="宋体" w:hAnsi="Segoe UI" w:cs="Segoe UI"/>
+          <w:color w:val="24292E"/>
+          <w:kern w:val="0"/>
+          <w:sz w:val="24"/>
+          <w:szCs w:val="24"/>
+        </w:rPr>
+        <w:t>有序广播调用</w:t>
+      </w:r>
+      <w:r>
+        <w:rPr>
+          <w:rFonts w:ascii="Segoe UI" w:eastAsia="宋体" w:hAnsi="Segoe UI" w:cs="Segoe UI"/>
+          <w:color w:val="24292E"/>
+          <w:kern w:val="0"/>
+          <w:sz w:val="24"/>
+          <w:szCs w:val="24"/>
+        </w:rPr>
+        <w:t>broadcastIntent</w:t>
+      </w:r>
+      <w:r>
+        <w:rPr>
+          <w:rFonts w:ascii="Segoe UI" w:eastAsia="宋体" w:hAnsi="Segoe UI" w:cs="Segoe UI"/>
+          <w:color w:val="24292E"/>
+          <w:kern w:val="0"/>
+          <w:sz w:val="24"/>
+          <w:szCs w:val="24"/>
+        </w:rPr>
+        <w:t>的区别在于</w:t>
+      </w:r>
+      <w:r>
+        <w:rPr>
+          <w:rFonts w:ascii="Segoe UI" w:eastAsia="宋体" w:hAnsi="Segoe UI" w:cs="Segoe UI"/>
+          <w:color w:val="24292E"/>
+          <w:kern w:val="0"/>
+          <w:sz w:val="24"/>
+          <w:szCs w:val="24"/>
+        </w:rPr>
+        <w:t>serialized</w:t>
+      </w:r>
+      <w:r>
+        <w:rPr>
+          <w:rFonts w:ascii="Segoe UI" w:eastAsia="宋体" w:hAnsi="Segoe UI" w:cs="Segoe UI"/>
+          <w:color w:val="24292E"/>
+          <w:kern w:val="0"/>
+          <w:sz w:val="24"/>
+          <w:szCs w:val="24"/>
+        </w:rPr>
+        <w:t>参数，普通广播为</w:t>
+      </w:r>
+      <w:r>
+        <w:rPr>
+          <w:rFonts w:ascii="Segoe UI" w:eastAsia="宋体" w:hAnsi="Segoe UI" w:cs="Segoe UI"/>
+          <w:color w:val="24292E"/>
+          <w:kern w:val="0"/>
+          <w:sz w:val="24"/>
+          <w:szCs w:val="24"/>
+        </w:rPr>
+        <w:t>false</w:t>
+      </w:r>
+      <w:r>
+        <w:rPr>
+          <w:rFonts w:ascii="Segoe UI" w:eastAsia="宋体" w:hAnsi="Segoe UI" w:cs="Segoe UI"/>
+          <w:color w:val="24292E"/>
+          <w:kern w:val="0"/>
+          <w:sz w:val="24"/>
+          <w:szCs w:val="24"/>
+        </w:rPr>
+        <w:t>，有序广播为</w:t>
+      </w:r>
+      <w:r>
+        <w:rPr>
+          <w:rFonts w:ascii="Segoe UI" w:eastAsia="宋体" w:hAnsi="Segoe UI" w:cs="Segoe UI"/>
+          <w:color w:val="24292E"/>
+          <w:kern w:val="0"/>
+          <w:sz w:val="24"/>
+          <w:szCs w:val="24"/>
+        </w:rPr>
+        <w:t>true.</w:t>
+      </w:r>
+    </w:p>
+    <w:p>
+      <w:pPr>
+        <w:widowControl/>
+        <w:shd w:val="clear" w:color="auto" w:fill="FFFFFF"/>
+        <w:spacing w:after="240"/>
+        <w:jc w:val="left"/>
+        <w:rPr>
+          <w:rFonts w:ascii="Segoe UI" w:eastAsia="宋体" w:hAnsi="Segoe UI" w:cs="Segoe UI"/>
+          <w:color w:val="24292E"/>
+          <w:kern w:val="0"/>
+          <w:sz w:val="24"/>
+          <w:szCs w:val="24"/>
+        </w:rPr>
+      </w:pPr>
+      <w:r>
+        <w:rPr>
+          <w:rFonts w:ascii="Segoe UI" w:eastAsia="宋体" w:hAnsi="Segoe UI" w:cs="Segoe UI"/>
+          <w:color w:val="24292E"/>
+          <w:kern w:val="0"/>
+          <w:sz w:val="24"/>
+          <w:szCs w:val="24"/>
+        </w:rPr>
+        <w:t>原型为：</w:t>
+      </w:r>
+    </w:p>
+    <w:p>
+      <w:pPr>
+        <w:widowControl/>
+        <w:pBdr>
+          <w:top w:val="single" w:sz="6" w:space="12" w:color="CCCCCC"/>
+          <w:left w:val="single" w:sz="6" w:space="12" w:color="CCCCCC"/>
+          <w:bottom w:val="single" w:sz="6" w:space="12" w:color="CCCCCC"/>
+          <w:right w:val="single" w:sz="6" w:space="12" w:color="CCCCCC"/>
+        </w:pBdr>
+        <w:shd w:val="clear" w:color="auto" w:fill="333333"/>
+        <w:tabs>
+          <w:tab w:val="left" w:pos="916"/>
+          <w:tab w:val="left" w:pos="1832"/>
+          <w:tab w:val="left" w:pos="2748"/>
+          <w:tab w:val="left" w:pos="3664"/>
+          <w:tab w:val="left" w:pos="4580"/>
+          <w:tab w:val="left" w:pos="5496"/>
+          <w:tab w:val="left" w:pos="6412"/>
+          <w:tab w:val="left" w:pos="7328"/>
+          <w:tab w:val="left" w:pos="8244"/>
+          <w:tab w:val="left" w:pos="9160"/>
+          <w:tab w:val="left" w:pos="10076"/>
+          <w:tab w:val="left" w:pos="10992"/>
+          <w:tab w:val="left" w:pos="11908"/>
+          <w:tab w:val="left" w:pos="12824"/>
+          <w:tab w:val="left" w:pos="13740"/>
+          <w:tab w:val="left" w:pos="14656"/>
+        </w:tabs>
+        <w:jc w:val="left"/>
+        <w:rPr>
+          <w:rFonts w:ascii="Consolas" w:eastAsia="宋体" w:hAnsi="Consolas" w:cs="宋体"/>
+          <w:color w:val="F8F8F2"/>
+          <w:kern w:val="0"/>
+          <w:sz w:val="20"/>
+          <w:szCs w:val="20"/>
+          <w:bdr w:val="none" w:sz="0" w:space="0" w:color="auto" w:frame="1"/>
+        </w:rPr>
+      </w:pPr>
+      <w:r>
+        <w:rPr>
+          <w:rFonts w:ascii="Consolas" w:eastAsia="宋体" w:hAnsi="Consolas" w:cs="宋体"/>
+          <w:color w:val="F92672"/>
+          <w:kern w:val="0"/>
+          <w:sz w:val="20"/>
+          <w:szCs w:val="20"/>
+          <w:bdr w:val="none" w:sz="0" w:space="0" w:color="auto" w:frame="1"/>
+        </w:rPr>
+        <w:t>public</w:t>
+      </w:r>
+      <w:r>
+        <w:rPr>
+          <w:rFonts w:ascii="Consolas" w:eastAsia="宋体" w:hAnsi="Consolas" w:cs="宋体"/>
+          <w:color w:val="F8F8F2"/>
+          <w:kern w:val="0"/>
+          <w:sz w:val="20"/>
+          <w:szCs w:val="20"/>
+          <w:bdr w:val="none" w:sz="0" w:space="0" w:color="auto" w:frame="1"/>
+        </w:rPr>
+        <w:t xml:space="preserve"> </w:t>
+      </w:r>
+      <w:r>
+        <w:rPr>
+          <w:rFonts w:ascii="Consolas" w:eastAsia="宋体" w:hAnsi="Consolas" w:cs="宋体"/>
+          <w:color w:val="F92672"/>
+          <w:kern w:val="0"/>
+          <w:sz w:val="20"/>
+          <w:szCs w:val="20"/>
+          <w:bdr w:val="none" w:sz="0" w:space="0" w:color="auto" w:frame="1"/>
+        </w:rPr>
+        <w:t>final</w:t>
+      </w:r>
+      <w:r>
+        <w:rPr>
+          <w:rFonts w:ascii="Consolas" w:eastAsia="宋体" w:hAnsi="Consolas" w:cs="宋体"/>
+          <w:color w:val="F8F8F2"/>
+          <w:kern w:val="0"/>
+          <w:sz w:val="20"/>
+          <w:szCs w:val="20"/>
+          <w:bdr w:val="none" w:sz="0" w:space="0" w:color="auto" w:frame="1"/>
+        </w:rPr>
+        <w:t xml:space="preserve"> </w:t>
+      </w:r>
+      <w:r>
+        <w:rPr>
+          <w:rFonts w:ascii="Consolas" w:eastAsia="宋体" w:hAnsi="Consolas" w:cs="宋体"/>
+          <w:color w:val="F92672"/>
+          <w:kern w:val="0"/>
+          <w:sz w:val="20"/>
+          <w:szCs w:val="20"/>
+          <w:bdr w:val="none" w:sz="0" w:space="0" w:color="auto" w:frame="1"/>
+        </w:rPr>
+        <w:t>int</w:t>
+      </w:r>
+      <w:r>
+        <w:rPr>
+          <w:rFonts w:ascii="Consolas" w:eastAsia="宋体" w:hAnsi="Consolas" w:cs="宋体"/>
+          <w:color w:val="F8F8F2"/>
+          <w:kern w:val="0"/>
+          <w:sz w:val="20"/>
+          <w:szCs w:val="20"/>
+          <w:bdr w:val="none" w:sz="0" w:space="0" w:color="auto" w:frame="1"/>
+        </w:rPr>
+        <w:t xml:space="preserve"> </w:t>
+      </w:r>
+      <w:proofErr w:type="gramStart"/>
+      <w:r>
+        <w:rPr>
+          <w:rFonts w:ascii="Consolas" w:eastAsia="宋体" w:hAnsi="Consolas" w:cs="宋体"/>
+          <w:color w:val="A6E22E"/>
+          <w:kern w:val="0"/>
+          <w:sz w:val="20"/>
+          <w:szCs w:val="20"/>
+          <w:bdr w:val="none" w:sz="0" w:space="0" w:color="auto" w:frame="1"/>
+        </w:rPr>
+        <w:t>broadcastIntent</w:t>
+      </w:r>
+      <w:r>
+        <w:rPr>
+          <w:rFonts w:ascii="Consolas" w:eastAsia="宋体" w:hAnsi="Consolas" w:cs="宋体"/>
+          <w:color w:val="F8F8F2"/>
+          <w:kern w:val="0"/>
+          <w:sz w:val="20"/>
+          <w:szCs w:val="20"/>
+          <w:bdr w:val="none" w:sz="0" w:space="0" w:color="auto" w:frame="1"/>
+        </w:rPr>
+        <w:t>(</w:t>
+      </w:r>
+      <w:proofErr w:type="gramEnd"/>
+      <w:r>
+        <w:rPr>
+          <w:rFonts w:ascii="Consolas" w:eastAsia="宋体" w:hAnsi="Consolas" w:cs="宋体"/>
+          <w:color w:val="F8F8F2"/>
+          <w:kern w:val="0"/>
+          <w:sz w:val="20"/>
+          <w:szCs w:val="20"/>
+          <w:bdr w:val="none" w:sz="0" w:space="0" w:color="auto" w:frame="1"/>
+        </w:rPr>
+        <w:t>IApplicationThread caller,</w:t>
+      </w:r>
+    </w:p>
+    <w:p>
+      <w:pPr>
+        <w:widowControl/>
+        <w:pBdr>
+          <w:top w:val="single" w:sz="6" w:space="12" w:color="CCCCCC"/>
+          <w:left w:val="single" w:sz="6" w:space="12" w:color="CCCCCC"/>
+          <w:bottom w:val="single" w:sz="6" w:space="12" w:color="CCCCCC"/>
+          <w:right w:val="single" w:sz="6" w:space="12" w:color="CCCCCC"/>
+        </w:pBdr>
+        <w:shd w:val="clear" w:color="auto" w:fill="333333"/>
+        <w:tabs>
+          <w:tab w:val="left" w:pos="916"/>
+          <w:tab w:val="left" w:pos="1832"/>
+          <w:tab w:val="left" w:pos="2748"/>
+          <w:tab w:val="left" w:pos="3664"/>
+          <w:tab w:val="left" w:pos="4580"/>
+          <w:tab w:val="left" w:pos="5496"/>
+          <w:tab w:val="left" w:pos="6412"/>
+          <w:tab w:val="left" w:pos="7328"/>
+          <w:tab w:val="left" w:pos="8244"/>
+          <w:tab w:val="left" w:pos="9160"/>
+          <w:tab w:val="left" w:pos="10076"/>
+          <w:tab w:val="left" w:pos="10992"/>
+          <w:tab w:val="left" w:pos="11908"/>
+          <w:tab w:val="left" w:pos="12824"/>
+          <w:tab w:val="left" w:pos="13740"/>
+          <w:tab w:val="left" w:pos="14656"/>
+        </w:tabs>
+        <w:jc w:val="left"/>
+        <w:rPr>
+          <w:rFonts w:ascii="Consolas" w:eastAsia="宋体" w:hAnsi="Consolas" w:cs="宋体"/>
+          <w:color w:val="F8F8F2"/>
+          <w:kern w:val="0"/>
+          <w:sz w:val="20"/>
+          <w:szCs w:val="20"/>
+          <w:bdr w:val="none" w:sz="0" w:space="0" w:color="auto" w:frame="1"/>
+        </w:rPr>
+      </w:pPr>
+      <w:r>
+        <w:rPr>
+          <w:rFonts w:ascii="Consolas" w:eastAsia="宋体" w:hAnsi="Consolas" w:cs="宋体"/>
+          <w:color w:val="F8F8F2"/>
+          <w:kern w:val="0"/>
+          <w:sz w:val="20"/>
+          <w:szCs w:val="20"/>
+          <w:bdr w:val="none" w:sz="0" w:space="0" w:color="auto" w:frame="1"/>
+        </w:rPr>
+        <w:t xml:space="preserve">        Intent intent, String resolvedType, IIntentReceiver resultTo,</w:t>
+      </w:r>
+    </w:p>
+    <w:p>
+      <w:pPr>
+        <w:widowControl/>
+        <w:pBdr>
+          <w:top w:val="single" w:sz="6" w:space="12" w:color="CCCCCC"/>
+          <w:left w:val="single" w:sz="6" w:space="12" w:color="CCCCCC"/>
+          <w:bottom w:val="single" w:sz="6" w:space="12" w:color="CCCCCC"/>
+          <w:right w:val="single" w:sz="6" w:space="12" w:color="CCCCCC"/>
+        </w:pBdr>
+        <w:shd w:val="clear" w:color="auto" w:fill="333333"/>
+        <w:tabs>
+          <w:tab w:val="left" w:pos="916"/>
+          <w:tab w:val="left" w:pos="1832"/>
+          <w:tab w:val="left" w:pos="2748"/>
+          <w:tab w:val="left" w:pos="3664"/>
+          <w:tab w:val="left" w:pos="4580"/>
+          <w:tab w:val="left" w:pos="5496"/>
+          <w:tab w:val="left" w:pos="6412"/>
+          <w:tab w:val="left" w:pos="7328"/>
+          <w:tab w:val="left" w:pos="8244"/>
+          <w:tab w:val="left" w:pos="9160"/>
+          <w:tab w:val="left" w:pos="10076"/>
+          <w:tab w:val="left" w:pos="10992"/>
+          <w:tab w:val="left" w:pos="11908"/>
+          <w:tab w:val="left" w:pos="12824"/>
+          <w:tab w:val="left" w:pos="13740"/>
+          <w:tab w:val="left" w:pos="14656"/>
+        </w:tabs>
+        <w:jc w:val="left"/>
+        <w:rPr>
+          <w:rFonts w:ascii="Consolas" w:eastAsia="宋体" w:hAnsi="Consolas" w:cs="宋体"/>
+          <w:color w:val="F8F8F2"/>
+          <w:kern w:val="0"/>
+          <w:sz w:val="20"/>
+          <w:szCs w:val="20"/>
+          <w:bdr w:val="none" w:sz="0" w:space="0" w:color="auto" w:frame="1"/>
+        </w:rPr>
+      </w:pPr>
+      <w:r>
+        <w:rPr>
+          <w:rFonts w:ascii="Consolas" w:eastAsia="宋体" w:hAnsi="Consolas" w:cs="宋体"/>
+          <w:color w:val="F8F8F2"/>
+          <w:kern w:val="0"/>
+          <w:sz w:val="20"/>
+          <w:szCs w:val="20"/>
+          <w:bdr w:val="none" w:sz="0" w:space="0" w:color="auto" w:frame="1"/>
+        </w:rPr>
+        <w:t xml:space="preserve">        </w:t>
+      </w:r>
+      <w:r>
+        <w:rPr>
+          <w:rFonts w:ascii="Consolas" w:eastAsia="宋体" w:hAnsi="Consolas" w:cs="宋体"/>
+          <w:color w:val="F92672"/>
+          <w:kern w:val="0"/>
+          <w:sz w:val="20"/>
+          <w:szCs w:val="20"/>
+          <w:bdr w:val="none" w:sz="0" w:space="0" w:color="auto" w:frame="1"/>
+        </w:rPr>
+        <w:t>int</w:t>
+      </w:r>
+      <w:r>
+        <w:rPr>
+          <w:rFonts w:ascii="Consolas" w:eastAsia="宋体" w:hAnsi="Consolas" w:cs="宋体"/>
+          <w:color w:val="F8F8F2"/>
+          <w:kern w:val="0"/>
+          <w:sz w:val="20"/>
+          <w:szCs w:val="20"/>
+          <w:bdr w:val="none" w:sz="0" w:space="0" w:color="auto" w:frame="1"/>
+        </w:rPr>
+        <w:t xml:space="preserve"> resultCode, String resultData, Bundle resultExtras,</w:t>
+      </w:r>
+    </w:p>
+    <w:p>
+      <w:pPr>
+        <w:widowControl/>
+        <w:pBdr>
+          <w:top w:val="single" w:sz="6" w:space="12" w:color="CCCCCC"/>
+          <w:left w:val="single" w:sz="6" w:space="12" w:color="CCCCCC"/>
+          <w:bottom w:val="single" w:sz="6" w:space="12" w:color="CCCCCC"/>
+          <w:right w:val="single" w:sz="6" w:space="12" w:color="CCCCCC"/>
+        </w:pBdr>
+        <w:shd w:val="clear" w:color="auto" w:fill="333333"/>
+        <w:tabs>
+          <w:tab w:val="left" w:pos="916"/>
+          <w:tab w:val="left" w:pos="1832"/>
+          <w:tab w:val="left" w:pos="2748"/>
+          <w:tab w:val="left" w:pos="3664"/>
+          <w:tab w:val="left" w:pos="4580"/>
+          <w:tab w:val="left" w:pos="5496"/>
+          <w:tab w:val="left" w:pos="6412"/>
+          <w:tab w:val="left" w:pos="7328"/>
+          <w:tab w:val="left" w:pos="8244"/>
+          <w:tab w:val="left" w:pos="9160"/>
+          <w:tab w:val="left" w:pos="10076"/>
+          <w:tab w:val="left" w:pos="10992"/>
+          <w:tab w:val="left" w:pos="11908"/>
+          <w:tab w:val="left" w:pos="12824"/>
+          <w:tab w:val="left" w:pos="13740"/>
+          <w:tab w:val="left" w:pos="14656"/>
+        </w:tabs>
+        <w:jc w:val="left"/>
+        <w:rPr>
+          <w:rFonts w:ascii="Consolas" w:eastAsia="宋体" w:hAnsi="Consolas" w:cs="宋体"/>
+          <w:color w:val="F8F8F2"/>
+          <w:kern w:val="0"/>
+          <w:sz w:val="20"/>
+          <w:szCs w:val="20"/>
+          <w:bdr w:val="none" w:sz="0" w:space="0" w:color="auto" w:frame="1"/>
+        </w:rPr>
+      </w:pPr>
+      <w:r>
+        <w:rPr>
+          <w:rFonts w:ascii="Consolas" w:eastAsia="宋体" w:hAnsi="Consolas" w:cs="宋体"/>
+          <w:color w:val="F8F8F2"/>
+          <w:kern w:val="0"/>
+          <w:sz w:val="20"/>
+          <w:szCs w:val="20"/>
+          <w:bdr w:val="none" w:sz="0" w:space="0" w:color="auto" w:frame="1"/>
+        </w:rPr>
+        <w:t xml:space="preserve">        </w:t>
+      </w:r>
+      <w:proofErr w:type="gramStart"/>
+      <w:r>
+        <w:rPr>
+          <w:rFonts w:ascii="Consolas" w:eastAsia="宋体" w:hAnsi="Consolas" w:cs="宋体"/>
+          <w:color w:val="F8F8F2"/>
+          <w:kern w:val="0"/>
+          <w:sz w:val="20"/>
+          <w:szCs w:val="20"/>
+          <w:bdr w:val="none" w:sz="0" w:space="0" w:color="auto" w:frame="1"/>
+        </w:rPr>
+        <w:t>String[</w:t>
+      </w:r>
+      <w:proofErr w:type="gramEnd"/>
+      <w:r>
+        <w:rPr>
+          <w:rFonts w:ascii="Consolas" w:eastAsia="宋体" w:hAnsi="Consolas" w:cs="宋体"/>
+          <w:color w:val="F8F8F2"/>
+          <w:kern w:val="0"/>
+          <w:sz w:val="20"/>
+          <w:szCs w:val="20"/>
+          <w:bdr w:val="none" w:sz="0" w:space="0" w:color="auto" w:frame="1"/>
+        </w:rPr>
+        <w:t xml:space="preserve">] requiredPermissions, </w:t>
+      </w:r>
+      <w:r>
+        <w:rPr>
+          <w:rFonts w:ascii="Consolas" w:eastAsia="宋体" w:hAnsi="Consolas" w:cs="宋体"/>
+          <w:color w:val="F92672"/>
+          <w:kern w:val="0"/>
+          <w:sz w:val="20"/>
+          <w:szCs w:val="20"/>
+          <w:bdr w:val="none" w:sz="0" w:space="0" w:color="auto" w:frame="1"/>
+        </w:rPr>
+        <w:t>int</w:t>
+      </w:r>
+      <w:r>
+        <w:rPr>
+          <w:rFonts w:ascii="Consolas" w:eastAsia="宋体" w:hAnsi="Consolas" w:cs="宋体"/>
+          <w:color w:val="F8F8F2"/>
+          <w:kern w:val="0"/>
+          <w:sz w:val="20"/>
+          <w:szCs w:val="20"/>
+          <w:bdr w:val="none" w:sz="0" w:space="0" w:color="auto" w:frame="1"/>
+        </w:rPr>
+        <w:t xml:space="preserve"> appOp, Bundle options,</w:t>
+      </w:r>
+    </w:p>
+    <w:p>
+      <w:pPr>
+        <w:widowControl/>
+        <w:pBdr>
+          <w:top w:val="single" w:sz="6" w:space="12" w:color="CCCCCC"/>
+          <w:left w:val="single" w:sz="6" w:space="12" w:color="CCCCCC"/>
+          <w:bottom w:val="single" w:sz="6" w:space="12" w:color="CCCCCC"/>
+          <w:right w:val="single" w:sz="6" w:space="12" w:color="CCCCCC"/>
+        </w:pBdr>
+        <w:shd w:val="clear" w:color="auto" w:fill="333333"/>
+        <w:tabs>
+          <w:tab w:val="left" w:pos="916"/>
+          <w:tab w:val="left" w:pos="1832"/>
+          <w:tab w:val="left" w:pos="2748"/>
+          <w:tab w:val="left" w:pos="3664"/>
+          <w:tab w:val="left" w:pos="4580"/>
+          <w:tab w:val="left" w:pos="5496"/>
+          <w:tab w:val="left" w:pos="6412"/>
+          <w:tab w:val="left" w:pos="7328"/>
+          <w:tab w:val="left" w:pos="8244"/>
+          <w:tab w:val="left" w:pos="9160"/>
+          <w:tab w:val="left" w:pos="10076"/>
+          <w:tab w:val="left" w:pos="10992"/>
+          <w:tab w:val="left" w:pos="11908"/>
+          <w:tab w:val="left" w:pos="12824"/>
+          <w:tab w:val="left" w:pos="13740"/>
+          <w:tab w:val="left" w:pos="14656"/>
+        </w:tabs>
+        <w:wordWrap w:val="0"/>
+        <w:jc w:val="left"/>
+        <w:rPr>
+          <w:rFonts w:ascii="Consolas" w:eastAsia="宋体" w:hAnsi="Consolas" w:cs="宋体"/>
+          <w:color w:val="F8F8F2"/>
+          <w:kern w:val="0"/>
+          <w:sz w:val="20"/>
+          <w:szCs w:val="20"/>
+        </w:rPr>
+      </w:pPr>
+      <w:r>
+        <w:rPr>
+          <w:rFonts w:ascii="Consolas" w:eastAsia="宋体" w:hAnsi="Consolas" w:cs="宋体"/>
+          <w:color w:val="F8F8F2"/>
+          <w:kern w:val="0"/>
+          <w:sz w:val="20"/>
+          <w:szCs w:val="20"/>
+          <w:bdr w:val="none" w:sz="0" w:space="0" w:color="auto" w:frame="1"/>
+        </w:rPr>
+        <w:t xml:space="preserve">        </w:t>
+      </w:r>
+      <w:r>
+        <w:rPr>
+          <w:rFonts w:ascii="Consolas" w:eastAsia="宋体" w:hAnsi="Consolas" w:cs="宋体"/>
+          <w:color w:val="F92672"/>
+          <w:kern w:val="0"/>
+          <w:sz w:val="20"/>
+          <w:szCs w:val="20"/>
+          <w:bdr w:val="none" w:sz="0" w:space="0" w:color="auto" w:frame="1"/>
+        </w:rPr>
+        <w:t>boolean</w:t>
+      </w:r>
+      <w:r>
+        <w:rPr>
+          <w:rFonts w:ascii="Consolas" w:eastAsia="宋体" w:hAnsi="Consolas" w:cs="宋体"/>
+          <w:color w:val="F8F8F2"/>
+          <w:kern w:val="0"/>
+          <w:sz w:val="20"/>
+          <w:szCs w:val="20"/>
+          <w:bdr w:val="none" w:sz="0" w:space="0" w:color="auto" w:frame="1"/>
+        </w:rPr>
+        <w:t xml:space="preserve"> serialized, </w:t>
+      </w:r>
+      <w:r>
+        <w:rPr>
+          <w:rFonts w:ascii="Consolas" w:eastAsia="宋体" w:hAnsi="Consolas" w:cs="宋体"/>
+          <w:color w:val="F92672"/>
+          <w:kern w:val="0"/>
+          <w:sz w:val="20"/>
+          <w:szCs w:val="20"/>
+          <w:bdr w:val="none" w:sz="0" w:space="0" w:color="auto" w:frame="1"/>
+        </w:rPr>
+        <w:t>boolean</w:t>
+      </w:r>
+      <w:r>
+        <w:rPr>
+          <w:rFonts w:ascii="Consolas" w:eastAsia="宋体" w:hAnsi="Consolas" w:cs="宋体"/>
+          <w:color w:val="F8F8F2"/>
+          <w:kern w:val="0"/>
+          <w:sz w:val="20"/>
+          <w:szCs w:val="20"/>
+          <w:bdr w:val="none" w:sz="0" w:space="0" w:color="auto" w:frame="1"/>
+        </w:rPr>
+        <w:t xml:space="preserve"> sticky, </w:t>
+      </w:r>
+      <w:r>
+        <w:rPr>
+          <w:rFonts w:ascii="Consolas" w:eastAsia="宋体" w:hAnsi="Consolas" w:cs="宋体"/>
+          <w:color w:val="F92672"/>
+          <w:kern w:val="0"/>
+          <w:sz w:val="20"/>
+          <w:szCs w:val="20"/>
+          <w:bdr w:val="none" w:sz="0" w:space="0" w:color="auto" w:frame="1"/>
+        </w:rPr>
+        <w:t>int</w:t>
+      </w:r>
+      <w:r>
+        <w:rPr>
+          <w:rFonts w:ascii="Consolas" w:eastAsia="宋体" w:hAnsi="Consolas" w:cs="宋体"/>
+          <w:color w:val="F8F8F2"/>
+          <w:kern w:val="0"/>
+          <w:sz w:val="20"/>
+          <w:szCs w:val="20"/>
+          <w:bdr w:val="none" w:sz="0" w:space="0" w:color="auto" w:frame="1"/>
+        </w:rPr>
+        <w:t xml:space="preserve"> userId) {</w:t>
+      </w:r>
+    </w:p>
+    <w:p/>
+    <w:p/>
+    <w:p/>
+    <w:p>
+      <w:r>
+        <w:rPr>
+          <w:rFonts w:hint="eastAsia"/>
+        </w:rPr>
+        <w:t>AMS</w:t>
+      </w:r>
+    </w:p>
+    <w:p>
+      <w:pPr>
+        <w:widowControl/>
+        <w:shd w:val="clear" w:color="auto" w:fill="FFFFFF"/>
+        <w:tabs>
+          <w:tab w:val="left" w:pos="916"/>
+          <w:tab w:val="left" w:pos="1832"/>
+          <w:tab w:val="left" w:pos="2748"/>
+          <w:tab w:val="left" w:pos="3664"/>
+          <w:tab w:val="left" w:pos="4580"/>
+          <w:tab w:val="left" w:pos="5496"/>
+          <w:tab w:val="left" w:pos="6412"/>
+          <w:tab w:val="left" w:pos="7328"/>
+          <w:tab w:val="left" w:pos="8244"/>
+          <w:tab w:val="left" w:pos="9160"/>
+          <w:tab w:val="left" w:pos="10076"/>
+          <w:tab w:val="left" w:pos="10992"/>
+          <w:tab w:val="left" w:pos="11908"/>
+          <w:tab w:val="left" w:pos="12824"/>
+          <w:tab w:val="left" w:pos="13740"/>
+          <w:tab w:val="left" w:pos="14656"/>
+        </w:tabs>
+        <w:jc w:val="left"/>
+        <w:rPr>
+          <w:rFonts w:ascii="宋体" w:eastAsia="宋体" w:hAnsi="宋体" w:cs="宋体"/>
+          <w:color w:val="000000"/>
+          <w:kern w:val="0"/>
+          <w:sz w:val="18"/>
+          <w:szCs w:val="18"/>
+        </w:rPr>
+      </w:pPr>
+      <w:r>
+        <w:rPr>
+          <w:rFonts w:ascii="宋体" w:eastAsia="宋体" w:hAnsi="宋体" w:cs="宋体" w:hint="eastAsia"/>
+          <w:b/>
+          <w:bCs/>
+          <w:color w:val="000080"/>
+          <w:kern w:val="0"/>
+          <w:sz w:val="18"/>
+          <w:szCs w:val="18"/>
+        </w:rPr>
+        <w:t xml:space="preserve">final int </w:t>
+      </w:r>
+      <w:proofErr w:type="gramStart"/>
+      <w:r>
+        <w:rPr>
+          <w:rFonts w:ascii="宋体" w:eastAsia="宋体" w:hAnsi="宋体" w:cs="宋体" w:hint="eastAsia"/>
+          <w:color w:val="000000"/>
+          <w:kern w:val="0"/>
+          <w:sz w:val="18"/>
+          <w:szCs w:val="18"/>
+        </w:rPr>
+        <w:t>broadcastIntentLocked(</w:t>
+      </w:r>
+      <w:proofErr w:type="gramEnd"/>
+      <w:r>
+        <w:rPr>
+          <w:rFonts w:ascii="宋体" w:eastAsia="宋体" w:hAnsi="宋体" w:cs="宋体" w:hint="eastAsia"/>
+          <w:color w:val="000000"/>
+          <w:kern w:val="0"/>
+          <w:sz w:val="18"/>
+          <w:szCs w:val="18"/>
+        </w:rPr>
+        <w:t>ProcessRecord callerApp,</w:t>
+      </w:r>
+      <w:r>
+        <w:rPr>
+          <w:rFonts w:ascii="宋体" w:eastAsia="宋体" w:hAnsi="宋体" w:cs="宋体" w:hint="eastAsia"/>
+          <w:color w:val="000000"/>
+          <w:kern w:val="0"/>
+          <w:sz w:val="18"/>
+          <w:szCs w:val="18"/>
+        </w:rPr>
+        <w:br/>
+        <w:t xml:space="preserve">        String callerPackage, Intent intent, String resolvedType,</w:t>
+      </w:r>
+      <w:r>
+        <w:rPr>
+          <w:rFonts w:ascii="宋体" w:eastAsia="宋体" w:hAnsi="宋体" w:cs="宋体" w:hint="eastAsia"/>
+          <w:color w:val="000000"/>
+          <w:kern w:val="0"/>
+          <w:sz w:val="18"/>
+          <w:szCs w:val="18"/>
+        </w:rPr>
+        <w:br/>
+        <w:t xml:space="preserve">        IIntentReceiver resultTo, </w:t>
+      </w:r>
+      <w:r>
+        <w:rPr>
+          <w:rFonts w:ascii="宋体" w:eastAsia="宋体" w:hAnsi="宋体" w:cs="宋体" w:hint="eastAsia"/>
+          <w:b/>
+          <w:bCs/>
+          <w:color w:val="000080"/>
+          <w:kern w:val="0"/>
+          <w:sz w:val="18"/>
+          <w:szCs w:val="18"/>
+        </w:rPr>
+        <w:t xml:space="preserve">int </w:t>
+      </w:r>
+      <w:r>
+        <w:rPr>
+          <w:rFonts w:ascii="宋体" w:eastAsia="宋体" w:hAnsi="宋体" w:cs="宋体" w:hint="eastAsia"/>
+          <w:color w:val="000000"/>
+          <w:kern w:val="0"/>
+          <w:sz w:val="18"/>
+          <w:szCs w:val="18"/>
+        </w:rPr>
+        <w:t>resultCode, String resultData,</w:t>
+      </w:r>
+      <w:r>
+        <w:rPr>
+          <w:rFonts w:ascii="宋体" w:eastAsia="宋体" w:hAnsi="宋体" w:cs="宋体" w:hint="eastAsia"/>
+          <w:color w:val="000000"/>
+          <w:kern w:val="0"/>
+          <w:sz w:val="18"/>
+          <w:szCs w:val="18"/>
+        </w:rPr>
+        <w:br/>
+        <w:t xml:space="preserve">        Bundle resultExtras, String[] requiredPermissions, </w:t>
+      </w:r>
+      <w:r>
+        <w:rPr>
+          <w:rFonts w:ascii="宋体" w:eastAsia="宋体" w:hAnsi="宋体" w:cs="宋体" w:hint="eastAsia"/>
+          <w:b/>
+          <w:bCs/>
+          <w:color w:val="000080"/>
+          <w:kern w:val="0"/>
+          <w:sz w:val="18"/>
+          <w:szCs w:val="18"/>
+        </w:rPr>
+        <w:t xml:space="preserve">int </w:t>
+      </w:r>
+      <w:r>
+        <w:rPr>
+          <w:rFonts w:ascii="宋体" w:eastAsia="宋体" w:hAnsi="宋体" w:cs="宋体" w:hint="eastAsia"/>
+          <w:color w:val="000000"/>
+          <w:kern w:val="0"/>
+          <w:sz w:val="18"/>
+          <w:szCs w:val="18"/>
+        </w:rPr>
+        <w:t>appOp, Bundle bOptions,</w:t>
+      </w:r>
+      <w:r>
+        <w:rPr>
+          <w:rFonts w:ascii="宋体" w:eastAsia="宋体" w:hAnsi="宋体" w:cs="宋体" w:hint="eastAsia"/>
+          <w:color w:val="000000"/>
+          <w:kern w:val="0"/>
+          <w:sz w:val="18"/>
+          <w:szCs w:val="18"/>
+        </w:rPr>
+        <w:br/>
+        <w:t xml:space="preserve">        </w:t>
+      </w:r>
+      <w:r>
+        <w:rPr>
+          <w:rFonts w:ascii="宋体" w:eastAsia="宋体" w:hAnsi="宋体" w:cs="宋体" w:hint="eastAsia"/>
+          <w:b/>
+          <w:bCs/>
+          <w:color w:val="000080"/>
+          <w:kern w:val="0"/>
+          <w:sz w:val="18"/>
+          <w:szCs w:val="18"/>
+        </w:rPr>
+        <w:t xml:space="preserve">boolean </w:t>
+      </w:r>
+      <w:r>
+        <w:rPr>
+          <w:rFonts w:ascii="宋体" w:eastAsia="宋体" w:hAnsi="宋体" w:cs="宋体" w:hint="eastAsia"/>
+          <w:color w:val="000000"/>
+          <w:kern w:val="0"/>
+          <w:sz w:val="18"/>
+          <w:szCs w:val="18"/>
+        </w:rPr>
+        <w:t xml:space="preserve">ordered, </w:t>
+      </w:r>
+      <w:r>
+        <w:rPr>
+          <w:rFonts w:ascii="宋体" w:eastAsia="宋体" w:hAnsi="宋体" w:cs="宋体" w:hint="eastAsia"/>
+          <w:b/>
+          <w:bCs/>
+          <w:color w:val="000080"/>
+          <w:kern w:val="0"/>
+          <w:sz w:val="18"/>
+          <w:szCs w:val="18"/>
+        </w:rPr>
+        <w:t xml:space="preserve">boolean </w:t>
+      </w:r>
+      <w:r>
+        <w:rPr>
+          <w:rFonts w:ascii="宋体" w:eastAsia="宋体" w:hAnsi="宋体" w:cs="宋体" w:hint="eastAsia"/>
+          <w:color w:val="000000"/>
+          <w:kern w:val="0"/>
+          <w:sz w:val="18"/>
+          <w:szCs w:val="18"/>
+        </w:rPr>
+        <w:t xml:space="preserve">sticky, </w:t>
+      </w:r>
+      <w:r>
+        <w:rPr>
+          <w:rFonts w:ascii="宋体" w:eastAsia="宋体" w:hAnsi="宋体" w:cs="宋体" w:hint="eastAsia"/>
+          <w:b/>
+          <w:bCs/>
+          <w:color w:val="000080"/>
+          <w:kern w:val="0"/>
+          <w:sz w:val="18"/>
+          <w:szCs w:val="18"/>
+        </w:rPr>
+        <w:t xml:space="preserve">int </w:t>
+      </w:r>
+      <w:r>
+        <w:rPr>
+          <w:rFonts w:ascii="宋体" w:eastAsia="宋体" w:hAnsi="宋体" w:cs="宋体" w:hint="eastAsia"/>
+          <w:color w:val="000000"/>
+          <w:kern w:val="0"/>
+          <w:sz w:val="18"/>
+          <w:szCs w:val="18"/>
+        </w:rPr>
+        <w:t xml:space="preserve">callingPid, </w:t>
+      </w:r>
+      <w:r>
+        <w:rPr>
+          <w:rFonts w:ascii="宋体" w:eastAsia="宋体" w:hAnsi="宋体" w:cs="宋体" w:hint="eastAsia"/>
+          <w:b/>
+          <w:bCs/>
+          <w:color w:val="000080"/>
+          <w:kern w:val="0"/>
+          <w:sz w:val="18"/>
+          <w:szCs w:val="18"/>
+        </w:rPr>
+        <w:t xml:space="preserve">int </w:t>
+      </w:r>
+      <w:r>
+        <w:rPr>
+          <w:rFonts w:ascii="宋体" w:eastAsia="宋体" w:hAnsi="宋体" w:cs="宋体" w:hint="eastAsia"/>
+          <w:color w:val="000000"/>
+          <w:kern w:val="0"/>
+          <w:sz w:val="18"/>
+          <w:szCs w:val="18"/>
+        </w:rPr>
+        <w:t xml:space="preserve">callingUid, </w:t>
+      </w:r>
+      <w:r>
+        <w:rPr>
+          <w:rFonts w:ascii="宋体" w:eastAsia="宋体" w:hAnsi="宋体" w:cs="宋体" w:hint="eastAsia"/>
+          <w:b/>
+          <w:bCs/>
+          <w:color w:val="000080"/>
+          <w:kern w:val="0"/>
+          <w:sz w:val="18"/>
+          <w:szCs w:val="18"/>
+        </w:rPr>
+        <w:t xml:space="preserve">int </w:t>
+      </w:r>
+      <w:r>
+        <w:rPr>
+          <w:rFonts w:ascii="宋体" w:eastAsia="宋体" w:hAnsi="宋体" w:cs="宋体" w:hint="eastAsia"/>
+          <w:color w:val="000000"/>
+          <w:kern w:val="0"/>
+          <w:sz w:val="18"/>
+          <w:szCs w:val="18"/>
+        </w:rPr>
+        <w:t>userId) {</w:t>
+      </w:r>
+    </w:p>
+    <w:p>
+      <w:pPr>
+        <w:rPr>
+          <w:rFonts w:hint="eastAsia"/>
+        </w:rPr>
+      </w:pPr>
+    </w:p>
+    <w:p>
+      <w:pPr>
+        <w:widowControl/>
+        <w:shd w:val="clear" w:color="auto" w:fill="FFFFFF"/>
+        <w:tabs>
+          <w:tab w:val="left" w:pos="916"/>
+          <w:tab w:val="left" w:pos="1832"/>
+          <w:tab w:val="left" w:pos="2748"/>
+          <w:tab w:val="left" w:pos="3664"/>
+          <w:tab w:val="left" w:pos="4580"/>
+          <w:tab w:val="left" w:pos="5496"/>
+          <w:tab w:val="left" w:pos="6412"/>
+          <w:tab w:val="left" w:pos="7328"/>
+          <w:tab w:val="left" w:pos="8244"/>
+          <w:tab w:val="left" w:pos="9160"/>
+          <w:tab w:val="left" w:pos="10076"/>
+          <w:tab w:val="left" w:pos="10992"/>
+          <w:tab w:val="left" w:pos="11908"/>
+          <w:tab w:val="left" w:pos="12824"/>
+          <w:tab w:val="left" w:pos="13740"/>
+          <w:tab w:val="left" w:pos="14656"/>
+        </w:tabs>
+        <w:jc w:val="left"/>
+        <w:rPr>
+          <w:rFonts w:ascii="宋体" w:eastAsia="宋体" w:hAnsi="宋体" w:cs="宋体"/>
+          <w:color w:val="000000"/>
+          <w:kern w:val="0"/>
+          <w:sz w:val="18"/>
+          <w:szCs w:val="18"/>
+        </w:rPr>
+      </w:pPr>
+      <w:r>
+        <w:rPr>
+          <w:rFonts w:ascii="宋体" w:eastAsia="宋体" w:hAnsi="宋体" w:cs="宋体" w:hint="eastAsia"/>
+          <w:b/>
+          <w:bCs/>
+          <w:color w:val="000080"/>
+          <w:kern w:val="0"/>
+          <w:sz w:val="18"/>
+          <w:szCs w:val="18"/>
+        </w:rPr>
+        <w:t xml:space="preserve">boolean </w:t>
+      </w:r>
+      <w:r>
+        <w:rPr>
+          <w:rFonts w:ascii="宋体" w:eastAsia="宋体" w:hAnsi="宋体" w:cs="宋体" w:hint="eastAsia"/>
+          <w:color w:val="000000"/>
+          <w:kern w:val="0"/>
+          <w:sz w:val="18"/>
+          <w:szCs w:val="18"/>
+        </w:rPr>
+        <w:t xml:space="preserve">ordered, </w:t>
+      </w:r>
+    </w:p>
+    <w:p>
+      <w:pPr>
+        <w:rPr>
+          <w:rFonts w:hint="eastAsia"/>
+        </w:rPr>
+      </w:pPr>
+    </w:p>
     <w:p>
       <w:pPr>
         <w:pStyle w:val="3"/>
-      </w:pPr>
-      <w:r>
-        <w:rPr>
-          <w:rFonts w:hint="eastAsia"/>
-        </w:rPr>
-        <w:t>)Ordered broadcast</w:t>
-      </w:r>
-      <w:r>
-        <w:rPr>
-          <w:rFonts w:hint="eastAsia"/>
-        </w:rPr>
-        <w:t>：有序广播</w:t>
-      </w:r>
-    </w:p>
-    <w:p/>
-    <w:p>
-      <w:r>
-        <w:rPr>
-          <w:rFonts w:hint="eastAsia"/>
-        </w:rPr>
-        <w:t>有序广播的有序广播中的“有序”是针对广播接收者而言的，指的是发送出去的广播被</w:t>
-      </w:r>
-      <w:r>
-        <w:rPr>
-          <w:rFonts w:hint="eastAsia"/>
-        </w:rPr>
-        <w:t>BroadcastReceiver</w:t>
-      </w:r>
-      <w:r>
-        <w:rPr>
-          <w:rFonts w:hint="eastAsia"/>
-        </w:rPr>
-        <w:t>按照先后循序接收。有序广播的定义过程与普通广播无异，只是其的主要发送方式变为：</w:t>
-      </w:r>
-      <w:r>
-        <w:rPr>
-          <w:rFonts w:hint="eastAsia"/>
-        </w:rPr>
-        <w:t>sendOrderedBroadcast(intent, receiverPermission, ...)</w:t>
+        <w:rPr>
+          <w:strike/>
+        </w:rPr>
+      </w:pPr>
+      <w:r>
+        <w:rPr>
+          <w:rFonts w:hint="eastAsia"/>
+          <w:strike/>
+        </w:rPr>
+        <w:t>4)Sticky Broadcast</w:t>
+      </w:r>
+      <w:r>
+        <w:rPr>
+          <w:rFonts w:hint="eastAsia"/>
+          <w:strike/>
+        </w:rPr>
+        <w:t>：</w:t>
+      </w:r>
+    </w:p>
+    <w:p>
+      <w:r>
+        <w:rPr>
+          <w:rFonts w:hint="eastAsia"/>
+        </w:rPr>
+        <w:t>粘性广播</w:t>
+      </w:r>
+      <w:r>
+        <w:rPr>
+          <w:rFonts w:hint="eastAsia"/>
+        </w:rPr>
+        <w:t>(</w:t>
+      </w:r>
+      <w:r>
+        <w:rPr>
+          <w:rFonts w:hint="eastAsia"/>
+        </w:rPr>
+        <w:t>在</w:t>
+      </w:r>
+      <w:r>
+        <w:rPr>
+          <w:rFonts w:hint="eastAsia"/>
+        </w:rPr>
+        <w:t xml:space="preserve"> android 5.0/api 21</w:t>
+      </w:r>
+      <w:r>
+        <w:rPr>
+          <w:rFonts w:hint="eastAsia"/>
+        </w:rPr>
+        <w:t>中</w:t>
+      </w:r>
+      <w:r>
+        <w:rPr>
+          <w:rFonts w:hint="eastAsia"/>
+        </w:rPr>
+        <w:t>deprecated,</w:t>
+      </w:r>
+      <w:r>
+        <w:rPr>
+          <w:rFonts w:hint="eastAsia"/>
+        </w:rPr>
+        <w:t>不再推荐使用，相应的还有粘性有序广播，同样已经</w:t>
+      </w:r>
+      <w:r>
+        <w:rPr>
+          <w:rFonts w:hint="eastAsia"/>
+        </w:rPr>
+        <w:t>deprecated)</w:t>
       </w:r>
       <w:r>
         <w:rPr>
@@ -1477,243 +2972,76 @@
         <w:rPr>
           <w:rFonts w:hint="eastAsia"/>
         </w:rPr>
-        <w:t>对于有序广播，其主要特点总结如下：</w:t>
-      </w:r>
-    </w:p>
-    <w:p/>
-    <w:p>
-      <w:r>
-        <w:rPr>
-          <w:rFonts w:hint="eastAsia"/>
-        </w:rPr>
-        <w:t>1&gt;</w:t>
-      </w:r>
-      <w:r>
-        <w:rPr>
-          <w:rFonts w:hint="eastAsia"/>
-        </w:rPr>
-        <w:t>多个</w:t>
-      </w:r>
-      <w:proofErr w:type="gramStart"/>
-      <w:r>
-        <w:rPr>
-          <w:rFonts w:hint="eastAsia"/>
-        </w:rPr>
-        <w:t>具当前</w:t>
-      </w:r>
-      <w:proofErr w:type="gramEnd"/>
-      <w:r>
-        <w:rPr>
-          <w:rFonts w:hint="eastAsia"/>
-        </w:rPr>
-        <w:t>已经注册且有效的</w:t>
-      </w:r>
-      <w:r>
-        <w:rPr>
-          <w:rFonts w:hint="eastAsia"/>
-        </w:rPr>
-        <w:t>BroadcastReceiver</w:t>
-      </w:r>
-      <w:r>
-        <w:rPr>
-          <w:rFonts w:hint="eastAsia"/>
-        </w:rPr>
-        <w:t>接收有序广播时，是按照先后顺序接收的，先后顺序判定标准遵循为：将当前系统中所有有效的动态注册和静态注册的</w:t>
-      </w:r>
-      <w:r>
-        <w:rPr>
-          <w:rFonts w:hint="eastAsia"/>
-        </w:rPr>
-        <w:t>BroadcastReceiver</w:t>
-      </w:r>
-      <w:r>
-        <w:rPr>
-          <w:rFonts w:hint="eastAsia"/>
-        </w:rPr>
-        <w:t>按照</w:t>
-      </w:r>
-      <w:r>
-        <w:rPr>
-          <w:rFonts w:hint="eastAsia"/>
-        </w:rPr>
-        <w:t>priority</w:t>
-      </w:r>
-      <w:r>
-        <w:rPr>
-          <w:rFonts w:hint="eastAsia"/>
-        </w:rPr>
-        <w:t>属性值从大到小排序，对于具有相同的</w:t>
-      </w:r>
-      <w:r>
-        <w:rPr>
-          <w:rFonts w:hint="eastAsia"/>
-        </w:rPr>
-        <w:t>priority</w:t>
-      </w:r>
-      <w:r>
-        <w:rPr>
-          <w:rFonts w:hint="eastAsia"/>
-        </w:rPr>
-        <w:t>的动态广播和静态广播，动态广播会排在前面。</w:t>
-      </w:r>
-    </w:p>
-    <w:p/>
-    <w:p>
-      <w:r>
-        <w:rPr>
-          <w:rFonts w:hint="eastAsia"/>
-        </w:rPr>
-        <w:t>2&gt;</w:t>
-      </w:r>
-      <w:r>
-        <w:rPr>
-          <w:rFonts w:hint="eastAsia"/>
-        </w:rPr>
-        <w:t>先接收的</w:t>
-      </w:r>
-      <w:r>
-        <w:rPr>
-          <w:rFonts w:hint="eastAsia"/>
-        </w:rPr>
-        <w:t>BroadcastReceiver</w:t>
-      </w:r>
-      <w:r>
-        <w:rPr>
-          <w:rFonts w:hint="eastAsia"/>
-        </w:rPr>
-        <w:t>可以对此有序广播进行截断，使后面的</w:t>
-      </w:r>
-      <w:r>
-        <w:rPr>
-          <w:rFonts w:hint="eastAsia"/>
-        </w:rPr>
-        <w:t>BroadcastReceiver</w:t>
-      </w:r>
-      <w:r>
-        <w:rPr>
-          <w:rFonts w:hint="eastAsia"/>
-        </w:rPr>
-        <w:t>不再接收到此广播，也可以对广播进行修改，使后面的</w:t>
-      </w:r>
-      <w:r>
-        <w:rPr>
-          <w:rFonts w:hint="eastAsia"/>
-        </w:rPr>
-        <w:t>BroadcastReceiver</w:t>
-      </w:r>
-      <w:r>
-        <w:rPr>
-          <w:rFonts w:hint="eastAsia"/>
-        </w:rPr>
-        <w:t>接收到广播后解析得到错误的参数值。当然，一般情况下，不建议对有序广播进行此类操作，尤其是针对系统中的有序广播。</w:t>
-      </w:r>
-    </w:p>
+        <w:t>既然已经</w:t>
+      </w:r>
+      <w:r>
+        <w:rPr>
+          <w:rFonts w:hint="eastAsia"/>
+        </w:rPr>
+        <w:t>deprecated</w:t>
+      </w:r>
+      <w:r>
+        <w:rPr>
+          <w:rFonts w:hint="eastAsia"/>
+        </w:rPr>
+        <w:t>，此处不再多做总结。</w:t>
+      </w:r>
+    </w:p>
+    <w:p/>
+    <w:p>
+      <w:pPr>
+        <w:widowControl/>
+        <w:shd w:val="clear" w:color="auto" w:fill="FFFFFF"/>
+        <w:tabs>
+          <w:tab w:val="left" w:pos="916"/>
+          <w:tab w:val="left" w:pos="1832"/>
+          <w:tab w:val="left" w:pos="2748"/>
+          <w:tab w:val="left" w:pos="3664"/>
+          <w:tab w:val="left" w:pos="4580"/>
+          <w:tab w:val="left" w:pos="5496"/>
+          <w:tab w:val="left" w:pos="6412"/>
+          <w:tab w:val="left" w:pos="7328"/>
+          <w:tab w:val="left" w:pos="8244"/>
+          <w:tab w:val="left" w:pos="9160"/>
+          <w:tab w:val="left" w:pos="10076"/>
+          <w:tab w:val="left" w:pos="10992"/>
+          <w:tab w:val="left" w:pos="11908"/>
+          <w:tab w:val="left" w:pos="12824"/>
+          <w:tab w:val="left" w:pos="13740"/>
+          <w:tab w:val="left" w:pos="14656"/>
+        </w:tabs>
+        <w:jc w:val="left"/>
+        <w:rPr>
+          <w:rFonts w:ascii="宋体" w:eastAsia="宋体" w:hAnsi="宋体" w:cs="宋体"/>
+          <w:color w:val="000000"/>
+          <w:kern w:val="0"/>
+          <w:sz w:val="18"/>
+          <w:szCs w:val="18"/>
+        </w:rPr>
+      </w:pPr>
+      <w:r>
+        <w:rPr>
+          <w:rFonts w:ascii="宋体" w:eastAsia="宋体" w:hAnsi="宋体" w:cs="宋体" w:hint="eastAsia"/>
+          <w:color w:val="000000"/>
+          <w:kern w:val="0"/>
+          <w:sz w:val="18"/>
+          <w:szCs w:val="18"/>
+        </w:rPr>
+        <w:t>allSticky</w:t>
+      </w:r>
+    </w:p>
+    <w:p>
+      <w:pPr>
+        <w:rPr>
+          <w:rFonts w:hint="eastAsia"/>
+        </w:rPr>
+      </w:pPr>
+    </w:p>
+    <w:p/>
     <w:p/>
     <w:p>
       <w:pPr>
         <w:pStyle w:val="3"/>
-        <w:rPr>
-          <w:strike/>
-        </w:rPr>
-      </w:pPr>
-      <w:r>
-        <w:rPr>
-          <w:rFonts w:hint="eastAsia"/>
-          <w:strike/>
-        </w:rPr>
-        <w:lastRenderedPageBreak/>
-        <w:t>4)Sticky Broadcast</w:t>
-      </w:r>
-      <w:r>
-        <w:rPr>
-          <w:rFonts w:hint="eastAsia"/>
-          <w:strike/>
-        </w:rPr>
-        <w:t>：</w:t>
-      </w:r>
-    </w:p>
-    <w:p>
-      <w:r>
-        <w:rPr>
-          <w:rFonts w:hint="eastAsia"/>
-        </w:rPr>
-        <w:t>粘性广播</w:t>
-      </w:r>
-      <w:r>
-        <w:rPr>
-          <w:rFonts w:hint="eastAsia"/>
-        </w:rPr>
-        <w:t>(</w:t>
-      </w:r>
-      <w:r>
-        <w:rPr>
-          <w:rFonts w:hint="eastAsia"/>
-        </w:rPr>
-        <w:t>在</w:t>
-      </w:r>
-      <w:r>
-        <w:rPr>
-          <w:rFonts w:hint="eastAsia"/>
-        </w:rPr>
-        <w:t xml:space="preserve"> android 5.0/api 21</w:t>
-      </w:r>
-      <w:r>
-        <w:rPr>
-          <w:rFonts w:hint="eastAsia"/>
-        </w:rPr>
-        <w:t>中</w:t>
-      </w:r>
-      <w:r>
-        <w:rPr>
-          <w:rFonts w:hint="eastAsia"/>
-        </w:rPr>
-        <w:t>deprecated,</w:t>
-      </w:r>
-      <w:r>
-        <w:rPr>
-          <w:rFonts w:hint="eastAsia"/>
-        </w:rPr>
-        <w:t>不再推荐使用，相应的还有粘性有序广播，同样已经</w:t>
-      </w:r>
-      <w:r>
-        <w:rPr>
-          <w:rFonts w:hint="eastAsia"/>
-        </w:rPr>
-        <w:t>deprecated)</w:t>
-      </w:r>
-      <w:r>
-        <w:rPr>
-          <w:rFonts w:hint="eastAsia"/>
-        </w:rPr>
-        <w:t>。</w:t>
-      </w:r>
-    </w:p>
-    <w:p/>
-    <w:p>
-      <w:r>
-        <w:rPr>
-          <w:rFonts w:hint="eastAsia"/>
-        </w:rPr>
-        <w:t>既然已经</w:t>
-      </w:r>
-      <w:r>
-        <w:rPr>
-          <w:rFonts w:hint="eastAsia"/>
-        </w:rPr>
-        <w:t>deprecated</w:t>
-      </w:r>
-      <w:r>
-        <w:rPr>
-          <w:rFonts w:hint="eastAsia"/>
-        </w:rPr>
-        <w:t>，此处不再多做总结。</w:t>
-      </w:r>
-    </w:p>
-    <w:p/>
-    <w:p/>
-    <w:p>
-      <w:pPr>
-        <w:pStyle w:val="3"/>
       </w:pPr>
       <w:r>
         <w:t>Local Broadcast</w:t>
@@ -2186,7 +3514,6 @@
         <w:rPr>
           <w:rFonts w:hint="eastAsia"/>
         </w:rPr>
-        <w:lastRenderedPageBreak/>
         <w:t>为此，</w:t>
       </w:r>
       <w:r>
@@ -3374,11 +4701,7 @@
     </w:p>
     <w:p>
       <w:r>
-        <w:t xml:space="preserve">                // on.  If there are background services currently starting, then we will go </w:t>
-      </w:r>
-      <w:r>
-        <w:lastRenderedPageBreak/>
-        <w:t>into a</w:t>
+        <w:t xml:space="preserve">                // on.  If there are background services currently starting, then we will go into a</w:t>
       </w:r>
     </w:p>
     <w:p>
@@ -3772,7 +5095,6 @@
         <w:rPr>
           <w:noProof/>
         </w:rPr>
-        <w:lastRenderedPageBreak/>
         <w:drawing>
           <wp:inline distT="0" distB="0" distL="0" distR="0" wp14:anchorId="058F0771" wp14:editId="5B1D3325">
             <wp:extent cx="5274310" cy="2553625"/>
@@ -3947,19 +5269,16 @@
         <w:rPr>
           <w:rFonts w:hint="eastAsia"/>
         </w:rPr>
-        <w:t>类的</w:t>
-      </w:r>
-      <w:r>
-        <w:rPr>
-          <w:rFonts w:hint="eastAsia"/>
-        </w:rPr>
-        <w:t>sendBroadcast</w:t>
-      </w:r>
-      <w:r>
-        <w:rPr>
-          <w:rFonts w:hint="eastAsia"/>
-        </w:rPr>
-        <w:t>方法：</w:t>
+        <w:t>.</w:t>
+      </w:r>
+      <w:r>
+        <w:t>s</w:t>
+      </w:r>
+      <w:r>
+        <w:rPr>
+          <w:rFonts w:hint="eastAsia"/>
+        </w:rPr>
+        <w:t>endBroadcast</w:t>
       </w:r>
     </w:p>
     <w:p>
@@ -4002,7 +5321,6 @@
         <w:t>intent){</w:t>
       </w:r>
     </w:p>
-    <w:p/>
     <w:p>
       <w:r>
         <w:rPr>
@@ -4097,14 +5415,6 @@
       </w:r>
     </w:p>
     <w:p>
-      <w:pPr>
-        <w:pStyle w:val="af"/>
-        <w:numPr>
-          <w:ilvl w:val="1"/>
-          <w:numId w:val="4"/>
-        </w:numPr>
-        <w:ind w:firstLineChars="0"/>
-      </w:pPr>
       <w:r>
         <w:t xml:space="preserve">public void </w:t>
       </w:r>
@@ -4164,7 +5474,6 @@
     </w:p>
     <w:p>
       <w:r>
-        <w:lastRenderedPageBreak/>
         <w:t xml:space="preserve">                : new </w:t>
       </w:r>
       <w:proofErr w:type="gramStart"/>
@@ -4348,13 +5657,16 @@
         <w:rPr>
           <w:rFonts w:hint="eastAsia"/>
         </w:rPr>
-        <w:t>ActivityManagerService</w:t>
-      </w:r>
-      <w:r>
-        <w:rPr>
-          <w:rFonts w:hint="eastAsia"/>
-        </w:rPr>
-        <w:t>类的</w:t>
+        <w:t>Activity</w:t>
+      </w:r>
+      <w:r>
+        <w:rPr>
+          <w:rFonts w:hint="eastAsia"/>
+        </w:rPr>
+        <w:t>MS</w:t>
+      </w:r>
+      <w:r>
+        <w:t>.</w:t>
       </w:r>
       <w:r>
         <w:rPr>
@@ -4366,43 +5678,20 @@
         <w:rPr>
           <w:rFonts w:hint="eastAsia"/>
         </w:rPr>
-        <w:t>方法：</w:t>
-      </w:r>
-    </w:p>
-    <w:p>
-      <w:r>
-        <w:t>D</w:t>
-      </w:r>
-      <w:r>
-        <w:rPr>
-          <w:rFonts w:hint="eastAsia"/>
-        </w:rPr>
-        <w:t>f</w:t>
-      </w:r>
-      <w:r>
-        <w:t xml:space="preserve"> </w:t>
-      </w:r>
+        <w:t>方法</w:t>
+      </w:r>
+    </w:p>
+    <w:p/>
+    <w:p>
       <w:proofErr w:type="gramStart"/>
       <w:r>
         <w:t>broadcastIntent(</w:t>
       </w:r>
       <w:proofErr w:type="gramEnd"/>
       <w:r>
-        <w:t>IApplicationThreadcaller,</w:t>
-      </w:r>
-    </w:p>
-    <w:p/>
-    <w:p>
-      <w:proofErr w:type="gramStart"/>
-      <w:r>
-        <w:t>Intentintent,StringresolvedType</w:t>
-      </w:r>
-      <w:proofErr w:type="gramEnd"/>
-      <w:r>
-        <w:t>,IIntentReceiverresultTo,</w:t>
-      </w:r>
-    </w:p>
-    <w:p/>
+        <w:t>IApplicationThreadcaller,Intentintent,StringresolvedType,IIntentReceiverresultTo,</w:t>
+      </w:r>
+    </w:p>
     <w:p>
       <w:proofErr w:type="gramStart"/>
       <w:r>
@@ -4410,21 +5699,9 @@
       </w:r>
       <w:proofErr w:type="gramEnd"/>
       <w:r>
-        <w:t>,BundleresultExtras,</w:t>
-      </w:r>
-    </w:p>
-    <w:p/>
-    <w:p>
-      <w:proofErr w:type="gramStart"/>
-      <w:r>
-        <w:t>String[</w:t>
-      </w:r>
-      <w:proofErr w:type="gramEnd"/>
-      <w:r>
-        <w:t>]requiredPermissions,intappOp,Bundleoptions,</w:t>
-      </w:r>
-    </w:p>
-    <w:p/>
+        <w:t>,BundleresultExtras,String[]requiredPermissions,intappOp,Bundleoptions,</w:t>
+      </w:r>
+    </w:p>
     <w:p>
       <w:proofErr w:type="gramStart"/>
       <w:r>
@@ -4435,7 +5712,6 @@
         <w:t>,intuserId){</w:t>
       </w:r>
     </w:p>
-    <w:p/>
     <w:p>
       <w:r>
         <w:rPr>
@@ -4450,7 +5726,6 @@
         <w:t>执行调用者不是独立进程的判断</w:t>
       </w:r>
     </w:p>
-    <w:p/>
     <w:p>
       <w:r>
         <w:t>enforceNotIsolatedCaller("broadcastIntent");</w:t>
@@ -4467,13 +5742,11 @@
       </w:r>
       <w:proofErr w:type="gramEnd"/>
     </w:p>
-    <w:p/>
     <w:p>
       <w:r>
         <w:t>intent=verifyBroadcastLocked(intent);</w:t>
       </w:r>
     </w:p>
-    <w:p/>
     <w:p>
       <w:r>
         <w:rPr>
@@ -4524,26 +5797,21 @@
         <w:t>对象</w:t>
       </w:r>
     </w:p>
-    <w:p/>
     <w:p>
       <w:r>
         <w:t>finalProcessRecordcallerApp=getRecordForAppLocked(caller);</w:t>
       </w:r>
     </w:p>
-    <w:p/>
     <w:p>
       <w:r>
         <w:t>finalintcallingPid=Binder.getCallingPid();</w:t>
       </w:r>
     </w:p>
-    <w:p/>
-    <w:p>
-      <w:r>
-        <w:lastRenderedPageBreak/>
+    <w:p>
+      <w:r>
         <w:t>finalintcallingUid=Binder.getCallingUid();</w:t>
       </w:r>
     </w:p>
-    <w:p/>
     <w:p>
       <w:r>
         <w:t>finallongorigId=Binder.clearCallingIdentity();</w:t>
@@ -4588,7 +5856,6 @@
         <w:t>所描述的广播</w:t>
       </w:r>
     </w:p>
-    <w:p/>
     <w:p>
       <w:r>
         <w:t>intres=</w:t>
@@ -4602,7 +5869,6 @@
         <w:t>callerApp,</w:t>
       </w:r>
     </w:p>
-    <w:p/>
     <w:p>
       <w:proofErr w:type="gramStart"/>
       <w:r>
@@ -4613,7 +5879,6 @@
         <w:t>,</w:t>
       </w:r>
     </w:p>
-    <w:p/>
     <w:p>
       <w:proofErr w:type="gramStart"/>
       <w:r>
@@ -4624,7 +5889,6 @@
         <w:t>,resultTo,resultCode,resultData,resultExtras,</w:t>
       </w:r>
     </w:p>
-    <w:p/>
     <w:p>
       <w:proofErr w:type="gramStart"/>
       <w:r>
@@ -4635,7 +5899,6 @@
         <w:t>,null,serialized,sticky,</w:t>
       </w:r>
     </w:p>
-    <w:p/>
     <w:p>
       <w:proofErr w:type="gramStart"/>
       <w:r>
@@ -4646,13 +5909,11 @@
         <w:t>,userId);</w:t>
       </w:r>
     </w:p>
-    <w:p/>
     <w:p>
       <w:r>
         <w:t>Binder.restoreCallingIdentity(origId);</w:t>
       </w:r>
     </w:p>
-    <w:p/>
     <w:p>
       <w:r>
         <w:t>returnres;</w:t>
@@ -4687,7 +5948,6 @@
         <w:rPr>
           <w:noProof/>
         </w:rPr>
-        <w:lastRenderedPageBreak/>
         <w:drawing>
           <wp:inline distT="0" distB="0" distL="0" distR="0" wp14:anchorId="0A3FFC05" wp14:editId="53B3FCAB">
             <wp:extent cx="5274310" cy="4367047"/>
@@ -4819,20 +6079,6 @@
         <w:t>方法中主要是用来查找目标广播接收者</w:t>
       </w:r>
     </w:p>
-    <w:p>
-      <w:r>
-        <w:t>D</w:t>
-      </w:r>
-      <w:r>
-        <w:rPr>
-          <w:rFonts w:hint="eastAsia"/>
-        </w:rPr>
-        <w:t>f</w:t>
-      </w:r>
-      <w:r>
-        <w:t>’</w:t>
-      </w:r>
-    </w:p>
     <w:p/>
     <w:p>
       <w:r>
@@ -9330,14 +10576,7 @@
         <w:rPr>
           <w:rFonts w:hint="eastAsia"/>
         </w:rPr>
-        <w:t>还未处理，如果有的话，就用当前这个</w:t>
-      </w:r>
-      <w:r>
-        <w:rPr>
-          <w:rFonts w:hint="eastAsia"/>
-        </w:rPr>
-        <w:lastRenderedPageBreak/>
-        <w:t>新的</w:t>
+        <w:t>还未处理，如果有的话，就用当前这个新的</w:t>
       </w:r>
       <w:r>
         <w:rPr>
@@ -10023,11 +11262,7 @@
       </w:r>
       <w:proofErr w:type="gramEnd"/>
       <w:r>
-        <w:t>,boxesToReceive,i</w:t>
-      </w:r>
-      <w:r>
-        <w:lastRenderedPageBreak/>
-        <w:t>ntent,replacePending);</w:t>
+        <w:t>,boxesToReceive,intent,replacePending);</w:t>
       </w:r>
     </w:p>
     <w:p/>
@@ -10295,7 +11530,6 @@
     <w:p>
       <w:proofErr w:type="gramStart"/>
       <w:r>
-        <w:lastRenderedPageBreak/>
         <w:t>if(</w:t>
       </w:r>
       <w:proofErr w:type="gramEnd"/>
@@ -10576,7 +11810,6 @@
     <w:p/>
     <w:p>
       <w:r>
-        <w:lastRenderedPageBreak/>
         <w:t>it--;</w:t>
       </w:r>
     </w:p>
@@ -10808,7 +12041,6 @@
         <w:rPr>
           <w:rFonts w:hint="eastAsia"/>
         </w:rPr>
-        <w:lastRenderedPageBreak/>
         <w:t>//</w:t>
       </w:r>
       <w:r>
@@ -11366,7 +12598,6 @@
         <w:rPr>
           <w:rFonts w:hint="eastAsia"/>
         </w:rPr>
-        <w:lastRenderedPageBreak/>
         <w:t>//</w:t>
       </w:r>
       <w:r>
@@ -11684,14 +12915,7 @@
         <w:rPr>
           <w:rFonts w:hint="eastAsia"/>
         </w:rPr>
-        <w:t>包括动态注册的无序广播接收</w:t>
-      </w:r>
-      <w:r>
-        <w:rPr>
-          <w:rFonts w:hint="eastAsia"/>
-        </w:rPr>
-        <w:lastRenderedPageBreak/>
-        <w:t>者</w:t>
+        <w:t>包括动态注册的无序广播接收者</w:t>
       </w:r>
       <w:r>
         <w:rPr>
@@ -11935,6 +13159,7 @@
       <w:r>
         <w:rPr>
           <w:rFonts w:hint="eastAsia"/>
+          <w:color w:val="FF0000"/>
         </w:rPr>
         <w:t>BROADCAST_INTENT_MSG</w:t>
       </w:r>
@@ -11959,6 +13184,12 @@
     </w:p>
     <w:p/>
     <w:p>
+      <w:pPr>
+        <w:ind w:firstLineChars="300" w:firstLine="630"/>
+        <w:rPr>
+          <w:rFonts w:hint="eastAsia"/>
+        </w:rPr>
+      </w:pPr>
       <w:r>
         <w:rPr>
           <w:rFonts w:hint="eastAsia"/>
@@ -11966,7 +13197,6 @@
         <w:t>这里，虽然还没有将广播转发给各目标广播接收者，但是当它执行完成这一步之后，广播发送者就会认为这个广播已经发送成功了。从这里就可以看出，广播的发送和接收是异步的。</w:t>
       </w:r>
     </w:p>
-    <w:p/>
     <w:p>
       <w:r>
         <w:rPr>
@@ -12025,17 +13255,41 @@
     </w:p>
     <w:p/>
     <w:p>
-      <w:proofErr w:type="gramStart"/>
-      <w:r>
-        <w:t>privatefinalclassBroadcastHandlerextendsHandler{</w:t>
-      </w:r>
-      <w:proofErr w:type="gramEnd"/>
-    </w:p>
-    <w:p/>
-    <w:p>
-      <w:proofErr w:type="gramStart"/>
-      <w:r>
-        <w:t>publicBroadcastHandler(</w:t>
+      <w:r>
+        <w:t>P</w:t>
+      </w:r>
+      <w:r>
+        <w:t>rivate</w:t>
+      </w:r>
+      <w:r>
+        <w:t xml:space="preserve"> </w:t>
+      </w:r>
+      <w:r>
+        <w:t>final</w:t>
+      </w:r>
+      <w:r>
+        <w:t xml:space="preserve"> </w:t>
+      </w:r>
+      <w:proofErr w:type="gramStart"/>
+      <w:r>
+        <w:t>classBroadcastHandlerextendsHandler{</w:t>
+      </w:r>
+      <w:proofErr w:type="gramEnd"/>
+    </w:p>
+    <w:p/>
+    <w:p>
+      <w:r>
+        <w:t>P</w:t>
+      </w:r>
+      <w:r>
+        <w:t>ublic</w:t>
+      </w:r>
+      <w:r>
+        <w:t xml:space="preserve"> </w:t>
+      </w:r>
+      <w:proofErr w:type="gramStart"/>
+      <w:r>
+        <w:t>BroadcastHandler(</w:t>
       </w:r>
       <w:proofErr w:type="gramEnd"/>
       <w:r>
@@ -12070,17 +13324,41 @@
     </w:p>
     <w:p/>
     <w:p>
-      <w:proofErr w:type="gramStart"/>
-      <w:r>
-        <w:t>publicvoidhandleMessage(</w:t>
+      <w:pPr>
+        <w:rPr>
+          <w:rFonts w:hint="eastAsia"/>
+        </w:rPr>
+      </w:pPr>
+      <w:r>
+        <w:t>P</w:t>
+      </w:r>
+      <w:r>
+        <w:t>ublic</w:t>
+      </w:r>
+      <w:r>
+        <w:t xml:space="preserve"> </w:t>
+      </w:r>
+      <w:r>
+        <w:t>void</w:t>
+      </w:r>
+      <w:r>
+        <w:t xml:space="preserve"> </w:t>
+      </w:r>
+      <w:proofErr w:type="gramStart"/>
+      <w:r>
+        <w:t>handleMessage(</w:t>
       </w:r>
       <w:proofErr w:type="gramEnd"/>
       <w:r>
         <w:t>Messagemsg){</w:t>
       </w:r>
     </w:p>
-    <w:p/>
-    <w:p>
+    <w:p>
+      <w:pPr>
+        <w:rPr>
+          <w:rFonts w:hint="eastAsia"/>
+        </w:rPr>
+      </w:pPr>
       <w:r>
         <w:t>switch(</w:t>
       </w:r>
@@ -12093,10 +13371,15 @@
         <w:t>){</w:t>
       </w:r>
     </w:p>
-    <w:p/>
-    <w:p>
-      <w:r>
-        <w:t>caseBROADCAST_INTENT_</w:t>
+    <w:p>
+      <w:r>
+        <w:t>case</w:t>
+      </w:r>
+      <w:r>
+        <w:t xml:space="preserve"> </w:t>
+      </w:r>
+      <w:r>
+        <w:t>BROADCAST_INTENT_</w:t>
       </w:r>
       <w:proofErr w:type="gramStart"/>
       <w:r>
@@ -12156,7 +13439,16 @@
     <w:p/>
     <w:p>
       <w:r>
-        <w:t>caseBROADCAST_TIMEOUT_</w:t>
+        <w:t>C</w:t>
+      </w:r>
+      <w:r>
+        <w:t>ase</w:t>
+      </w:r>
+      <w:r>
+        <w:t xml:space="preserve"> </w:t>
+      </w:r>
+      <w:r>
+        <w:t>BROADCAST_TIMEOUT_</w:t>
       </w:r>
       <w:proofErr w:type="gramStart"/>
       <w:r>
@@ -12732,11 +14024,7 @@
       </w:r>
       <w:proofErr w:type="gramEnd"/>
       <w:r>
-        <w:t>DEBUG_BROADCAST)Slog.v(TAG_BROADCAST,"Deliveringnon-orderedon["+mQueueName</w:t>
-      </w:r>
-      <w:r>
-        <w:lastRenderedPageBreak/>
-        <w:t>+"]toregistered"+target+":"+r);</w:t>
+        <w:t>DEBUG_BROADCAST)Slog.v(TAG_BROADCAST,"Deliveringnon-orderedon["+mQueueName+"]toregistered"+target+":"+r);</w:t>
       </w:r>
     </w:p>
     <w:p>
@@ -13253,7 +14541,6 @@
         <w:ind w:firstLine="420"/>
       </w:pPr>
       <w:r>
-        <w:lastRenderedPageBreak/>
         <w:t>mPendingBroadcast=null;</w:t>
       </w:r>
     </w:p>
@@ -14721,7 +16008,6 @@
         <w:rPr>
           <w:rFonts w:hint="eastAsia"/>
         </w:rPr>
-        <w:lastRenderedPageBreak/>
         <w:t>//</w:t>
       </w:r>
       <w:r>
@@ -15403,7 +16689,6 @@
         <w:ind w:firstLine="420"/>
       </w:pPr>
       <w:r>
-        <w:lastRenderedPageBreak/>
         <w:t>//adirectcall.</w:t>
       </w:r>
     </w:p>
@@ -16033,7 +17318,6 @@
         <w:ind w:firstLine="420"/>
       </w:pPr>
       <w:r>
-        <w:lastRenderedPageBreak/>
         <w:t>I</w:t>
       </w:r>
       <w:r>
@@ -18749,7 +20033,6 @@
       </w:pPr>
       <w:proofErr w:type="gramStart"/>
       <w:r>
-        <w:lastRenderedPageBreak/>
         <w:t>if(</w:t>
       </w:r>
       <w:proofErr w:type="gramEnd"/>
@@ -19124,7 +20407,6 @@
         <w:ind w:firstLine="420"/>
       </w:pPr>
       <w:r>
-        <w:lastRenderedPageBreak/>
         <w:t>if(</w:t>
       </w:r>
       <w:proofErr w:type="gramStart"/>
@@ -19509,7 +20791,6 @@
         <w:ind w:firstLine="420"/>
       </w:pPr>
       <w:r>
-        <w:lastRenderedPageBreak/>
         <w:t>//Weneedtoresetthestateifwefailedtostartthereceiver.</w:t>
       </w:r>
     </w:p>
@@ -20655,7 +21936,6 @@
     <w:p/>
     <w:p>
       <w:r>
-        <w:lastRenderedPageBreak/>
         <w:t>intperm=mService.checkComponentPermission(requiredPermission,</w:t>
       </w:r>
     </w:p>
@@ -20877,7 +22157,6 @@
     <w:p/>
     <w:p>
       <w:r>
-        <w:lastRenderedPageBreak/>
         <w:t>+"(pid="+filter.receiverList.pid</w:t>
       </w:r>
     </w:p>
@@ -21114,7 +22393,6 @@
     <w:p/>
     <w:p>
       <w:r>
-        <w:lastRenderedPageBreak/>
         <w:t>+"(uid"+</w:t>
       </w:r>
       <w:proofErr w:type="gramStart"/>
@@ -21334,7 +22612,6 @@
     <w:p>
       <w:proofErr w:type="gramStart"/>
       <w:r>
-        <w:lastRenderedPageBreak/>
         <w:t>if(</w:t>
       </w:r>
       <w:proofErr w:type="gramEnd"/>
@@ -21540,7 +22817,6 @@
     <w:p/>
     <w:p>
       <w:r>
-        <w:lastRenderedPageBreak/>
         <w:t>mService.updateOomAdjLocked(</w:t>
       </w:r>
       <w:proofErr w:type="gramStart"/>
@@ -21790,7 +23066,6 @@
     <w:p/>
     <w:p>
       <w:r>
-        <w:lastRenderedPageBreak/>
         <w:t>}</w:t>
       </w:r>
     </w:p>
@@ -22041,7 +23316,6 @@
         <w:rPr>
           <w:rFonts w:hint="eastAsia"/>
         </w:rPr>
-        <w:lastRenderedPageBreak/>
         <w:t>//</w:t>
       </w:r>
       <w:r>
@@ -24403,7 +25677,6 @@
     </w:p>
     <w:p>
       <w:r>
-        <w:lastRenderedPageBreak/>
         <w:t xml:space="preserve"> </w:t>
       </w:r>
     </w:p>
@@ -24618,7 +25891,6 @@
     <w:p/>
     <w:p>
       <w:r>
-        <w:lastRenderedPageBreak/>
         <w:t>mService.ensurePackageDexOpt(</w:t>
       </w:r>
       <w:proofErr w:type="gramStart"/>
@@ -24909,7 +26181,6 @@
     <w:p/>
     <w:p>
       <w:r>
-        <w:lastRenderedPageBreak/>
         <w:t xml:space="preserve"> </w:t>
       </w:r>
     </w:p>
@@ -25887,7 +27158,35 @@
         <w:rPr>
           <w:rFonts w:hint="eastAsia"/>
         </w:rPr>
-        <w:lastRenderedPageBreak/>
+        <w:t>ANR</w:t>
+      </w:r>
+      <w:r>
+        <w:rPr>
+          <w:rFonts w:hint="eastAsia"/>
+        </w:rPr>
+        <w:t>原理</w:t>
+      </w:r>
+    </w:p>
+    <w:p/>
+    <w:p/>
+    <w:p>
+      <w:pPr>
+        <w:rPr>
+          <w:rFonts w:hint="eastAsia"/>
+        </w:rPr>
+      </w:pPr>
+      <w:bookmarkStart w:id="7" w:name="_GoBack"/>
+      <w:bookmarkEnd w:id="7"/>
+    </w:p>
+    <w:p/>
+    <w:p>
+      <w:pPr>
+        <w:pStyle w:val="1"/>
+      </w:pPr>
+      <w:r>
+        <w:rPr>
+          <w:rFonts w:hint="eastAsia"/>
+        </w:rPr>
         <w:t>PMS</w:t>
       </w:r>
     </w:p>
@@ -25958,7 +27257,7 @@
         </w:rPr>
         <w:t>中</w:t>
       </w:r>
-      <w:commentRangeStart w:id="7"/>
+      <w:commentRangeStart w:id="8"/>
       <w:r>
         <w:rPr>
           <w:rFonts w:hint="eastAsia"/>
@@ -25971,12 +27270,12 @@
         </w:rPr>
         <w:t>，它的接收器将会无法接收任何广播</w:t>
       </w:r>
-      <w:commentRangeEnd w:id="7"/>
+      <w:commentRangeEnd w:id="8"/>
       <w:r>
         <w:rPr>
           <w:rStyle w:val="a8"/>
         </w:rPr>
-        <w:commentReference w:id="7"/>
+        <w:commentReference w:id="8"/>
       </w:r>
     </w:p>
     <w:p>
@@ -26259,7 +27558,7 @@
       <w:r>
         <w:t xml:space="preserve">public static final String ACTION_BOOT_COMPLETED = </w:t>
       </w:r>
-      <w:commentRangeStart w:id="8"/>
+      <w:commentRangeStart w:id="9"/>
       <w:r>
         <w:t>"</w:t>
       </w:r>
@@ -26271,12 +27570,12 @@
       <w:r>
         <w:t>.action.BOOT_COMPLETED";</w:t>
       </w:r>
-      <w:commentRangeEnd w:id="8"/>
+      <w:commentRangeEnd w:id="9"/>
       <w:r>
         <w:rPr>
           <w:rStyle w:val="a8"/>
         </w:rPr>
-        <w:commentReference w:id="8"/>
+        <w:commentReference w:id="9"/>
       </w:r>
     </w:p>
     <w:p>
@@ -26387,7 +27686,6 @@
         <w:ind w:firstLine="420"/>
       </w:pPr>
       <w:r>
-        <w:lastRenderedPageBreak/>
         <w:t xml:space="preserve">        try {</w:t>
       </w:r>
     </w:p>
@@ -26716,7 +28014,6 @@
         <w:pStyle w:val="3"/>
       </w:pPr>
       <w:r>
-        <w:lastRenderedPageBreak/>
         <w:t>AMS.startProcessLocked</w:t>
       </w:r>
     </w:p>
@@ -27203,7 +28500,6 @@
     </w:p>
     <w:p>
       <w:r>
-        <w:lastRenderedPageBreak/>
         <w:t xml:space="preserve">                    Slog.i(TAG, "Delay finish: " + </w:t>
       </w:r>
       <w:proofErr w:type="gramStart"/>
@@ -28068,7 +29364,6 @@
         <w:rPr>
           <w:rFonts w:hint="eastAsia"/>
         </w:rPr>
-        <w:lastRenderedPageBreak/>
         <w:t>解决办法</w:t>
       </w:r>
       <w:r>
@@ -28955,7 +30250,6 @@
         <w:rPr>
           <w:rFonts w:hint="eastAsia"/>
         </w:rPr>
-        <w:lastRenderedPageBreak/>
         <w:t>不是广播调用的</w:t>
       </w:r>
     </w:p>
@@ -29598,7 +30892,6 @@
     </w:p>
     <w:p>
       <w:r>
-        <w:lastRenderedPageBreak/>
         <w:t xml:space="preserve">            case Process.PHONE_UID:</w:t>
       </w:r>
     </w:p>
@@ -30146,11 +31439,11 @@
       <w:pPr>
         <w:pStyle w:val="1"/>
       </w:pPr>
-      <w:commentRangeStart w:id="9"/>
+      <w:commentRangeStart w:id="10"/>
       <w:r>
         <w:t>BootReceiver</w:t>
       </w:r>
-      <w:commentRangeEnd w:id="9"/>
+      <w:commentRangeEnd w:id="10"/>
       <w:r>
         <w:rPr>
           <w:rStyle w:val="a8"/>
@@ -30158,7 +31451,7 @@
           <w:bCs w:val="0"/>
           <w:kern w:val="2"/>
         </w:rPr>
-        <w:commentReference w:id="9"/>
+        <w:commentReference w:id="10"/>
       </w:r>
     </w:p>
     <w:p>
@@ -30268,7 +31561,6 @@
     </w:p>
     <w:p>
       <w:r>
-        <w:lastRenderedPageBreak/>
         <w:t>06-13 06:38:46.339 E/</w:t>
       </w:r>
       <w:proofErr w:type="gramStart"/>
@@ -30571,11 +31863,7 @@
       </w:r>
       <w:proofErr w:type="gramEnd"/>
       <w:r>
-        <w:t xml:space="preserve">:1358 android.content.ContextWrapper.startService:613 android.content.ContextWrapper.startService:613 </w:t>
-      </w:r>
-      <w:r>
-        <w:lastRenderedPageBreak/>
-        <w:t>com.dpad.update.controller.DJIImageUpReceiver.onReceive:31 android.app.ActivityThread.handleReceiver:3095</w:t>
+        <w:t>:1358 android.content.ContextWrapper.startService:613 android.content.ContextWrapper.startService:613 com.dpad.update.controller.DJIImageUpReceiver.onReceive:31 android.app.ActivityThread.handleReceiver:3095</w:t>
       </w:r>
     </w:p>
     <w:p/>
@@ -30747,7 +32035,6 @@
         </w:numPr>
       </w:pPr>
       <w:r>
-        <w:lastRenderedPageBreak/>
         <w:t xml:space="preserve"> checkBroadcastFromSystem </w:t>
       </w:r>
     </w:p>
@@ -31153,7 +32440,6 @@
     </w:p>
     <w:p>
       <w:r>
-        <w:lastRenderedPageBreak/>
         <w:t xml:space="preserve">                || AppWidgetManager.ACTION_APPWIDGET_CONFIGURE.equals(action)</w:t>
       </w:r>
     </w:p>
@@ -31458,7 +32744,6 @@
         <w:rPr>
           <w:rFonts w:hint="eastAsia"/>
         </w:rPr>
-        <w:lastRenderedPageBreak/>
         <w:t xml:space="preserve">        //C </w:t>
       </w:r>
       <w:r>
@@ -31764,19 +33049,19 @@
         </w:rPr>
         <w:t>里有声明为</w:t>
       </w:r>
-      <w:commentRangeStart w:id="10"/>
+      <w:commentRangeStart w:id="11"/>
       <w:r>
         <w:rPr>
           <w:rFonts w:hint="eastAsia"/>
         </w:rPr>
         <w:t>保护广播。</w:t>
       </w:r>
-      <w:commentRangeEnd w:id="10"/>
+      <w:commentRangeEnd w:id="11"/>
       <w:r>
         <w:rPr>
           <w:rStyle w:val="a8"/>
         </w:rPr>
-        <w:commentReference w:id="10"/>
+        <w:commentReference w:id="11"/>
       </w:r>
     </w:p>
     <w:p>
@@ -31913,7 +33198,6 @@
         <w:rPr>
           <w:rFonts w:hint="eastAsia"/>
         </w:rPr>
-        <w:lastRenderedPageBreak/>
         <w:t>另外一些公共的</w:t>
       </w:r>
       <w:r>
@@ -31928,19 +33212,19 @@
         </w:rPr>
         <w:t>，虽然没有保护但是系统允许在系统内部发送；如</w:t>
       </w:r>
-      <w:commentRangeStart w:id="11"/>
+      <w:commentRangeStart w:id="12"/>
       <w:r>
         <w:rPr>
           <w:rFonts w:hint="eastAsia"/>
         </w:rPr>
         <w:t>Intent.ACTION_CLOSE_SYSTEM_DIALOGS</w:t>
       </w:r>
-      <w:commentRangeEnd w:id="11"/>
+      <w:commentRangeEnd w:id="12"/>
       <w:r>
         <w:rPr>
           <w:rStyle w:val="a8"/>
         </w:rPr>
-        <w:commentReference w:id="11"/>
+        <w:commentReference w:id="12"/>
       </w:r>
       <w:r>
         <w:rPr>
@@ -32526,7 +33810,6 @@
     </w:p>
     <w:p>
       <w:r>
-        <w:lastRenderedPageBreak/>
         <w:t xml:space="preserve">================== </w:t>
       </w:r>
     </w:p>
@@ -33006,7 +34289,6 @@
     </w:p>
     <w:p>
       <w:r>
-        <w:lastRenderedPageBreak/>
         <w:t>1</w:t>
       </w:r>
     </w:p>
@@ -33532,7 +34814,6 @@
         <w:rPr>
           <w:rFonts w:hint="eastAsia"/>
         </w:rPr>
-        <w:lastRenderedPageBreak/>
         <w:t>广播权限限制：</w:t>
       </w:r>
       <w:r>
@@ -33578,7 +34859,7 @@
       </w:r>
     </w:p>
     <w:p>
-      <w:commentRangeStart w:id="12"/>
+      <w:commentRangeStart w:id="13"/>
       <w:r>
         <w:rPr>
           <w:rFonts w:hint="eastAsia"/>
@@ -33591,19 +34872,695 @@
         </w:rPr>
         <w:t>系统应用自定义广播规范</w:t>
       </w:r>
-      <w:commentRangeEnd w:id="12"/>
+      <w:commentRangeEnd w:id="13"/>
       <w:r>
         <w:rPr>
           <w:rStyle w:val="a8"/>
         </w:rPr>
-        <w:commentReference w:id="12"/>
-      </w:r>
-    </w:p>
-    <w:p>
-      <w:r>
-        <w:t>https://blog.csdn.net/TaylorPotter/article/details/70194248</w:t>
-      </w:r>
-    </w:p>
+        <w:commentReference w:id="13"/>
+      </w:r>
+    </w:p>
+    <w:p>
+      <w:hyperlink r:id="rId17" w:history="1">
+        <w:r>
+          <w:rPr>
+            <w:rStyle w:val="a7"/>
+          </w:rPr>
+          <w:t>https://blog.csdn.net/TaylorPotter/article/details/70194248</w:t>
+        </w:r>
+      </w:hyperlink>
+    </w:p>
+    <w:p/>
+    <w:p>
+      <w:pPr>
+        <w:pStyle w:val="1"/>
+      </w:pPr>
+      <w:proofErr w:type="gramStart"/>
+      <w:r>
+        <w:t>android.intent</w:t>
+      </w:r>
+      <w:proofErr w:type="gramEnd"/>
+      <w:r>
+        <w:t>.action.SCREEN_ON</w:t>
+      </w:r>
+    </w:p>
+    <w:p>
+      <w:r>
+        <w:rPr>
+          <w:rFonts w:hint="eastAsia"/>
+        </w:rPr>
+        <w:t>sdfg</w:t>
+      </w:r>
+    </w:p>
+    <w:p>
+      <w:r>
+        <w:rPr>
+          <w:rFonts w:hint="eastAsia"/>
+        </w:rPr>
+        <w:t>Intent</w:t>
+      </w:r>
+    </w:p>
+    <w:p>
+      <w:pPr>
+        <w:widowControl/>
+        <w:spacing w:before="77" w:after="96" w:line="288" w:lineRule="atLeast"/>
+        <w:jc w:val="left"/>
+        <w:rPr>
+          <w:rFonts w:ascii="Arial" w:eastAsia="宋体" w:hAnsi="Arial" w:cs="Arial"/>
+          <w:color w:val="000000"/>
+          <w:kern w:val="0"/>
+          <w:sz w:val="19"/>
+          <w:szCs w:val="19"/>
+        </w:rPr>
+      </w:pPr>
+      <w:r>
+        <w:rPr>
+          <w:rFonts w:ascii="Arial" w:eastAsia="宋体" w:hAnsi="Arial" w:cs="Arial"/>
+          <w:color w:val="000000"/>
+          <w:kern w:val="0"/>
+          <w:sz w:val="19"/>
+          <w:szCs w:val="19"/>
+        </w:rPr>
+        <w:t>android.intent.action.SCREEN_OFF</w:t>
+      </w:r>
+      <w:r>
+        <w:rPr>
+          <w:rFonts w:ascii="Arial" w:eastAsia="宋体" w:hAnsi="Arial" w:cs="Arial"/>
+          <w:color w:val="000000"/>
+          <w:kern w:val="0"/>
+          <w:sz w:val="19"/>
+          <w:szCs w:val="19"/>
+        </w:rPr>
+        <w:t>广播为</w:t>
+      </w:r>
+      <w:r>
+        <w:rPr>
+          <w:rFonts w:ascii="Arial" w:eastAsia="宋体" w:hAnsi="Arial" w:cs="Arial"/>
+          <w:color w:val="000000"/>
+          <w:kern w:val="0"/>
+          <w:sz w:val="19"/>
+          <w:szCs w:val="19"/>
+        </w:rPr>
+        <w:t>order</w:t>
+      </w:r>
+      <w:r>
+        <w:rPr>
+          <w:rFonts w:ascii="Arial" w:eastAsia="宋体" w:hAnsi="Arial" w:cs="Arial"/>
+          <w:color w:val="000000"/>
+          <w:kern w:val="0"/>
+          <w:sz w:val="19"/>
+          <w:szCs w:val="19"/>
+        </w:rPr>
+        <w:t>，即如果其中注册了此广播的任何应用在处理此广播时未返回，则会导致后续</w:t>
+      </w:r>
+      <w:r>
+        <w:rPr>
+          <w:rFonts w:ascii="Arial" w:eastAsia="宋体" w:hAnsi="Arial" w:cs="Arial"/>
+          <w:color w:val="000000"/>
+          <w:kern w:val="0"/>
+          <w:sz w:val="19"/>
+          <w:szCs w:val="19"/>
+        </w:rPr>
+        <w:t>broadcast</w:t>
+      </w:r>
+      <w:r>
+        <w:rPr>
+          <w:rFonts w:ascii="Arial" w:eastAsia="宋体" w:hAnsi="Arial" w:cs="Arial"/>
+          <w:color w:val="000000"/>
+          <w:kern w:val="0"/>
+          <w:sz w:val="19"/>
+          <w:szCs w:val="19"/>
+        </w:rPr>
+        <w:t>的失败，出现</w:t>
+      </w:r>
+      <w:r>
+        <w:rPr>
+          <w:rFonts w:ascii="Arial" w:eastAsia="宋体" w:hAnsi="Arial" w:cs="Arial"/>
+          <w:color w:val="000000"/>
+          <w:kern w:val="0"/>
+          <w:sz w:val="19"/>
+          <w:szCs w:val="19"/>
+        </w:rPr>
+        <w:t>ANR</w:t>
+      </w:r>
+      <w:r>
+        <w:rPr>
+          <w:rFonts w:ascii="Arial" w:eastAsia="宋体" w:hAnsi="Arial" w:cs="Arial"/>
+          <w:color w:val="000000"/>
+          <w:kern w:val="0"/>
+          <w:sz w:val="19"/>
+          <w:szCs w:val="19"/>
+        </w:rPr>
+        <w:t>，导致系统无法唤醒。</w:t>
+      </w:r>
+      <w:r>
+        <w:rPr>
+          <w:rFonts w:ascii="Arial" w:eastAsia="宋体" w:hAnsi="Arial" w:cs="Arial"/>
+          <w:color w:val="000000"/>
+          <w:kern w:val="0"/>
+          <w:sz w:val="19"/>
+          <w:szCs w:val="19"/>
+        </w:rPr>
+        <w:t xml:space="preserve"> </w:t>
+      </w:r>
+    </w:p>
+    <w:p>
+      <w:pPr>
+        <w:widowControl/>
+        <w:spacing w:before="77" w:after="96" w:line="288" w:lineRule="atLeast"/>
+        <w:jc w:val="left"/>
+        <w:rPr>
+          <w:rFonts w:ascii="Arial" w:eastAsia="宋体" w:hAnsi="Arial" w:cs="Arial"/>
+          <w:color w:val="000000"/>
+          <w:kern w:val="0"/>
+          <w:sz w:val="19"/>
+          <w:szCs w:val="19"/>
+        </w:rPr>
+      </w:pPr>
+      <w:r>
+        <w:rPr>
+          <w:rFonts w:ascii="Arial" w:eastAsia="宋体" w:hAnsi="Arial" w:cs="Arial"/>
+          <w:color w:val="000000"/>
+          <w:kern w:val="0"/>
+          <w:sz w:val="19"/>
+          <w:szCs w:val="19"/>
+        </w:rPr>
+        <w:t>而导致广播未被及时处理的原因，除了可能是由于对应的</w:t>
+      </w:r>
+      <w:r>
+        <w:rPr>
+          <w:rFonts w:ascii="Arial" w:eastAsia="宋体" w:hAnsi="Arial" w:cs="Arial"/>
+          <w:color w:val="000000"/>
+          <w:kern w:val="0"/>
+          <w:sz w:val="19"/>
+          <w:szCs w:val="19"/>
+        </w:rPr>
+        <w:t>Receiver</w:t>
+      </w:r>
+      <w:r>
+        <w:rPr>
+          <w:rFonts w:ascii="Arial" w:eastAsia="宋体" w:hAnsi="Arial" w:cs="Arial"/>
+          <w:color w:val="000000"/>
+          <w:kern w:val="0"/>
+          <w:sz w:val="19"/>
+          <w:szCs w:val="19"/>
+        </w:rPr>
+        <w:t>处理函数中一些</w:t>
+      </w:r>
+      <w:proofErr w:type="gramStart"/>
+      <w:r>
+        <w:rPr>
+          <w:rFonts w:ascii="Arial" w:eastAsia="宋体" w:hAnsi="Arial" w:cs="Arial"/>
+          <w:color w:val="000000"/>
+          <w:kern w:val="0"/>
+          <w:sz w:val="19"/>
+          <w:szCs w:val="19"/>
+        </w:rPr>
+        <w:t>操作长</w:t>
+      </w:r>
+      <w:proofErr w:type="gramEnd"/>
+      <w:r>
+        <w:rPr>
+          <w:rFonts w:ascii="Arial" w:eastAsia="宋体" w:hAnsi="Arial" w:cs="Arial"/>
+          <w:color w:val="000000"/>
+          <w:kern w:val="0"/>
+          <w:sz w:val="19"/>
+          <w:szCs w:val="19"/>
+        </w:rPr>
+        <w:t>时间未完成外，也可能是由于整个应用进程被</w:t>
+      </w:r>
+      <w:r>
+        <w:rPr>
+          <w:rFonts w:ascii="Arial" w:eastAsia="宋体" w:hAnsi="Arial" w:cs="Arial"/>
+          <w:color w:val="000000"/>
+          <w:kern w:val="0"/>
+          <w:sz w:val="19"/>
+          <w:szCs w:val="19"/>
+        </w:rPr>
+        <w:t>block</w:t>
+      </w:r>
+      <w:r>
+        <w:rPr>
+          <w:rFonts w:ascii="Arial" w:eastAsia="宋体" w:hAnsi="Arial" w:cs="Arial"/>
+          <w:color w:val="000000"/>
+          <w:kern w:val="0"/>
+          <w:sz w:val="19"/>
+          <w:szCs w:val="19"/>
+        </w:rPr>
+        <w:t>了，从而没有机会去调用</w:t>
+      </w:r>
+      <w:r>
+        <w:rPr>
+          <w:rFonts w:ascii="Arial" w:eastAsia="宋体" w:hAnsi="Arial" w:cs="Arial"/>
+          <w:color w:val="000000"/>
+          <w:kern w:val="0"/>
+          <w:sz w:val="19"/>
+          <w:szCs w:val="19"/>
+        </w:rPr>
+        <w:t>Receiver</w:t>
+      </w:r>
+      <w:r>
+        <w:rPr>
+          <w:rFonts w:ascii="Arial" w:eastAsia="宋体" w:hAnsi="Arial" w:cs="Arial"/>
+          <w:color w:val="000000"/>
+          <w:kern w:val="0"/>
+          <w:sz w:val="19"/>
+          <w:szCs w:val="19"/>
+        </w:rPr>
+        <w:t>函数。</w:t>
+      </w:r>
+      <w:r>
+        <w:rPr>
+          <w:rFonts w:ascii="Arial" w:eastAsia="宋体" w:hAnsi="Arial" w:cs="Arial"/>
+          <w:color w:val="000000"/>
+          <w:kern w:val="0"/>
+          <w:sz w:val="19"/>
+          <w:szCs w:val="19"/>
+        </w:rPr>
+        <w:t xml:space="preserve"> </w:t>
+      </w:r>
+    </w:p>
+    <w:p>
+      <w:pPr>
+        <w:widowControl/>
+        <w:spacing w:before="77" w:after="96" w:line="288" w:lineRule="atLeast"/>
+        <w:jc w:val="left"/>
+        <w:rPr>
+          <w:rFonts w:ascii="Arial" w:eastAsia="宋体" w:hAnsi="Arial" w:cs="Arial"/>
+          <w:color w:val="000000"/>
+          <w:kern w:val="0"/>
+          <w:sz w:val="19"/>
+          <w:szCs w:val="19"/>
+        </w:rPr>
+      </w:pPr>
+      <w:r>
+        <w:rPr>
+          <w:rFonts w:ascii="Arial" w:eastAsia="宋体" w:hAnsi="Arial" w:cs="Arial"/>
+          <w:color w:val="000000"/>
+          <w:kern w:val="0"/>
+          <w:sz w:val="19"/>
+          <w:szCs w:val="19"/>
+        </w:rPr>
+        <w:t>——</w:t>
+      </w:r>
+      <w:r>
+        <w:rPr>
+          <w:rFonts w:ascii="Arial" w:eastAsia="宋体" w:hAnsi="Arial" w:cs="Arial"/>
+          <w:color w:val="000000"/>
+          <w:kern w:val="0"/>
+          <w:sz w:val="19"/>
+          <w:szCs w:val="19"/>
+        </w:rPr>
+        <w:t>为了验证这个问题，可以写一个应用，注册</w:t>
+      </w:r>
+      <w:r>
+        <w:rPr>
+          <w:rFonts w:ascii="Arial" w:eastAsia="宋体" w:hAnsi="Arial" w:cs="Arial"/>
+          <w:color w:val="000000"/>
+          <w:kern w:val="0"/>
+          <w:sz w:val="19"/>
+          <w:szCs w:val="19"/>
+        </w:rPr>
+        <w:t>SCREEN_OFF</w:t>
+      </w:r>
+      <w:r>
+        <w:rPr>
+          <w:rFonts w:ascii="Arial" w:eastAsia="宋体" w:hAnsi="Arial" w:cs="Arial"/>
+          <w:color w:val="000000"/>
+          <w:kern w:val="0"/>
+          <w:sz w:val="19"/>
+          <w:szCs w:val="19"/>
+        </w:rPr>
+        <w:t>广播，然后在</w:t>
+      </w:r>
+      <w:r>
+        <w:rPr>
+          <w:rFonts w:ascii="Arial" w:eastAsia="宋体" w:hAnsi="Arial" w:cs="Arial"/>
+          <w:color w:val="000000"/>
+          <w:kern w:val="0"/>
+          <w:sz w:val="19"/>
+          <w:szCs w:val="19"/>
+        </w:rPr>
+        <w:t>onPause</w:t>
+      </w:r>
+      <w:r>
+        <w:rPr>
+          <w:rFonts w:ascii="Arial" w:eastAsia="宋体" w:hAnsi="Arial" w:cs="Arial"/>
+          <w:color w:val="000000"/>
+          <w:kern w:val="0"/>
+          <w:sz w:val="19"/>
+          <w:szCs w:val="19"/>
+        </w:rPr>
+        <w:t>中加入一个死循环，则会导致系统无法点亮屏幕进入待机！而当将</w:t>
+      </w:r>
+      <w:r>
+        <w:rPr>
+          <w:rFonts w:ascii="Arial" w:eastAsia="宋体" w:hAnsi="Arial" w:cs="Arial"/>
+          <w:color w:val="000000"/>
+          <w:kern w:val="0"/>
+          <w:sz w:val="19"/>
+          <w:szCs w:val="19"/>
+        </w:rPr>
+        <w:t>SCREEN_OFF</w:t>
+      </w:r>
+      <w:r>
+        <w:rPr>
+          <w:rFonts w:ascii="Arial" w:eastAsia="宋体" w:hAnsi="Arial" w:cs="Arial"/>
+          <w:color w:val="000000"/>
+          <w:kern w:val="0"/>
+          <w:sz w:val="19"/>
+          <w:szCs w:val="19"/>
+        </w:rPr>
+        <w:t>这个广播不加以注册，则不会引起系统问题（当然应用还是会有问题）。</w:t>
+      </w:r>
+      <w:r>
+        <w:rPr>
+          <w:rFonts w:ascii="Arial" w:eastAsia="宋体" w:hAnsi="Arial" w:cs="Arial"/>
+          <w:color w:val="000000"/>
+          <w:kern w:val="0"/>
+          <w:sz w:val="19"/>
+          <w:szCs w:val="19"/>
+        </w:rPr>
+        <w:t xml:space="preserve"> </w:t>
+      </w:r>
+    </w:p>
+    <w:p>
+      <w:pPr>
+        <w:widowControl/>
+        <w:shd w:val="clear" w:color="auto" w:fill="FFFFFF"/>
+        <w:tabs>
+          <w:tab w:val="left" w:pos="916"/>
+          <w:tab w:val="left" w:pos="1832"/>
+          <w:tab w:val="left" w:pos="2748"/>
+          <w:tab w:val="left" w:pos="3664"/>
+          <w:tab w:val="left" w:pos="4580"/>
+          <w:tab w:val="left" w:pos="5496"/>
+          <w:tab w:val="left" w:pos="6412"/>
+          <w:tab w:val="left" w:pos="7328"/>
+          <w:tab w:val="left" w:pos="8244"/>
+          <w:tab w:val="left" w:pos="9160"/>
+          <w:tab w:val="left" w:pos="10076"/>
+          <w:tab w:val="left" w:pos="10992"/>
+          <w:tab w:val="left" w:pos="11908"/>
+          <w:tab w:val="left" w:pos="12824"/>
+          <w:tab w:val="left" w:pos="13740"/>
+          <w:tab w:val="left" w:pos="14656"/>
+        </w:tabs>
+        <w:jc w:val="left"/>
+        <w:rPr>
+          <w:rFonts w:ascii="宋体" w:eastAsia="宋体" w:hAnsi="宋体" w:cs="宋体"/>
+          <w:color w:val="000000"/>
+          <w:kern w:val="0"/>
+          <w:sz w:val="18"/>
+          <w:szCs w:val="18"/>
+        </w:rPr>
+      </w:pPr>
+      <w:r>
+        <w:rPr>
+          <w:rFonts w:ascii="宋体" w:eastAsia="宋体" w:hAnsi="宋体" w:cs="宋体" w:hint="eastAsia"/>
+          <w:color w:val="000000"/>
+          <w:kern w:val="0"/>
+          <w:sz w:val="18"/>
+          <w:szCs w:val="18"/>
+        </w:rPr>
+        <w:t>Notifier</w:t>
+      </w:r>
+      <w:r>
+        <w:rPr>
+          <w:rFonts w:ascii="宋体" w:eastAsia="宋体" w:hAnsi="宋体" w:cs="宋体"/>
+          <w:color w:val="000000"/>
+          <w:kern w:val="0"/>
+          <w:sz w:val="18"/>
+          <w:szCs w:val="18"/>
+        </w:rPr>
+        <w:t>.</w:t>
+      </w:r>
+      <w:r>
+        <w:rPr>
+          <w:rFonts w:ascii="宋体" w:eastAsia="宋体" w:hAnsi="宋体" w:cs="宋体" w:hint="eastAsia"/>
+          <w:color w:val="000000"/>
+          <w:kern w:val="0"/>
+          <w:sz w:val="18"/>
+          <w:szCs w:val="18"/>
+        </w:rPr>
+        <w:t>sendGoToSleepBroadcast</w:t>
+      </w:r>
+    </w:p>
+    <w:p>
+      <w:pPr>
+        <w:widowControl/>
+        <w:shd w:val="clear" w:color="auto" w:fill="FFFFFF"/>
+        <w:tabs>
+          <w:tab w:val="left" w:pos="916"/>
+          <w:tab w:val="left" w:pos="1832"/>
+          <w:tab w:val="left" w:pos="2748"/>
+          <w:tab w:val="left" w:pos="3664"/>
+          <w:tab w:val="left" w:pos="4580"/>
+          <w:tab w:val="left" w:pos="5496"/>
+          <w:tab w:val="left" w:pos="6412"/>
+          <w:tab w:val="left" w:pos="7328"/>
+          <w:tab w:val="left" w:pos="8244"/>
+          <w:tab w:val="left" w:pos="9160"/>
+          <w:tab w:val="left" w:pos="10076"/>
+          <w:tab w:val="left" w:pos="10992"/>
+          <w:tab w:val="left" w:pos="11908"/>
+          <w:tab w:val="left" w:pos="12824"/>
+          <w:tab w:val="left" w:pos="13740"/>
+          <w:tab w:val="left" w:pos="14656"/>
+        </w:tabs>
+        <w:jc w:val="left"/>
+        <w:rPr>
+          <w:rFonts w:ascii="宋体" w:eastAsia="宋体" w:hAnsi="宋体" w:cs="宋体" w:hint="eastAsia"/>
+          <w:color w:val="000000"/>
+          <w:kern w:val="0"/>
+          <w:sz w:val="18"/>
+          <w:szCs w:val="18"/>
+        </w:rPr>
+      </w:pPr>
+      <w:r>
+        <w:rPr>
+          <w:rFonts w:ascii="宋体" w:eastAsia="宋体" w:hAnsi="宋体" w:cs="宋体" w:hint="eastAsia"/>
+          <w:color w:val="000000"/>
+          <w:kern w:val="0"/>
+          <w:sz w:val="18"/>
+          <w:szCs w:val="18"/>
+        </w:rPr>
+        <w:t>mScreenBrightnessBoostIntent.addFlags(</w:t>
+      </w:r>
+      <w:r>
+        <w:rPr>
+          <w:rFonts w:ascii="宋体" w:eastAsia="宋体" w:hAnsi="宋体" w:cs="宋体" w:hint="eastAsia"/>
+          <w:color w:val="000000"/>
+          <w:kern w:val="0"/>
+          <w:sz w:val="18"/>
+          <w:szCs w:val="18"/>
+        </w:rPr>
+        <w:br/>
+        <w:t xml:space="preserve">        Intent.FLAG_RECEIVER_REGISTERED_ONLY | Intent.FLAG_RECEIVER_FOREGROUND);</w:t>
+      </w:r>
+    </w:p>
+    <w:p>
+      <w:pPr>
+        <w:widowControl/>
+        <w:shd w:val="clear" w:color="auto" w:fill="FFFFFF"/>
+        <w:tabs>
+          <w:tab w:val="left" w:pos="916"/>
+          <w:tab w:val="left" w:pos="1832"/>
+          <w:tab w:val="left" w:pos="2748"/>
+          <w:tab w:val="left" w:pos="3664"/>
+          <w:tab w:val="left" w:pos="4580"/>
+          <w:tab w:val="left" w:pos="5496"/>
+          <w:tab w:val="left" w:pos="6412"/>
+          <w:tab w:val="left" w:pos="7328"/>
+          <w:tab w:val="left" w:pos="8244"/>
+          <w:tab w:val="left" w:pos="9160"/>
+          <w:tab w:val="left" w:pos="10076"/>
+          <w:tab w:val="left" w:pos="10992"/>
+          <w:tab w:val="left" w:pos="11908"/>
+          <w:tab w:val="left" w:pos="12824"/>
+          <w:tab w:val="left" w:pos="13740"/>
+          <w:tab w:val="left" w:pos="14656"/>
+        </w:tabs>
+        <w:jc w:val="left"/>
+        <w:rPr>
+          <w:rFonts w:ascii="宋体" w:eastAsia="宋体" w:hAnsi="宋体" w:cs="宋体"/>
+          <w:color w:val="000000"/>
+          <w:kern w:val="0"/>
+          <w:sz w:val="18"/>
+          <w:szCs w:val="18"/>
+        </w:rPr>
+      </w:pPr>
+      <w:r>
+        <w:rPr>
+          <w:rFonts w:ascii="宋体" w:eastAsia="宋体" w:hAnsi="宋体" w:cs="宋体" w:hint="eastAsia"/>
+          <w:b/>
+          <w:bCs/>
+          <w:color w:val="000080"/>
+          <w:kern w:val="0"/>
+          <w:sz w:val="18"/>
+          <w:szCs w:val="18"/>
+        </w:rPr>
+        <w:t xml:space="preserve">if </w:t>
+      </w:r>
+      <w:r>
+        <w:rPr>
+          <w:rFonts w:ascii="宋体" w:eastAsia="宋体" w:hAnsi="宋体" w:cs="宋体" w:hint="eastAsia"/>
+          <w:color w:val="000000"/>
+          <w:kern w:val="0"/>
+          <w:sz w:val="18"/>
+          <w:szCs w:val="18"/>
+        </w:rPr>
+        <w:t>(ActivityManagerNative.isSystemReady()) {</w:t>
+      </w:r>
+      <w:r>
+        <w:rPr>
+          <w:rFonts w:ascii="宋体" w:eastAsia="宋体" w:hAnsi="宋体" w:cs="宋体" w:hint="eastAsia"/>
+          <w:color w:val="000000"/>
+          <w:kern w:val="0"/>
+          <w:sz w:val="18"/>
+          <w:szCs w:val="18"/>
+        </w:rPr>
+        <w:br/>
+        <w:t xml:space="preserve">    mContext.sendOrderedBroadcastAsUser(mScreenOffIntent, UserHandle.ALL, </w:t>
+      </w:r>
+      <w:r>
+        <w:rPr>
+          <w:rFonts w:ascii="宋体" w:eastAsia="宋体" w:hAnsi="宋体" w:cs="宋体" w:hint="eastAsia"/>
+          <w:b/>
+          <w:bCs/>
+          <w:color w:val="000080"/>
+          <w:kern w:val="0"/>
+          <w:sz w:val="18"/>
+          <w:szCs w:val="18"/>
+        </w:rPr>
+        <w:t>null</w:t>
+      </w:r>
+      <w:r>
+        <w:rPr>
+          <w:rFonts w:ascii="宋体" w:eastAsia="宋体" w:hAnsi="宋体" w:cs="宋体" w:hint="eastAsia"/>
+          <w:color w:val="000000"/>
+          <w:kern w:val="0"/>
+          <w:sz w:val="18"/>
+          <w:szCs w:val="18"/>
+        </w:rPr>
+        <w:t>,</w:t>
+      </w:r>
+      <w:r>
+        <w:rPr>
+          <w:rFonts w:ascii="宋体" w:eastAsia="宋体" w:hAnsi="宋体" w:cs="宋体" w:hint="eastAsia"/>
+          <w:color w:val="000000"/>
+          <w:kern w:val="0"/>
+          <w:sz w:val="18"/>
+          <w:szCs w:val="18"/>
+        </w:rPr>
+        <w:br/>
+        <w:t xml:space="preserve">            mGoToSleepBroadcastDone, mHandler, </w:t>
+      </w:r>
+      <w:r>
+        <w:rPr>
+          <w:rFonts w:ascii="宋体" w:eastAsia="宋体" w:hAnsi="宋体" w:cs="宋体" w:hint="eastAsia"/>
+          <w:color w:val="0000FF"/>
+          <w:kern w:val="0"/>
+          <w:sz w:val="18"/>
+          <w:szCs w:val="18"/>
+        </w:rPr>
+        <w:t>0</w:t>
+      </w:r>
+      <w:r>
+        <w:rPr>
+          <w:rFonts w:ascii="宋体" w:eastAsia="宋体" w:hAnsi="宋体" w:cs="宋体" w:hint="eastAsia"/>
+          <w:color w:val="000000"/>
+          <w:kern w:val="0"/>
+          <w:sz w:val="18"/>
+          <w:szCs w:val="18"/>
+        </w:rPr>
+        <w:t xml:space="preserve">, </w:t>
+      </w:r>
+      <w:r>
+        <w:rPr>
+          <w:rFonts w:ascii="宋体" w:eastAsia="宋体" w:hAnsi="宋体" w:cs="宋体" w:hint="eastAsia"/>
+          <w:b/>
+          <w:bCs/>
+          <w:color w:val="000080"/>
+          <w:kern w:val="0"/>
+          <w:sz w:val="18"/>
+          <w:szCs w:val="18"/>
+        </w:rPr>
+        <w:t>null</w:t>
+      </w:r>
+      <w:r>
+        <w:rPr>
+          <w:rFonts w:ascii="宋体" w:eastAsia="宋体" w:hAnsi="宋体" w:cs="宋体" w:hint="eastAsia"/>
+          <w:color w:val="000000"/>
+          <w:kern w:val="0"/>
+          <w:sz w:val="18"/>
+          <w:szCs w:val="18"/>
+        </w:rPr>
+        <w:t xml:space="preserve">, </w:t>
+      </w:r>
+      <w:r>
+        <w:rPr>
+          <w:rFonts w:ascii="宋体" w:eastAsia="宋体" w:hAnsi="宋体" w:cs="宋体" w:hint="eastAsia"/>
+          <w:b/>
+          <w:bCs/>
+          <w:color w:val="000080"/>
+          <w:kern w:val="0"/>
+          <w:sz w:val="18"/>
+          <w:szCs w:val="18"/>
+        </w:rPr>
+        <w:t>null</w:t>
+      </w:r>
+      <w:r>
+        <w:rPr>
+          <w:rFonts w:ascii="宋体" w:eastAsia="宋体" w:hAnsi="宋体" w:cs="宋体" w:hint="eastAsia"/>
+          <w:color w:val="000000"/>
+          <w:kern w:val="0"/>
+          <w:sz w:val="18"/>
+          <w:szCs w:val="18"/>
+        </w:rPr>
+        <w:t>);</w:t>
+      </w:r>
+    </w:p>
+    <w:p>
+      <w:pPr>
+        <w:widowControl/>
+        <w:spacing w:before="77" w:after="96" w:line="288" w:lineRule="atLeast"/>
+        <w:jc w:val="left"/>
+        <w:rPr>
+          <w:rFonts w:ascii="Arial" w:eastAsia="宋体" w:hAnsi="Arial" w:cs="Arial" w:hint="eastAsia"/>
+          <w:color w:val="000000"/>
+          <w:kern w:val="0"/>
+          <w:sz w:val="19"/>
+          <w:szCs w:val="19"/>
+        </w:rPr>
+      </w:pPr>
+    </w:p>
+    <w:p>
+      <w:pPr>
+        <w:widowControl/>
+        <w:spacing w:before="77" w:after="96" w:line="288" w:lineRule="atLeast"/>
+        <w:jc w:val="left"/>
+        <w:rPr>
+          <w:rFonts w:ascii="Arial" w:eastAsia="宋体" w:hAnsi="Arial" w:cs="Arial"/>
+          <w:color w:val="000000"/>
+          <w:kern w:val="0"/>
+          <w:sz w:val="19"/>
+          <w:szCs w:val="19"/>
+        </w:rPr>
+      </w:pPr>
+      <w:r>
+        <w:rPr>
+          <w:rFonts w:ascii="Arial" w:eastAsia="宋体" w:hAnsi="Arial" w:cs="Arial"/>
+          <w:color w:val="000000"/>
+          <w:kern w:val="0"/>
+          <w:sz w:val="19"/>
+          <w:szCs w:val="19"/>
+        </w:rPr>
+        <w:t>https://www.jianshu.com/p/cfa9ed42e379</w:t>
+      </w:r>
+    </w:p>
+    <w:p/>
+    <w:p/>
     <w:p/>
     <w:p>
       <w:pPr>
@@ -33705,7 +35662,7 @@
       </w:r>
     </w:p>
   </w:comment>
-  <w:comment w:id="2" w:author="key" w:date="2018-06-30T03:39:00Z" w:initials="k">
+  <w:comment w:id="1" w:author="key" w:date="2018-06-30T03:39:00Z" w:initials="k">
     <w:p>
       <w:pPr>
         <w:pStyle w:val="a9"/>
@@ -33724,7 +35681,7 @@
       </w:r>
     </w:p>
   </w:comment>
-  <w:comment w:id="3" w:author="key" w:date="2018-06-30T03:40:00Z" w:initials="k">
+  <w:comment w:id="2" w:author="key" w:date="2018-06-30T03:40:00Z" w:initials="k">
     <w:p>
       <w:pPr>
         <w:pStyle w:val="a9"/>
@@ -33740,6 +35697,25 @@
           <w:rFonts w:hint="eastAsia"/>
         </w:rPr>
         <w:t>什么时候发出呢？</w:t>
+      </w:r>
+    </w:p>
+  </w:comment>
+  <w:comment w:id="3" w:author="1028850792@qq.com" w:date="2018-09-30T08:20:00Z" w:initials="1">
+    <w:p>
+      <w:pPr>
+        <w:pStyle w:val="a9"/>
+      </w:pPr>
+      <w:r>
+        <w:rPr>
+          <w:rStyle w:val="a8"/>
+        </w:rPr>
+        <w:annotationRef/>
+      </w:r>
+      <w:r>
+        <w:rPr>
+          <w:rFonts w:hint="eastAsia"/>
+        </w:rPr>
+        <w:t>源码分析呢</w:t>
       </w:r>
     </w:p>
   </w:comment>
@@ -33821,7 +35797,7 @@
       </w:r>
     </w:p>
   </w:comment>
-  <w:comment w:id="7" w:author="key" w:date="2018-06-30T03:08:00Z" w:initials="k">
+  <w:comment w:id="8" w:author="key" w:date="2018-06-30T03:08:00Z" w:initials="k">
     <w:p>
       <w:pPr>
         <w:pStyle w:val="a9"/>
@@ -33840,7 +35816,7 @@
       </w:r>
     </w:p>
   </w:comment>
-  <w:comment w:id="8" w:author="key" w:date="2018-06-30T03:15:00Z" w:initials="k">
+  <w:comment w:id="9" w:author="key" w:date="2018-06-30T03:15:00Z" w:initials="k">
     <w:p>
       <w:pPr>
         <w:pStyle w:val="a9"/>
@@ -33859,7 +35835,7 @@
       </w:r>
     </w:p>
   </w:comment>
-  <w:comment w:id="9" w:author="Key Guan" w:date="2018-06-30T15:36:00Z" w:initials="KG">
+  <w:comment w:id="10" w:author="Key Guan" w:date="2018-06-30T15:36:00Z" w:initials="KG">
     <w:p>
       <w:pPr>
         <w:pStyle w:val="a9"/>
@@ -33881,7 +35857,7 @@
       </w:r>
     </w:p>
   </w:comment>
-  <w:comment w:id="10" w:author="key" w:date="2018-07-10T00:00:00Z" w:initials="k">
+  <w:comment w:id="11" w:author="key" w:date="2018-07-10T00:00:00Z" w:initials="k">
     <w:p>
       <w:pPr>
         <w:pStyle w:val="a9"/>
@@ -33909,7 +35885,7 @@
       </w:r>
     </w:p>
   </w:comment>
-  <w:comment w:id="11" w:author="key" w:date="2018-07-10T00:01:00Z" w:initials="k">
+  <w:comment w:id="12" w:author="key" w:date="2018-07-10T00:01:00Z" w:initials="k">
     <w:p>
       <w:pPr>
         <w:pStyle w:val="a9"/>
@@ -33940,7 +35916,7 @@
       </w:r>
     </w:p>
   </w:comment>
-  <w:comment w:id="12" w:author="Key Guan" w:date="2018-07-10T00:05:00Z" w:initials="KG">
+  <w:comment w:id="13" w:author="Key Guan" w:date="2018-07-10T00:05:00Z" w:initials="KG">
     <w:p>
       <w:pPr>
         <w:pStyle w:val="1"/>
@@ -33993,6 +35969,7 @@
   <w15:commentEx w15:paraId="4C308F81" w15:done="0"/>
   <w15:commentEx w15:paraId="3DCAF705" w15:done="0"/>
   <w15:commentEx w15:paraId="2E735CC0" w15:done="0"/>
+  <w15:commentEx w15:paraId="315E56FF" w15:done="0"/>
   <w15:commentEx w15:paraId="1AB9F4BD" w15:done="0"/>
   <w15:commentEx w15:paraId="6AEEB8F8" w15:done="0"/>
   <w15:commentEx w15:paraId="633AF8C7" w15:done="0"/>
@@ -34010,6 +35987,7 @@
   <w16cid:commentId w16cid:paraId="4C308F81" w16cid:durableId="1F4EDA9E"/>
   <w16cid:commentId w16cid:paraId="3DCAF705" w16cid:durableId="1F4EDA9F"/>
   <w16cid:commentId w16cid:paraId="2E735CC0" w16cid:durableId="1F4EDAA0"/>
+  <w16cid:commentId w16cid:paraId="315E56FF" w16cid:durableId="1F5B05D3"/>
   <w16cid:commentId w16cid:paraId="1AB9F4BD" w16cid:durableId="1F4EDAA1"/>
   <w16cid:commentId w16cid:paraId="6AEEB8F8" w16cid:durableId="1F4EDAA2"/>
   <w16cid:commentId w16cid:paraId="633AF8C7" w16cid:durableId="1F4EDAA3"/>
@@ -34176,6 +36154,95 @@
     </w:lvl>
   </w:abstractNum>
   <w:abstractNum w:abstractNumId="1" w15:restartNumberingAfterBreak="0">
+    <w:nsid w:val="1DAE4185"/>
+    <w:multiLevelType w:val="hybridMultilevel"/>
+    <w:tmpl w:val="E9D8C524"/>
+    <w:lvl w:ilvl="0" w:tplc="3B7A17E4">
+      <w:start w:val="1"/>
+      <w:numFmt w:val="decimal"/>
+      <w:lvlText w:val="%1&gt;"/>
+      <w:lvlJc w:val="left"/>
+      <w:pPr>
+        <w:ind w:left="360" w:hanging="360"/>
+      </w:pPr>
+      <w:rPr>
+        <w:rFonts w:hint="default"/>
+      </w:rPr>
+    </w:lvl>
+    <w:lvl w:ilvl="1" w:tplc="04090019" w:tentative="1">
+      <w:start w:val="1"/>
+      <w:numFmt w:val="lowerLetter"/>
+      <w:lvlText w:val="%2)"/>
+      <w:lvlJc w:val="left"/>
+      <w:pPr>
+        <w:ind w:left="840" w:hanging="420"/>
+      </w:pPr>
+    </w:lvl>
+    <w:lvl w:ilvl="2" w:tplc="0409001B" w:tentative="1">
+      <w:start w:val="1"/>
+      <w:numFmt w:val="lowerRoman"/>
+      <w:lvlText w:val="%3."/>
+      <w:lvlJc w:val="right"/>
+      <w:pPr>
+        <w:ind w:left="1260" w:hanging="420"/>
+      </w:pPr>
+    </w:lvl>
+    <w:lvl w:ilvl="3" w:tplc="0409000F" w:tentative="1">
+      <w:start w:val="1"/>
+      <w:numFmt w:val="decimal"/>
+      <w:lvlText w:val="%4."/>
+      <w:lvlJc w:val="left"/>
+      <w:pPr>
+        <w:ind w:left="1680" w:hanging="420"/>
+      </w:pPr>
+    </w:lvl>
+    <w:lvl w:ilvl="4" w:tplc="04090019" w:tentative="1">
+      <w:start w:val="1"/>
+      <w:numFmt w:val="lowerLetter"/>
+      <w:lvlText w:val="%5)"/>
+      <w:lvlJc w:val="left"/>
+      <w:pPr>
+        <w:ind w:left="2100" w:hanging="420"/>
+      </w:pPr>
+    </w:lvl>
+    <w:lvl w:ilvl="5" w:tplc="0409001B" w:tentative="1">
+      <w:start w:val="1"/>
+      <w:numFmt w:val="lowerRoman"/>
+      <w:lvlText w:val="%6."/>
+      <w:lvlJc w:val="right"/>
+      <w:pPr>
+        <w:ind w:left="2520" w:hanging="420"/>
+      </w:pPr>
+    </w:lvl>
+    <w:lvl w:ilvl="6" w:tplc="0409000F" w:tentative="1">
+      <w:start w:val="1"/>
+      <w:numFmt w:val="decimal"/>
+      <w:lvlText w:val="%7."/>
+      <w:lvlJc w:val="left"/>
+      <w:pPr>
+        <w:ind w:left="2940" w:hanging="420"/>
+      </w:pPr>
+    </w:lvl>
+    <w:lvl w:ilvl="7" w:tplc="04090019" w:tentative="1">
+      <w:start w:val="1"/>
+      <w:numFmt w:val="lowerLetter"/>
+      <w:lvlText w:val="%8)"/>
+      <w:lvlJc w:val="left"/>
+      <w:pPr>
+        <w:ind w:left="3360" w:hanging="420"/>
+      </w:pPr>
+    </w:lvl>
+    <w:lvl w:ilvl="8" w:tplc="0409001B" w:tentative="1">
+      <w:start w:val="1"/>
+      <w:numFmt w:val="lowerRoman"/>
+      <w:lvlText w:val="%9."/>
+      <w:lvlJc w:val="right"/>
+      <w:pPr>
+        <w:ind w:left="3780" w:hanging="420"/>
+      </w:pPr>
+    </w:lvl>
+  </w:abstractNum>
+  <w:abstractNum w:abstractNumId="2" w15:restartNumberingAfterBreak="0">
     <w:nsid w:val="26BC27DB"/>
     <w:multiLevelType w:val="multilevel"/>
     <w:tmpl w:val="0409001F"/>
@@ -34261,7 +36328,7 @@
       </w:pPr>
     </w:lvl>
   </w:abstractNum>
-  <w:abstractNum w:abstractNumId="2" w15:restartNumberingAfterBreak="0">
+  <w:abstractNum w:abstractNumId="3" w15:restartNumberingAfterBreak="0">
     <w:nsid w:val="2D3337F9"/>
     <w:multiLevelType w:val="multilevel"/>
     <w:tmpl w:val="0409001F"/>
@@ -34347,7 +36414,7 @@
       </w:pPr>
     </w:lvl>
   </w:abstractNum>
-  <w:abstractNum w:abstractNumId="3" w15:restartNumberingAfterBreak="0">
+  <w:abstractNum w:abstractNumId="4" w15:restartNumberingAfterBreak="0">
     <w:nsid w:val="3FD51633"/>
     <w:multiLevelType w:val="multilevel"/>
     <w:tmpl w:val="D3E0D6C8"/>
@@ -34460,7 +36527,7 @@
       </w:pPr>
     </w:lvl>
   </w:abstractNum>
-  <w:abstractNum w:abstractNumId="4" w15:restartNumberingAfterBreak="0">
+  <w:abstractNum w:abstractNumId="5" w15:restartNumberingAfterBreak="0">
     <w:nsid w:val="42532B18"/>
     <w:multiLevelType w:val="multilevel"/>
     <w:tmpl w:val="0409001F"/>
@@ -34546,7 +36613,7 @@
       </w:pPr>
     </w:lvl>
   </w:abstractNum>
-  <w:abstractNum w:abstractNumId="5" w15:restartNumberingAfterBreak="0">
+  <w:abstractNum w:abstractNumId="6" w15:restartNumberingAfterBreak="0">
     <w:nsid w:val="4A4E68E9"/>
     <w:multiLevelType w:val="multilevel"/>
     <w:tmpl w:val="0E9A9DC2"/>
@@ -34659,7 +36726,7 @@
       </w:pPr>
     </w:lvl>
   </w:abstractNum>
-  <w:abstractNum w:abstractNumId="6" w15:restartNumberingAfterBreak="0">
+  <w:abstractNum w:abstractNumId="7" w15:restartNumberingAfterBreak="0">
     <w:nsid w:val="4BCC2741"/>
     <w:multiLevelType w:val="multilevel"/>
     <w:tmpl w:val="0409001F"/>
@@ -34745,7 +36812,7 @@
       </w:pPr>
     </w:lvl>
   </w:abstractNum>
-  <w:abstractNum w:abstractNumId="7" w15:restartNumberingAfterBreak="0">
+  <w:abstractNum w:abstractNumId="8" w15:restartNumberingAfterBreak="0">
     <w:nsid w:val="4BF94702"/>
     <w:multiLevelType w:val="multilevel"/>
     <w:tmpl w:val="0409001F"/>
@@ -34831,7 +36898,7 @@
       </w:pPr>
     </w:lvl>
   </w:abstractNum>
-  <w:abstractNum w:abstractNumId="8" w15:restartNumberingAfterBreak="0">
+  <w:abstractNum w:abstractNumId="9" w15:restartNumberingAfterBreak="0">
     <w:nsid w:val="66DB2758"/>
     <w:multiLevelType w:val="multilevel"/>
     <w:tmpl w:val="0409001F"/>
@@ -34917,7 +36984,7 @@
       </w:pPr>
     </w:lvl>
   </w:abstractNum>
-  <w:abstractNum w:abstractNumId="9" w15:restartNumberingAfterBreak="0">
+  <w:abstractNum w:abstractNumId="10" w15:restartNumberingAfterBreak="0">
     <w:nsid w:val="7E276952"/>
     <w:multiLevelType w:val="multilevel"/>
     <w:tmpl w:val="0409001F"/>
@@ -35004,40 +37071,46 @@
     </w:lvl>
   </w:abstractNum>
   <w:num w:numId="1">
+    <w:abstractNumId w:val="10"/>
+  </w:num>
+  <w:num w:numId="2">
     <w:abstractNumId w:val="9"/>
   </w:num>
-  <w:num w:numId="2">
+  <w:num w:numId="3">
+    <w:abstractNumId w:val="6"/>
+  </w:num>
+  <w:num w:numId="4">
+    <w:abstractNumId w:val="5"/>
+  </w:num>
+  <w:num w:numId="5">
     <w:abstractNumId w:val="8"/>
   </w:num>
-  <w:num w:numId="3">
-    <w:abstractNumId w:val="5"/>
+  <w:num w:numId="6">
+    <w:abstractNumId w:val="2"/>
   </w:num>
-  <w:num w:numId="4">
+  <w:num w:numId="7">
+    <w:abstractNumId w:val="3"/>
+  </w:num>
+  <w:num w:numId="8">
     <w:abstractNumId w:val="4"/>
   </w:num>
-  <w:num w:numId="5">
+  <w:num w:numId="9">
     <w:abstractNumId w:val="7"/>
-  </w:num>
-  <w:num w:numId="6">
-    <w:abstractNumId w:val="1"/>
-  </w:num>
-  <w:num w:numId="7">
-    <w:abstractNumId w:val="2"/>
-  </w:num>
-  <w:num w:numId="8">
-    <w:abstractNumId w:val="3"/>
-  </w:num>
-  <w:num w:numId="9">
-    <w:abstractNumId w:val="6"/>
   </w:num>
   <w:num w:numId="10">
     <w:abstractNumId w:val="0"/>
+  </w:num>
+  <w:num w:numId="11">
+    <w:abstractNumId w:val="1"/>
   </w:num>
 </w:numbering>
 </file>
 
 <file path=word/people.xml><?xml version="1.0" encoding="utf-8"?>
 <w15:people xmlns:wpc="http://schemas.microsoft.com/office/word/2010/wordprocessingCanvas" xmlns:cx="http://schemas.microsoft.com/office/drawing/2014/chartex" xmlns:cx1="http://schemas.microsoft.com/office/drawing/2015/9/8/chartex" xmlns:cx2="http://schemas.microsoft.com/office/drawing/2015/10/21/chartex" xmlns:cx3="http://schemas.microsoft.com/office/drawing/2016/5/9/chartex" xmlns:cx4="http://schemas.microsoft.com/office/drawing/2016/5/10/chartex" xmlns:cx5="http://schemas.microsoft.com/office/drawing/2016/5/11/chartex" xmlns:cx6="http://schemas.microsoft.com/office/drawing/2016/5/12/chartex" xmlns:cx7="http://schemas.microsoft.com/office/drawing/2016/5/13/chartex" xmlns:cx8="http://schemas.microsoft.com/office/drawing/2016/5/14/chartex" xmlns:mc="http://schemas.openxmlformats.org/markup-compatibility/2006" xmlns:aink="http://schemas.microsoft.com/office/drawing/2016/ink" xmlns:am3d="http://schemas.microsoft.com/office/drawing/2017/model3d" xmlns:o="urn:schemas-microsoft-com:office:office" xmlns:r="http://schemas.openxmlformats.org/officeDocument/2006/relationships" xmlns:m="http://schemas.openxmlformats.org/officeDocument/2006/math" xmlns:v="urn:schemas-microsoft-com:vml" xmlns:wp14="http://schemas.microsoft.com/office/word/2010/wordprocessingDrawing" xmlns:wp="http://schemas.openxmlformats.org/drawingml/2006/wordprocessingDrawing" xmlns:w10="urn:schemas-microsoft-com:office:word" xmlns:w="http://schemas.openxmlformats.org/wordprocessingml/2006/main" xmlns:w14="http://schemas.microsoft.com/office/word/2010/wordml" xmlns:w15="http://schemas.microsoft.com/office/word/2012/wordml" xmlns:w16cid="http://schemas.microsoft.com/office/word/2016/wordml/cid" xmlns:w16se="http://schemas.microsoft.com/office/word/2015/wordml/symex" xmlns:wpg="http://schemas.microsoft.com/office/word/2010/wordprocessingGroup" xmlns:wpi="http://schemas.microsoft.com/office/word/2010/wordprocessingInk" xmlns:wne="http://schemas.microsoft.com/office/word/2006/wordml" xmlns:wps="http://schemas.microsoft.com/office/word/2010/wordprocessingShape" mc:Ignorable="w14 w15 w16se w16cid wp14">
+  <w15:person w15:author="1028850792@qq.com">
+    <w15:presenceInfo w15:providerId="Windows Live" w15:userId="5fa44447e82dd1c2"/>
+  </w15:person>
   <w15:person w15:author="Key Guan">
     <w15:presenceInfo w15:providerId="AD" w15:userId="S-1-5-21-3209085076-2270697989-1277812454-40168"/>
   </w15:person>
@@ -35213,7 +37286,7 @@
     <w:lsdException w:name="Table Web 2" w:semiHidden="1" w:unhideWhenUsed="1"/>
     <w:lsdException w:name="Table Web 3" w:semiHidden="1" w:unhideWhenUsed="1"/>
     <w:lsdException w:name="Balloon Text" w:semiHidden="1" w:unhideWhenUsed="1"/>
-    <w:lsdException w:name="Table Grid" w:semiHidden="1" w:uiPriority="59" w:unhideWhenUsed="1"/>
+    <w:lsdException w:name="Table Grid" w:uiPriority="59"/>
     <w:lsdException w:name="Table Theme" w:semiHidden="1" w:unhideWhenUsed="1"/>
     <w:lsdException w:name="Placeholder Text" w:semiHidden="1"/>
     <w:lsdException w:name="No Spacing" w:uiPriority="1" w:qFormat="1"/>
@@ -35908,6 +37981,51 @@
       <w:szCs w:val="28"/>
     </w:rPr>
   </w:style>
+  <w:style w:type="character" w:styleId="af2">
+    <w:name w:val="Unresolved Mention"/>
+    <w:basedOn w:val="a0"/>
+    <w:uiPriority w:val="99"/>
+    <w:semiHidden/>
+    <w:unhideWhenUsed/>
+    <w:rsid w:val="00221BF4"/>
+    <w:rPr>
+      <w:color w:val="605E5C"/>
+      <w:shd w:val="clear" w:color="auto" w:fill="E1DFDD"/>
+    </w:rPr>
+  </w:style>
+  <w:style w:type="character" w:styleId="HTML1">
+    <w:name w:val="HTML Code"/>
+    <w:basedOn w:val="a0"/>
+    <w:uiPriority w:val="99"/>
+    <w:semiHidden/>
+    <w:unhideWhenUsed/>
+    <w:rsid w:val="00E44091"/>
+    <w:rPr>
+      <w:rFonts w:ascii="宋体" w:eastAsia="宋体" w:hAnsi="宋体" w:cs="宋体"/>
+      <w:sz w:val="24"/>
+      <w:szCs w:val="24"/>
+    </w:rPr>
+  </w:style>
+  <w:style w:type="character" w:customStyle="1" w:styleId="hljs-function">
+    <w:name w:val="hljs-function"/>
+    <w:basedOn w:val="a0"/>
+    <w:rsid w:val="00E44091"/>
+  </w:style>
+  <w:style w:type="character" w:customStyle="1" w:styleId="hljs-keyword">
+    <w:name w:val="hljs-keyword"/>
+    <w:basedOn w:val="a0"/>
+    <w:rsid w:val="00E44091"/>
+  </w:style>
+  <w:style w:type="character" w:customStyle="1" w:styleId="hljs-title">
+    <w:name w:val="hljs-title"/>
+    <w:basedOn w:val="a0"/>
+    <w:rsid w:val="00E44091"/>
+  </w:style>
+  <w:style w:type="character" w:customStyle="1" w:styleId="hljs-params">
+    <w:name w:val="hljs-params"/>
+    <w:basedOn w:val="a0"/>
+    <w:rsid w:val="00E44091"/>
+  </w:style>
 </w:styles>
 </file>
 

</xml_diff>